<commit_message>
update of json rpc and communicationbuffer.py
</commit_message>
<xml_diff>
--- a/Docs/JSON RPC.docx
+++ b/Docs/JSON RPC.docx
@@ -6486,8 +6486,14 @@
           <w:p>
             <w:pPr>
               <w:ind w:firstLine="0pt"/>
+              <w:rPr>
+                <w:highlight w:val="yellow"/>
+              </w:rPr>
             </w:pPr>
             <w:r>
+              <w:rPr>
+                <w:highlight w:val="yellow"/>
+              </w:rPr>
               <w:sym w:font="Wingdings" w:char="F0E0"/>
             </w:r>
           </w:p>
@@ -6499,12 +6505,16 @@
           <w:p>
             <w:pPr>
               <w:ind w:firstLine="0pt"/>
+              <w:rPr>
+                <w:highlight w:val="yellow"/>
+              </w:rPr>
             </w:pPr>
             <w:r>
               <w:rPr>
                 <w:rStyle w:val="sbrace"/>
                 <w:rFonts w:ascii="Consolas" w:hAnsi="Consolas" w:cs="Consolas"/>
                 <w:color w:val="666666"/>
+                <w:highlight w:val="yellow"/>
               </w:rPr>
               <w:t>{</w:t>
             </w:r>
@@ -6513,6 +6523,7 @@
                 <w:rStyle w:val="apple-converted-space"/>
                 <w:rFonts w:ascii="Consolas" w:hAnsi="Consolas" w:cs="Consolas"/>
                 <w:color w:val="666666"/>
+                <w:highlight w:val="yellow"/>
               </w:rPr>
               <w:t> </w:t>
             </w:r>
@@ -6523,6 +6534,7 @@
                 <w:b/>
                 <w:bCs/>
                 <w:color w:val="333333"/>
+                <w:highlight w:val="yellow"/>
               </w:rPr>
               <w:t>"jsonrpc"</w:t>
             </w:r>
@@ -6531,6 +6543,7 @@
                 <w:rStyle w:val="scolon"/>
                 <w:rFonts w:ascii="Consolas" w:hAnsi="Consolas" w:cs="Consolas"/>
                 <w:color w:val="666666"/>
+                <w:highlight w:val="yellow"/>
               </w:rPr>
               <w:t>:</w:t>
             </w:r>
@@ -6539,6 +6552,7 @@
                 <w:rStyle w:val="sobjectv"/>
                 <w:rFonts w:ascii="Consolas" w:hAnsi="Consolas" w:cs="Consolas"/>
                 <w:color w:val="555555"/>
+                <w:highlight w:val="yellow"/>
               </w:rPr>
               <w:t>"2.0"</w:t>
             </w:r>
@@ -6547,6 +6561,7 @@
                 <w:rStyle w:val="scomma"/>
                 <w:rFonts w:ascii="Consolas" w:hAnsi="Consolas" w:cs="Consolas"/>
                 <w:color w:val="666666"/>
+                <w:highlight w:val="yellow"/>
               </w:rPr>
               <w:t>,</w:t>
             </w:r>
@@ -6554,6 +6569,7 @@
               <w:rPr>
                 <w:rFonts w:ascii="Consolas" w:hAnsi="Consolas" w:cs="Consolas"/>
                 <w:color w:val="555555"/>
+                <w:highlight w:val="yellow"/>
               </w:rPr>
               <w:br/>
               <w:t>  </w:t>
@@ -6565,6 +6581,7 @@
                 <w:b/>
                 <w:bCs/>
                 <w:color w:val="333333"/>
+                <w:highlight w:val="yellow"/>
               </w:rPr>
               <w:t>"id"</w:t>
             </w:r>
@@ -6573,6 +6590,7 @@
                 <w:rStyle w:val="scolon"/>
                 <w:rFonts w:ascii="Consolas" w:hAnsi="Consolas" w:cs="Consolas"/>
                 <w:color w:val="666666"/>
+                <w:highlight w:val="yellow"/>
               </w:rPr>
               <w:t>:7</w:t>
             </w:r>
@@ -6581,6 +6599,7 @@
                 <w:rStyle w:val="scomma"/>
                 <w:rFonts w:ascii="Consolas" w:hAnsi="Consolas" w:cs="Consolas"/>
                 <w:color w:val="666666"/>
+                <w:highlight w:val="yellow"/>
               </w:rPr>
               <w:t>,</w:t>
             </w:r>
@@ -6588,6 +6607,7 @@
               <w:rPr>
                 <w:rFonts w:ascii="Consolas" w:hAnsi="Consolas" w:cs="Consolas"/>
                 <w:color w:val="555555"/>
+                <w:highlight w:val="yellow"/>
               </w:rPr>
               <w:br/>
               <w:t>  </w:t>
@@ -6599,6 +6619,7 @@
                 <w:b/>
                 <w:bCs/>
                 <w:color w:val="333333"/>
+                <w:highlight w:val="yellow"/>
               </w:rPr>
               <w:t>"method"</w:t>
             </w:r>
@@ -6607,6 +6628,7 @@
                 <w:rStyle w:val="scolon"/>
                 <w:rFonts w:ascii="Consolas" w:hAnsi="Consolas" w:cs="Consolas"/>
                 <w:color w:val="666666"/>
+                <w:highlight w:val="yellow"/>
               </w:rPr>
               <w:t>:</w:t>
             </w:r>
@@ -6615,6 +6637,7 @@
                 <w:rStyle w:val="sobjectv"/>
                 <w:rFonts w:ascii="Consolas" w:hAnsi="Consolas" w:cs="Consolas"/>
                 <w:color w:val="555555"/>
+                <w:highlight w:val="yellow"/>
               </w:rPr>
               <w:t>"Turret.GetAngle"</w:t>
             </w:r>
@@ -6623,6 +6646,7 @@
                 <w:rStyle w:val="sbrace"/>
                 <w:rFonts w:ascii="Consolas" w:hAnsi="Consolas" w:cs="Consolas"/>
                 <w:color w:val="666666"/>
+                <w:highlight w:val="yellow"/>
               </w:rPr>
               <w:t xml:space="preserve"> }</w:t>
             </w:r>
@@ -6637,8 +6661,14 @@
           <w:p>
             <w:pPr>
               <w:ind w:firstLine="0pt"/>
+              <w:rPr>
+                <w:highlight w:val="yellow"/>
+              </w:rPr>
             </w:pPr>
             <w:r>
+              <w:rPr>
+                <w:highlight w:val="yellow"/>
+              </w:rPr>
               <w:sym w:font="Wingdings" w:char="F0DF"/>
             </w:r>
           </w:p>
@@ -6656,6 +6686,7 @@
                 <w:rStyle w:val="sbrace"/>
                 <w:rFonts w:ascii="Consolas" w:hAnsi="Consolas" w:cs="Consolas"/>
                 <w:color w:val="666666"/>
+                <w:highlight w:val="yellow"/>
               </w:rPr>
               <w:t>{</w:t>
             </w:r>
@@ -6664,6 +6695,7 @@
                 <w:rStyle w:val="apple-converted-space"/>
                 <w:rFonts w:ascii="Consolas" w:hAnsi="Consolas" w:cs="Consolas"/>
                 <w:color w:val="666666"/>
+                <w:highlight w:val="yellow"/>
               </w:rPr>
               <w:t> </w:t>
             </w:r>
@@ -6674,6 +6706,7 @@
                 <w:b/>
                 <w:bCs/>
                 <w:color w:val="333333"/>
+                <w:highlight w:val="yellow"/>
               </w:rPr>
               <w:t>"jsonrpc"</w:t>
             </w:r>
@@ -6682,6 +6715,7 @@
                 <w:rStyle w:val="scolon"/>
                 <w:rFonts w:ascii="Consolas" w:hAnsi="Consolas" w:cs="Consolas"/>
                 <w:color w:val="666666"/>
+                <w:highlight w:val="yellow"/>
               </w:rPr>
               <w:t>:</w:t>
             </w:r>
@@ -6690,6 +6724,7 @@
                 <w:rStyle w:val="sobjectv"/>
                 <w:rFonts w:ascii="Consolas" w:hAnsi="Consolas" w:cs="Consolas"/>
                 <w:color w:val="555555"/>
+                <w:highlight w:val="yellow"/>
               </w:rPr>
               <w:t>"2.0"</w:t>
             </w:r>
@@ -6698,6 +6733,7 @@
                 <w:rStyle w:val="scomma"/>
                 <w:rFonts w:ascii="Consolas" w:hAnsi="Consolas" w:cs="Consolas"/>
                 <w:color w:val="666666"/>
+                <w:highlight w:val="yellow"/>
               </w:rPr>
               <w:t>,</w:t>
             </w:r>
@@ -6705,6 +6741,7 @@
               <w:rPr>
                 <w:rFonts w:ascii="Consolas" w:hAnsi="Consolas" w:cs="Consolas"/>
                 <w:color w:val="555555"/>
+                <w:highlight w:val="yellow"/>
               </w:rPr>
               <w:br/>
               <w:t>  </w:t>
@@ -6716,6 +6753,7 @@
                 <w:b/>
                 <w:bCs/>
                 <w:color w:val="333333"/>
+                <w:highlight w:val="yellow"/>
               </w:rPr>
               <w:t>"id"</w:t>
             </w:r>
@@ -6724,6 +6762,7 @@
                 <w:rStyle w:val="scolon"/>
                 <w:rFonts w:ascii="Consolas" w:hAnsi="Consolas" w:cs="Consolas"/>
                 <w:color w:val="666666"/>
+                <w:highlight w:val="yellow"/>
               </w:rPr>
               <w:t>:</w:t>
             </w:r>
@@ -6732,6 +6771,7 @@
                 <w:rStyle w:val="sobjectv"/>
                 <w:rFonts w:ascii="Consolas" w:hAnsi="Consolas" w:cs="Consolas"/>
                 <w:color w:val="555555"/>
+                <w:highlight w:val="yellow"/>
               </w:rPr>
               <w:t>7</w:t>
             </w:r>
@@ -6740,6 +6780,7 @@
                 <w:rStyle w:val="scomma"/>
                 <w:rFonts w:ascii="Consolas" w:hAnsi="Consolas" w:cs="Consolas"/>
                 <w:color w:val="666666"/>
+                <w:highlight w:val="yellow"/>
               </w:rPr>
               <w:t>,</w:t>
             </w:r>
@@ -6747,6 +6788,7 @@
               <w:rPr>
                 <w:rFonts w:ascii="Consolas" w:hAnsi="Consolas" w:cs="Consolas"/>
                 <w:color w:val="555555"/>
+                <w:highlight w:val="yellow"/>
               </w:rPr>
               <w:br/>
               <w:t>  </w:t>
@@ -6758,6 +6800,7 @@
                 <w:b/>
                 <w:bCs/>
                 <w:color w:val="333333"/>
+                <w:highlight w:val="yellow"/>
               </w:rPr>
               <w:t>"result"</w:t>
             </w:r>
@@ -6766,6 +6809,7 @@
                 <w:rStyle w:val="scolon"/>
                 <w:rFonts w:ascii="Consolas" w:hAnsi="Consolas" w:cs="Consolas"/>
                 <w:color w:val="666666"/>
+                <w:highlight w:val="yellow"/>
               </w:rPr>
               <w:t>:</w:t>
             </w:r>
@@ -6774,6 +6818,7 @@
                 <w:rStyle w:val="sobjectv"/>
                 <w:rFonts w:ascii="Consolas" w:hAnsi="Consolas" w:cs="Consolas"/>
                 <w:color w:val="555555"/>
+                <w:highlight w:val="yellow"/>
               </w:rPr>
               <w:t xml:space="preserve"> [0,45] </w:t>
             </w:r>
@@ -6782,6 +6827,7 @@
                 <w:rStyle w:val="sbrace"/>
                 <w:rFonts w:ascii="Consolas" w:hAnsi="Consolas" w:cs="Consolas"/>
                 <w:color w:val="666666"/>
+                <w:highlight w:val="yellow"/>
               </w:rPr>
               <w:t>}</w:t>
             </w:r>

</xml_diff>

<commit_message>
Update of the JSON RPC
</commit_message>
<xml_diff>
--- a/Docs/JSON RPC.docx
+++ b/Docs/JSON RPC.docx
@@ -151,7 +151,7 @@
     <w:tbl>
       <w:tblPr>
         <w:tblStyle w:val="TableGrid"/>
-        <w:tblW w:w="0pt" w:type="auto"/>
+        <w:tblW w:w="0pt" w:type="dxa"/>
         <w:tblBorders>
           <w:insideH w:val="none" w:sz="0" w:space="0" w:color="auto"/>
           <w:insideV w:val="none" w:sz="0" w:space="0" w:color="auto"/>
@@ -554,7 +554,7 @@
     <w:tbl>
       <w:tblPr>
         <w:tblStyle w:val="TableGrid"/>
-        <w:tblW w:w="0pt" w:type="auto"/>
+        <w:tblW w:w="0pt" w:type="dxa"/>
         <w:tblBorders>
           <w:insideH w:val="none" w:sz="0" w:space="0" w:color="auto"/>
           <w:insideV w:val="none" w:sz="0" w:space="0" w:color="auto"/>
@@ -1108,7 +1108,7 @@
         <w:rPr>
           <w:rFonts w:ascii="Consolas" w:hAnsi="Consolas" w:cs="Consolas"/>
         </w:rPr>
-        <w:t>Operating</w:t>
+        <w:t>Set</w:t>
       </w:r>
       <w:r>
         <w:rPr>
@@ -1153,7 +1153,7 @@
     <w:tbl>
       <w:tblPr>
         <w:tblStyle w:val="TableGrid"/>
-        <w:tblW w:w="0pt" w:type="auto"/>
+        <w:tblW w:w="0pt" w:type="dxa"/>
         <w:tblBorders>
           <w:insideH w:val="none" w:sz="0" w:space="0" w:color="auto"/>
           <w:insideV w:val="none" w:sz="0" w:space="0" w:color="auto"/>
@@ -1385,27 +1385,7 @@
                 <w:bCs/>
                 <w:color w:val="333333"/>
               </w:rPr>
-              <w:t>"</w:t>
-            </w:r>
-            <w:r>
-              <w:rPr>
-                <w:rStyle w:val="sobjectk"/>
-                <w:rFonts w:ascii="Consolas" w:hAnsi="Consolas" w:cs="Consolas"/>
-                <w:b/>
-                <w:bCs/>
-                <w:color w:val="333333"/>
-              </w:rPr>
-              <w:t>mode</w:t>
-            </w:r>
-            <w:r>
-              <w:rPr>
-                <w:rStyle w:val="sobjectk"/>
-                <w:rFonts w:ascii="Consolas" w:hAnsi="Consolas" w:cs="Consolas"/>
-                <w:b/>
-                <w:bCs/>
-                <w:color w:val="333333"/>
-              </w:rPr>
-              <w:t>"</w:t>
+              <w:t>"mode"</w:t>
             </w:r>
             <w:r>
               <w:rPr>
@@ -1636,14 +1616,14 @@
           <w:rFonts w:ascii="Consolas" w:hAnsi="Consolas" w:cs="Consolas"/>
           <w:b/>
         </w:rPr>
-        <w:t>System.Get</w:t>
+        <w:t>System.</w:t>
       </w:r>
       <w:r>
         <w:rPr>
           <w:rFonts w:ascii="Consolas" w:hAnsi="Consolas" w:cs="Consolas"/>
           <w:b/>
         </w:rPr>
-        <w:t>Mode</w:t>
+        <w:t>SetVerbose</w:t>
       </w:r>
       <w:r>
         <w:rPr>
@@ -1652,7 +1632,26 @@
         <w:t>”</w:t>
       </w:r>
       <w:r>
-        <w:t xml:space="preserve"> gets the operating mode of the system. The method takes no parameters and the server will respond with a </w:t>
+        <w:t xml:space="preserve"> </w:t>
+      </w:r>
+      <w:r>
+        <w:t xml:space="preserve">sets the verbosity level. The system sends out notifications about various parts of the system. With this function it is possible to subscribe to </w:t>
+      </w:r>
+      <w:r>
+        <w:t>each of these parts.</w:t>
+      </w:r>
+    </w:p>
+    <w:p>
+      <w:pPr>
+        <w:rPr>
+          <w:rFonts w:ascii="Consolas" w:hAnsi="Consolas" w:cs="Consolas"/>
+        </w:rPr>
+      </w:pPr>
+      <w:r>
+        <w:t xml:space="preserve">Params:  1. </w:t>
+      </w:r>
+      <w:r>
+        <w:tab/>
       </w:r>
       <w:r>
         <w:rPr>
@@ -1670,32 +1669,27 @@
         <w:rPr>
           <w:rFonts w:ascii="Consolas" w:hAnsi="Consolas" w:cs="Consolas"/>
         </w:rPr>
-        <w:t>Operating</w:t>
-      </w:r>
-      <w:r>
-        <w:rPr>
-          <w:rFonts w:ascii="Consolas" w:hAnsi="Consolas" w:cs="Consolas"/>
-        </w:rPr>
-        <w:t>Mode</w:t>
-      </w:r>
-      <w:r>
-        <w:rPr>
-          <w:rFonts w:ascii="Consolas" w:hAnsi="Consolas" w:cs="Consolas"/>
-        </w:rPr>
-        <w:t xml:space="preserve"> </w:t>
-      </w:r>
-      <w:r>
-        <w:rPr>
-          <w:rFonts w:ascii="Consolas" w:hAnsi="Consolas" w:cs="Consolas"/>
-        </w:rPr>
-        <w:t>(“autonomous”, “manual”)</w:t>
-      </w:r>
-      <w:r>
-        <w:rPr>
-          <w:rFonts w:ascii="Consolas" w:hAnsi="Consolas" w:cs="Consolas"/>
-        </w:rPr>
-        <w:t>.</w:t>
-      </w:r>
+        <w:t xml:space="preserve">VerbosityList </w:t>
+      </w:r>
+      <w:r>
+        <w:rPr>
+          <w:rFonts w:ascii="Consolas" w:hAnsi="Consolas" w:cs="Consolas"/>
+        </w:rPr>
+        <w:t xml:space="preserve">( </w:t>
+      </w:r>
+      <w:r>
+        <w:rPr>
+          <w:rFonts w:ascii="Consolas" w:hAnsi="Consolas" w:cs="Consolas"/>
+        </w:rPr>
+        <w:t>“mode”,”motorSpeed”,”turretAngle”,”turretmissile”,”laser” )</w:t>
+      </w:r>
+    </w:p>
+    <w:p>
+      <w:pPr>
+        <w:rPr>
+          <w:rFonts w:ascii="Consolas" w:hAnsi="Consolas" w:cs="Consolas"/>
+        </w:rPr>
+      </w:pPr>
     </w:p>
     <w:p>
       <w:pPr>
@@ -1715,7 +1709,7 @@
     <w:tbl>
       <w:tblPr>
         <w:tblStyle w:val="TableGrid"/>
-        <w:tblW w:w="0pt" w:type="auto"/>
+        <w:tblW w:w="0pt" w:type="dxa"/>
         <w:tblBorders>
           <w:insideH w:val="none" w:sz="0" w:space="0" w:color="auto"/>
           <w:insideV w:val="none" w:sz="0" w:space="0" w:color="auto"/>
@@ -1736,7 +1730,6 @@
               <w:ind w:firstLine="0pt"/>
             </w:pPr>
             <w:r>
-              <w:lastRenderedPageBreak/>
               <w:sym w:font="Wingdings" w:char="F0E0"/>
             </w:r>
           </w:p>
@@ -1830,7 +1823,7 @@
                 <w:rFonts w:ascii="Consolas" w:hAnsi="Consolas" w:cs="Consolas"/>
                 <w:color w:val="555555"/>
               </w:rPr>
-              <w:t>3</w:t>
+              <w:t>4</w:t>
             </w:r>
             <w:r>
               <w:rPr>
@@ -1872,7 +1865,222 @@
                 <w:rFonts w:ascii="Consolas" w:hAnsi="Consolas" w:cs="Consolas"/>
                 <w:color w:val="555555"/>
               </w:rPr>
-              <w:t>"System.GetMode"</w:t>
+              <w:t>"System.</w:t>
+            </w:r>
+            <w:r>
+              <w:rPr>
+                <w:rStyle w:val="sobjectv"/>
+                <w:rFonts w:ascii="Consolas" w:hAnsi="Consolas" w:cs="Consolas"/>
+                <w:color w:val="555555"/>
+              </w:rPr>
+              <w:t>SetVerbose</w:t>
+            </w:r>
+            <w:r>
+              <w:rPr>
+                <w:rStyle w:val="sobjectv"/>
+                <w:rFonts w:ascii="Consolas" w:hAnsi="Consolas" w:cs="Consolas"/>
+                <w:color w:val="555555"/>
+              </w:rPr>
+              <w:t>"</w:t>
+            </w:r>
+            <w:r>
+              <w:rPr>
+                <w:rStyle w:val="scomma"/>
+                <w:rFonts w:ascii="Consolas" w:hAnsi="Consolas" w:cs="Consolas"/>
+                <w:color w:val="666666"/>
+              </w:rPr>
+              <w:t>,</w:t>
+            </w:r>
+            <w:r>
+              <w:rPr>
+                <w:rFonts w:ascii="Consolas" w:hAnsi="Consolas" w:cs="Consolas"/>
+                <w:color w:val="555555"/>
+              </w:rPr>
+              <w:br/>
+              <w:t>  </w:t>
+            </w:r>
+            <w:r>
+              <w:rPr>
+                <w:rStyle w:val="sobjectk"/>
+                <w:rFonts w:ascii="Consolas" w:hAnsi="Consolas" w:cs="Consolas"/>
+                <w:b/>
+                <w:bCs/>
+                <w:color w:val="333333"/>
+              </w:rPr>
+              <w:t>"params"</w:t>
+            </w:r>
+            <w:r>
+              <w:rPr>
+                <w:rStyle w:val="scolon"/>
+                <w:rFonts w:ascii="Consolas" w:hAnsi="Consolas" w:cs="Consolas"/>
+                <w:color w:val="666666"/>
+              </w:rPr>
+              <w:t>:</w:t>
+            </w:r>
+            <w:r>
+              <w:rPr>
+                <w:rStyle w:val="scolon"/>
+                <w:rFonts w:ascii="Consolas" w:hAnsi="Consolas" w:cs="Consolas"/>
+                <w:color w:val="666666"/>
+              </w:rPr>
+              <w:t>[</w:t>
+            </w:r>
+            <w:r>
+              <w:rPr>
+                <w:rStyle w:val="scolon"/>
+                <w:rFonts w:ascii="Consolas" w:hAnsi="Consolas" w:cs="Consolas"/>
+                <w:color w:val="666666"/>
+              </w:rPr>
+              <w:br/>
+            </w:r>
+            <w:r>
+              <w:rPr>
+                <w:rFonts w:ascii="Consolas" w:hAnsi="Consolas" w:cs="Consolas"/>
+                <w:color w:val="555555"/>
+              </w:rPr>
+              <w:t>    </w:t>
+            </w:r>
+            <w:r>
+              <w:rPr>
+                <w:rStyle w:val="sobjectv"/>
+                <w:rFonts w:ascii="Consolas" w:hAnsi="Consolas" w:cs="Consolas"/>
+                <w:color w:val="555555"/>
+              </w:rPr>
+              <w:t>"</w:t>
+            </w:r>
+            <w:r>
+              <w:rPr>
+                <w:rStyle w:val="sobjectv"/>
+                <w:rFonts w:ascii="Consolas" w:hAnsi="Consolas" w:cs="Consolas"/>
+                <w:color w:val="555555"/>
+              </w:rPr>
+              <w:t>mode</w:t>
+            </w:r>
+            <w:r>
+              <w:rPr>
+                <w:rStyle w:val="sobjectv"/>
+                <w:rFonts w:ascii="Consolas" w:hAnsi="Consolas" w:cs="Consolas"/>
+                <w:color w:val="555555"/>
+              </w:rPr>
+              <w:t>"</w:t>
+            </w:r>
+            <w:r>
+              <w:rPr>
+                <w:rStyle w:val="sobjectv"/>
+                <w:rFonts w:ascii="Consolas" w:hAnsi="Consolas" w:cs="Consolas"/>
+                <w:color w:val="555555"/>
+              </w:rPr>
+              <w:t>,</w:t>
+            </w:r>
+            <w:r>
+              <w:rPr>
+                <w:rStyle w:val="sobjectv"/>
+                <w:rFonts w:ascii="Consolas" w:hAnsi="Consolas" w:cs="Consolas"/>
+                <w:color w:val="555555"/>
+              </w:rPr>
+              <w:br/>
+            </w:r>
+            <w:r>
+              <w:rPr>
+                <w:rFonts w:ascii="Consolas" w:hAnsi="Consolas" w:cs="Consolas"/>
+                <w:color w:val="555555"/>
+              </w:rPr>
+              <w:t>    </w:t>
+            </w:r>
+            <w:r>
+              <w:rPr>
+                <w:rStyle w:val="sobjectv"/>
+                <w:rFonts w:ascii="Consolas" w:hAnsi="Consolas" w:cs="Consolas"/>
+                <w:color w:val="555555"/>
+              </w:rPr>
+              <w:t>"</w:t>
+            </w:r>
+            <w:r>
+              <w:rPr>
+                <w:rStyle w:val="sobjectv"/>
+                <w:rFonts w:ascii="Consolas" w:hAnsi="Consolas" w:cs="Consolas"/>
+                <w:color w:val="555555"/>
+              </w:rPr>
+              <w:t>motorSpeed</w:t>
+            </w:r>
+            <w:r>
+              <w:rPr>
+                <w:rStyle w:val="sobjectv"/>
+                <w:rFonts w:ascii="Consolas" w:hAnsi="Consolas" w:cs="Consolas"/>
+                <w:color w:val="555555"/>
+              </w:rPr>
+              <w:t>"</w:t>
+            </w:r>
+            <w:r>
+              <w:rPr>
+                <w:rStyle w:val="sobjectv"/>
+                <w:rFonts w:ascii="Consolas" w:hAnsi="Consolas" w:cs="Consolas"/>
+                <w:color w:val="555555"/>
+              </w:rPr>
+              <w:t>,</w:t>
+            </w:r>
+            <w:r>
+              <w:rPr>
+                <w:rStyle w:val="sobjectv"/>
+                <w:rFonts w:ascii="Consolas" w:hAnsi="Consolas" w:cs="Consolas"/>
+                <w:color w:val="555555"/>
+              </w:rPr>
+              <w:br/>
+            </w:r>
+            <w:r>
+              <w:rPr>
+                <w:rFonts w:ascii="Consolas" w:hAnsi="Consolas" w:cs="Consolas"/>
+                <w:color w:val="555555"/>
+              </w:rPr>
+              <w:t>    </w:t>
+            </w:r>
+            <w:r>
+              <w:rPr>
+                <w:rStyle w:val="sobjectv"/>
+                <w:rFonts w:ascii="Consolas" w:hAnsi="Consolas" w:cs="Consolas"/>
+                <w:color w:val="555555"/>
+              </w:rPr>
+              <w:t>"</w:t>
+            </w:r>
+            <w:r>
+              <w:rPr>
+                <w:rStyle w:val="sobjectv"/>
+                <w:rFonts w:ascii="Consolas" w:hAnsi="Consolas" w:cs="Consolas"/>
+                <w:color w:val="555555"/>
+              </w:rPr>
+              <w:t>turretAngle</w:t>
+            </w:r>
+            <w:r>
+              <w:rPr>
+                <w:rStyle w:val="sobjectv"/>
+                <w:rFonts w:ascii="Consolas" w:hAnsi="Consolas" w:cs="Consolas"/>
+                <w:color w:val="555555"/>
+              </w:rPr>
+              <w:t>"</w:t>
+            </w:r>
+            <w:r>
+              <w:rPr>
+                <w:rStyle w:val="sobjectv"/>
+                <w:rFonts w:ascii="Consolas" w:hAnsi="Consolas" w:cs="Consolas"/>
+                <w:color w:val="555555"/>
+              </w:rPr>
+              <w:t xml:space="preserve"> </w:t>
+            </w:r>
+            <w:r>
+              <w:rPr>
+                <w:rStyle w:val="scolon"/>
+                <w:rFonts w:ascii="Consolas" w:hAnsi="Consolas" w:cs="Consolas"/>
+                <w:color w:val="666666"/>
+              </w:rPr>
+              <w:t>]</w:t>
+            </w:r>
+            <w:r>
+              <w:rPr>
+                <w:rStyle w:val="sbracket"/>
+                <w:rFonts w:ascii="Consolas" w:hAnsi="Consolas" w:cs="Consolas"/>
+                <w:color w:val="666666"/>
+              </w:rPr>
+              <w:t xml:space="preserve"> </w:t>
             </w:r>
             <w:r>
               <w:rPr>
@@ -1989,7 +2197,7 @@
                 <w:rFonts w:ascii="Consolas" w:hAnsi="Consolas" w:cs="Consolas"/>
                 <w:color w:val="555555"/>
               </w:rPr>
-              <w:t>3</w:t>
+              <w:t>4</w:t>
             </w:r>
             <w:r>
               <w:rPr>
@@ -2064,14 +2272,14 @@
           <w:rFonts w:ascii="Consolas" w:hAnsi="Consolas" w:cs="Consolas"/>
           <w:b/>
         </w:rPr>
-        <w:t>System.Se</w:t>
+        <w:t>System.Get</w:t>
       </w:r>
       <w:r>
         <w:rPr>
           <w:rFonts w:ascii="Consolas" w:hAnsi="Consolas" w:cs="Consolas"/>
           <w:b/>
         </w:rPr>
-        <w:t>ndUART</w:t>
+        <w:t>Mode</w:t>
       </w:r>
       <w:r>
         <w:rPr>
@@ -2080,93 +2288,49 @@
         <w:t>”</w:t>
       </w:r>
       <w:r>
+        <w:t xml:space="preserve"> gets the operating mode of the system. The method takes no parameters and the server will respond with a </w:t>
+      </w:r>
+      <w:r>
+        <w:rPr>
+          <w:rFonts w:ascii="Consolas" w:hAnsi="Consolas" w:cs="Consolas"/>
+        </w:rPr>
+        <w:t>System</w:t>
+      </w:r>
+      <w:r>
+        <w:rPr>
+          <w:rFonts w:ascii="Consolas" w:hAnsi="Consolas" w:cs="Consolas"/>
+        </w:rPr>
+        <w:t>.</w:t>
+      </w:r>
+      <w:r>
+        <w:rPr>
+          <w:rFonts w:ascii="Consolas" w:hAnsi="Consolas" w:cs="Consolas"/>
+        </w:rPr>
+        <w:t>Operating</w:t>
+      </w:r>
+      <w:r>
+        <w:rPr>
+          <w:rFonts w:ascii="Consolas" w:hAnsi="Consolas" w:cs="Consolas"/>
+        </w:rPr>
+        <w:t>Mode</w:t>
+      </w:r>
+      <w:r>
+        <w:rPr>
+          <w:rFonts w:ascii="Consolas" w:hAnsi="Consolas" w:cs="Consolas"/>
+        </w:rPr>
         <w:t xml:space="preserve"> </w:t>
       </w:r>
       <w:r>
-        <w:t>sends a string of data over the bus</w:t>
-      </w:r>
-      <w:r>
-        <w:t xml:space="preserve">. The server will respond that the setting was successful. </w:t>
-      </w:r>
-    </w:p>
-    <w:p>
-      <w:r>
-        <w:t xml:space="preserve">Params:  1. </w:t>
-      </w:r>
-      <w:r>
-        <w:tab/>
-      </w:r>
-      <w:r>
-        <w:rPr>
-          <w:rFonts w:ascii="Consolas" w:hAnsi="Consolas" w:cs="Consolas"/>
-        </w:rPr>
-        <w:t>System</w:t>
+        <w:rPr>
+          <w:rFonts w:ascii="Consolas" w:hAnsi="Consolas" w:cs="Consolas"/>
+        </w:rPr>
+        <w:t>(“autonomous”, “manual”)</w:t>
       </w:r>
       <w:r>
         <w:rPr>
           <w:rFonts w:ascii="Consolas" w:hAnsi="Consolas" w:cs="Consolas"/>
         </w:rPr>
         <w:t>.</w:t>
-      </w:r>
-      <w:r>
-        <w:rPr>
-          <w:rFonts w:ascii="Consolas" w:hAnsi="Consolas" w:cs="Consolas"/>
-        </w:rPr>
-        <w:t>uartDataType</w:t>
-      </w:r>
-      <w:r>
-        <w:rPr>
-          <w:rFonts w:ascii="Consolas" w:hAnsi="Consolas" w:cs="Consolas"/>
-        </w:rPr>
-        <w:t xml:space="preserve"> </w:t>
-      </w:r>
-      <w:r>
-        <w:rPr>
-          <w:rFonts w:ascii="Consolas" w:hAnsi="Consolas" w:cs="Consolas"/>
-        </w:rPr>
-        <w:tab/>
-      </w:r>
-      <w:r>
-        <w:rPr>
-          <w:rFonts w:ascii="Consolas" w:hAnsi="Consolas" w:cs="Consolas"/>
-        </w:rPr>
-        <w:t>( “</w:t>
-      </w:r>
-      <w:r>
-        <w:rPr>
-          <w:rFonts w:ascii="Consolas" w:hAnsi="Consolas" w:cs="Consolas"/>
-        </w:rPr>
-        <w:t>hex</w:t>
-      </w:r>
-      <w:r>
-        <w:rPr>
-          <w:rFonts w:ascii="Consolas" w:hAnsi="Consolas" w:cs="Consolas"/>
-        </w:rPr>
-        <w:t>”,</w:t>
-      </w:r>
-      <w:r>
-        <w:rPr>
-          <w:rFonts w:ascii="Consolas" w:hAnsi="Consolas" w:cs="Consolas"/>
-        </w:rPr>
-        <w:t xml:space="preserve"> “</w:t>
-      </w:r>
-      <w:r>
-        <w:rPr>
-          <w:rFonts w:ascii="Consolas" w:hAnsi="Consolas" w:cs="Consolas"/>
-        </w:rPr>
-        <w:t>s</w:t>
-      </w:r>
-      <w:r>
-        <w:rPr>
-          <w:rFonts w:ascii="Consolas" w:hAnsi="Consolas" w:cs="Consolas"/>
-        </w:rPr>
-        <w:t>tring”</w:t>
-      </w:r>
-      <w:r>
-        <w:rPr>
-          <w:rFonts w:ascii="Consolas" w:hAnsi="Consolas" w:cs="Consolas"/>
-        </w:rPr>
-        <w:t xml:space="preserve"> )</w:t>
       </w:r>
     </w:p>
     <w:p>
@@ -2187,7 +2351,7 @@
     <w:tbl>
       <w:tblPr>
         <w:tblStyle w:val="TableGrid"/>
-        <w:tblW w:w="0pt" w:type="auto"/>
+        <w:tblW w:w="0pt" w:type="dxa"/>
         <w:tblBorders>
           <w:insideH w:val="none" w:sz="0" w:space="0" w:color="auto"/>
           <w:insideV w:val="none" w:sz="0" w:space="0" w:color="auto"/>
@@ -2219,10 +2383,6 @@
           <w:p>
             <w:pPr>
               <w:ind w:firstLine="0pt"/>
-              <w:rPr>
-                <w:rFonts w:ascii="Consolas" w:hAnsi="Consolas" w:cs="Consolas"/>
-                <w:color w:val="555555"/>
-              </w:rPr>
             </w:pPr>
             <w:r>
               <w:rPr>
@@ -2305,7 +2465,7 @@
                 <w:rFonts w:ascii="Consolas" w:hAnsi="Consolas" w:cs="Consolas"/>
                 <w:color w:val="555555"/>
               </w:rPr>
-              <w:t>3</w:t>
+              <w:t>5</w:t>
             </w:r>
             <w:r>
               <w:rPr>
@@ -2347,227 +2507,7 @@
                 <w:rFonts w:ascii="Consolas" w:hAnsi="Consolas" w:cs="Consolas"/>
                 <w:color w:val="555555"/>
               </w:rPr>
-              <w:t>"System.</w:t>
-            </w:r>
-            <w:r>
-              <w:rPr>
-                <w:rStyle w:val="sobjectv"/>
-                <w:rFonts w:ascii="Consolas" w:hAnsi="Consolas" w:cs="Consolas"/>
-                <w:color w:val="555555"/>
-              </w:rPr>
-              <w:t>SendUART</w:t>
-            </w:r>
-            <w:r>
-              <w:rPr>
-                <w:rStyle w:val="sobjectv"/>
-                <w:rFonts w:ascii="Consolas" w:hAnsi="Consolas" w:cs="Consolas"/>
-                <w:color w:val="555555"/>
-              </w:rPr>
-              <w:t>"</w:t>
-            </w:r>
-            <w:r>
-              <w:rPr>
-                <w:rStyle w:val="scomma"/>
-                <w:rFonts w:ascii="Consolas" w:hAnsi="Consolas" w:cs="Consolas"/>
-                <w:color w:val="666666"/>
-              </w:rPr>
-              <w:t>,</w:t>
-            </w:r>
-            <w:r>
-              <w:rPr>
-                <w:rFonts w:ascii="Consolas" w:hAnsi="Consolas" w:cs="Consolas"/>
-                <w:color w:val="555555"/>
-              </w:rPr>
-              <w:br/>
-              <w:t>  </w:t>
-            </w:r>
-            <w:r>
-              <w:rPr>
-                <w:rStyle w:val="sobjectk"/>
-                <w:rFonts w:ascii="Consolas" w:hAnsi="Consolas" w:cs="Consolas"/>
-                <w:b/>
-                <w:bCs/>
-                <w:color w:val="333333"/>
-              </w:rPr>
-              <w:t>"params"</w:t>
-            </w:r>
-            <w:r>
-              <w:rPr>
-                <w:rStyle w:val="scolon"/>
-                <w:rFonts w:ascii="Consolas" w:hAnsi="Consolas" w:cs="Consolas"/>
-                <w:color w:val="666666"/>
-              </w:rPr>
-              <w:t>:</w:t>
-            </w:r>
-            <w:r>
-              <w:rPr>
-                <w:rStyle w:val="scolon"/>
-                <w:rFonts w:ascii="Consolas" w:hAnsi="Consolas" w:cs="Consolas"/>
-                <w:color w:val="666666"/>
-              </w:rPr>
-              <w:t>{</w:t>
-            </w:r>
-            <w:r>
-              <w:rPr>
-                <w:rStyle w:val="apple-converted-space"/>
-                <w:rFonts w:ascii="Consolas" w:hAnsi="Consolas" w:cs="Consolas"/>
-                <w:color w:val="666666"/>
-              </w:rPr>
-              <w:t> </w:t>
-            </w:r>
-            <w:r>
-              <w:rPr>
-                <w:rFonts w:ascii="Consolas" w:hAnsi="Consolas" w:cs="Consolas"/>
-                <w:color w:val="555555"/>
-              </w:rPr>
-              <w:br/>
-              <w:t>    </w:t>
-            </w:r>
-            <w:r>
-              <w:rPr>
-                <w:rStyle w:val="sobjectk"/>
-                <w:rFonts w:ascii="Consolas" w:hAnsi="Consolas" w:cs="Consolas"/>
-                <w:b/>
-                <w:bCs/>
-                <w:color w:val="333333"/>
-              </w:rPr>
-              <w:t>"</w:t>
-            </w:r>
-            <w:r>
-              <w:rPr>
-                <w:rStyle w:val="sobjectk"/>
-                <w:rFonts w:ascii="Consolas" w:hAnsi="Consolas" w:cs="Consolas"/>
-                <w:b/>
-                <w:bCs/>
-                <w:color w:val="333333"/>
-              </w:rPr>
-              <w:t>dataType</w:t>
-            </w:r>
-            <w:r>
-              <w:rPr>
-                <w:rStyle w:val="sobjectk"/>
-                <w:rFonts w:ascii="Consolas" w:hAnsi="Consolas" w:cs="Consolas"/>
-                <w:b/>
-                <w:bCs/>
-                <w:color w:val="333333"/>
-              </w:rPr>
-              <w:t>"</w:t>
-            </w:r>
-            <w:r>
-              <w:rPr>
-                <w:rStyle w:val="scolon"/>
-                <w:rFonts w:ascii="Consolas" w:hAnsi="Consolas" w:cs="Consolas"/>
-                <w:color w:val="666666"/>
-              </w:rPr>
-              <w:t>:</w:t>
-            </w:r>
-            <w:r>
-              <w:rPr>
-                <w:rStyle w:val="sobjectv"/>
-                <w:rFonts w:ascii="Consolas" w:hAnsi="Consolas" w:cs="Consolas"/>
-                <w:color w:val="555555"/>
-              </w:rPr>
-              <w:t>"</w:t>
-            </w:r>
-            <w:r>
-              <w:rPr>
-                <w:rStyle w:val="sarrayv"/>
-                <w:rFonts w:ascii="Consolas" w:hAnsi="Consolas" w:cs="Consolas"/>
-                <w:color w:val="555555"/>
-              </w:rPr>
-              <w:t>hex</w:t>
-            </w:r>
-            <w:r>
-              <w:rPr>
-                <w:rStyle w:val="sarrayv"/>
-                <w:rFonts w:ascii="Consolas" w:hAnsi="Consolas" w:cs="Consolas"/>
-                <w:color w:val="555555"/>
-              </w:rPr>
-              <w:t>"</w:t>
-            </w:r>
-            <w:r>
-              <w:rPr>
-                <w:rStyle w:val="sarrayv"/>
-                <w:rFonts w:ascii="Consolas" w:hAnsi="Consolas" w:cs="Consolas"/>
-                <w:color w:val="555555"/>
-              </w:rPr>
-              <w:br/>
-            </w:r>
-            <w:r>
-              <w:rPr>
-                <w:rFonts w:ascii="Consolas" w:hAnsi="Consolas" w:cs="Consolas"/>
-                <w:color w:val="555555"/>
-              </w:rPr>
-              <w:t>    </w:t>
-            </w:r>
-            <w:r>
-              <w:rPr>
-                <w:rStyle w:val="sobjectk"/>
-                <w:rFonts w:ascii="Consolas" w:hAnsi="Consolas" w:cs="Consolas"/>
-                <w:b/>
-                <w:bCs/>
-                <w:color w:val="333333"/>
-              </w:rPr>
-              <w:t>"</w:t>
-            </w:r>
-            <w:r>
-              <w:rPr>
-                <w:rStyle w:val="sobjectk"/>
-                <w:rFonts w:ascii="Consolas" w:hAnsi="Consolas" w:cs="Consolas"/>
-                <w:b/>
-                <w:bCs/>
-                <w:color w:val="333333"/>
-              </w:rPr>
-              <w:t>data</w:t>
-            </w:r>
-            <w:r>
-              <w:rPr>
-                <w:rStyle w:val="sobjectk"/>
-                <w:rFonts w:ascii="Consolas" w:hAnsi="Consolas" w:cs="Consolas"/>
-                <w:b/>
-                <w:bCs/>
-                <w:color w:val="333333"/>
-              </w:rPr>
-              <w:t>"</w:t>
-            </w:r>
-            <w:r>
-              <w:rPr>
-                <w:rStyle w:val="scolon"/>
-                <w:rFonts w:ascii="Consolas" w:hAnsi="Consolas" w:cs="Consolas"/>
-                <w:color w:val="666666"/>
-              </w:rPr>
-              <w:t>:</w:t>
-            </w:r>
-            <w:r>
-              <w:rPr>
-                <w:rStyle w:val="sobjectv"/>
-                <w:rFonts w:ascii="Consolas" w:hAnsi="Consolas" w:cs="Consolas"/>
-                <w:color w:val="555555"/>
-              </w:rPr>
-              <w:t>"</w:t>
-            </w:r>
-            <w:r>
-              <w:rPr>
-                <w:rStyle w:val="sarrayv"/>
-                <w:rFonts w:ascii="Consolas" w:hAnsi="Consolas" w:cs="Consolas"/>
-                <w:color w:val="555555"/>
-              </w:rPr>
-              <w:t xml:space="preserve">5AFFA5" </w:t>
-            </w:r>
-            <w:r>
-              <w:rPr>
-                <w:rFonts w:ascii="Consolas" w:hAnsi="Consolas" w:cs="Consolas"/>
-                <w:color w:val="555555"/>
-              </w:rPr>
-              <w:t>}</w:t>
-            </w:r>
-            <w:r>
-              <w:rPr>
-                <w:rStyle w:val="sbracket"/>
-                <w:rFonts w:ascii="Consolas" w:hAnsi="Consolas" w:cs="Consolas"/>
-                <w:color w:val="666666"/>
-              </w:rPr>
-              <w:t xml:space="preserve"> </w:t>
+              <w:t>"System.GetMode"</w:t>
             </w:r>
             <w:r>
               <w:rPr>
@@ -2684,7 +2624,7 @@
                 <w:rFonts w:ascii="Consolas" w:hAnsi="Consolas" w:cs="Consolas"/>
                 <w:color w:val="555555"/>
               </w:rPr>
-              <w:t>3</w:t>
+              <w:t>5</w:t>
             </w:r>
             <w:r>
               <w:rPr>
@@ -2726,7 +2666,23 @@
                 <w:rFonts w:ascii="Consolas" w:hAnsi="Consolas" w:cs="Consolas"/>
                 <w:color w:val="555555"/>
               </w:rPr>
-              <w:t xml:space="preserve">"OK" </w:t>
+              <w:t>"</w:t>
+            </w:r>
+            <w:r>
+              <w:rPr>
+                <w:rStyle w:val="sobjectv"/>
+                <w:rFonts w:ascii="Consolas" w:hAnsi="Consolas" w:cs="Consolas"/>
+                <w:color w:val="555555"/>
+              </w:rPr>
+              <w:t>autonomous</w:t>
+            </w:r>
+            <w:r>
+              <w:rPr>
+                <w:rStyle w:val="sobjectv"/>
+                <w:rFonts w:ascii="Consolas" w:hAnsi="Consolas" w:cs="Consolas"/>
+                <w:color w:val="555555"/>
+              </w:rPr>
+              <w:t xml:space="preserve">" </w:t>
             </w:r>
             <w:r>
               <w:rPr>
@@ -2742,281 +2698,124 @@
     </w:tbl>
     <w:p>
       <w:pPr>
-        <w:pStyle w:val="Heading2"/>
-        <w:numPr>
-          <w:ilvl w:val="0"/>
-          <w:numId w:val="0"/>
-        </w:numPr>
-        <w:ind w:start="14.40pt" w:hanging="14.40pt"/>
+        <w:rPr>
+          <w:rFonts w:ascii="Consolas" w:hAnsi="Consolas" w:cs="Consolas"/>
+        </w:rPr>
       </w:pPr>
     </w:p>
     <w:p>
-      <w:pPr>
-        <w:pStyle w:val="Heading2"/>
-      </w:pPr>
-      <w:r>
-        <w:t>Moter Control Methods</w:t>
+      <w:r>
+        <w:rPr>
+          <w:rFonts w:ascii="Consolas" w:hAnsi="Consolas" w:cs="Consolas"/>
+        </w:rPr>
+        <w:t>“</w:t>
+      </w:r>
+      <w:r>
+        <w:rPr>
+          <w:rFonts w:ascii="Consolas" w:hAnsi="Consolas" w:cs="Consolas"/>
+          <w:b/>
+        </w:rPr>
+        <w:t>System.Se</w:t>
+      </w:r>
+      <w:r>
+        <w:rPr>
+          <w:rFonts w:ascii="Consolas" w:hAnsi="Consolas" w:cs="Consolas"/>
+          <w:b/>
+        </w:rPr>
+        <w:t>ndUART</w:t>
+      </w:r>
+      <w:r>
+        <w:rPr>
+          <w:rFonts w:ascii="Consolas" w:hAnsi="Consolas" w:cs="Consolas"/>
+        </w:rPr>
+        <w:t>”</w:t>
+      </w:r>
+      <w:r>
+        <w:t xml:space="preserve"> sends a string of data over the bus. The server will respond that the setting was successful. </w:t>
       </w:r>
     </w:p>
     <w:p>
       <w:r>
-        <w:rPr>
-          <w:rFonts w:ascii="Consolas" w:hAnsi="Consolas" w:cs="Consolas"/>
-        </w:rPr>
-        <w:t>“</w:t>
-      </w:r>
-      <w:r>
-        <w:rPr>
-          <w:rFonts w:ascii="Consolas" w:hAnsi="Consolas" w:cs="Consolas"/>
-          <w:b/>
-        </w:rPr>
-        <w:t>Moter.Se</w:t>
-      </w:r>
-      <w:r>
-        <w:rPr>
-          <w:rFonts w:ascii="Consolas" w:hAnsi="Consolas" w:cs="Consolas"/>
-          <w:b/>
-        </w:rPr>
-        <w:t>tMotor</w:t>
-      </w:r>
-      <w:r>
-        <w:rPr>
-          <w:rFonts w:ascii="Consolas" w:hAnsi="Consolas" w:cs="Consolas"/>
-        </w:rPr>
-        <w:t>”</w:t>
-      </w:r>
-      <w:r>
+        <w:t xml:space="preserve">Params:  1. </w:t>
+      </w:r>
+      <w:r>
+        <w:tab/>
+      </w:r>
+      <w:r>
+        <w:rPr>
+          <w:rFonts w:ascii="Consolas" w:hAnsi="Consolas" w:cs="Consolas"/>
+        </w:rPr>
+        <w:t>System</w:t>
+      </w:r>
+      <w:r>
+        <w:rPr>
+          <w:rFonts w:ascii="Consolas" w:hAnsi="Consolas" w:cs="Consolas"/>
+        </w:rPr>
+        <w:t>.</w:t>
+      </w:r>
+      <w:r>
+        <w:rPr>
+          <w:rFonts w:ascii="Consolas" w:hAnsi="Consolas" w:cs="Consolas"/>
+        </w:rPr>
+        <w:t>uartDataType</w:t>
+      </w:r>
+      <w:r>
+        <w:rPr>
+          <w:rFonts w:ascii="Consolas" w:hAnsi="Consolas" w:cs="Consolas"/>
+        </w:rPr>
         <w:t xml:space="preserve"> </w:t>
       </w:r>
       <w:r>
-        <w:t xml:space="preserve">sets the speed of one or two motors. </w:t>
-      </w:r>
-      <w:r>
-        <w:t xml:space="preserve">The motors can be set using an angle or just by setting the speeds of the motors individually. </w:t>
-      </w:r>
-      <w:r>
-        <w:t xml:space="preserve">If an </w:t>
-      </w:r>
-      <w:r>
-        <w:t>optional</w:t>
-      </w:r>
-      <w:r>
-        <w:t xml:space="preserve"> parameter is not supplied, the system will not change the speed of that motor. </w:t>
-      </w:r>
-      <w:r>
-        <w:t xml:space="preserve">Note that this method only works when in automatic mode. </w:t>
+        <w:rPr>
+          <w:rFonts w:ascii="Consolas" w:hAnsi="Consolas" w:cs="Consolas"/>
+        </w:rPr>
+        <w:tab/>
+      </w:r>
+      <w:r>
+        <w:rPr>
+          <w:rFonts w:ascii="Consolas" w:hAnsi="Consolas" w:cs="Consolas"/>
+        </w:rPr>
+        <w:t>( “</w:t>
+      </w:r>
+      <w:r>
+        <w:rPr>
+          <w:rFonts w:ascii="Consolas" w:hAnsi="Consolas" w:cs="Consolas"/>
+        </w:rPr>
+        <w:t>hex</w:t>
+      </w:r>
+      <w:r>
+        <w:rPr>
+          <w:rFonts w:ascii="Consolas" w:hAnsi="Consolas" w:cs="Consolas"/>
+        </w:rPr>
+        <w:t>”,</w:t>
+      </w:r>
+      <w:r>
+        <w:rPr>
+          <w:rFonts w:ascii="Consolas" w:hAnsi="Consolas" w:cs="Consolas"/>
+        </w:rPr>
+        <w:t xml:space="preserve"> “</w:t>
+      </w:r>
+      <w:r>
+        <w:rPr>
+          <w:rFonts w:ascii="Consolas" w:hAnsi="Consolas" w:cs="Consolas"/>
+        </w:rPr>
+        <w:t>s</w:t>
+      </w:r>
+      <w:r>
+        <w:rPr>
+          <w:rFonts w:ascii="Consolas" w:hAnsi="Consolas" w:cs="Consolas"/>
+        </w:rPr>
+        <w:t>tring”</w:t>
+      </w:r>
+      <w:r>
+        <w:rPr>
+          <w:rFonts w:ascii="Consolas" w:hAnsi="Consolas" w:cs="Consolas"/>
+        </w:rPr>
+        <w:t xml:space="preserve"> )</w:t>
       </w:r>
     </w:p>
     <w:p>
       <w:pPr>
-        <w:tabs>
-          <w:tab w:val="start" w:pos="56.70pt"/>
-        </w:tabs>
-        <w:spacing w:after="0pt"/>
-        <w:ind w:firstLine="14.45pt"/>
-      </w:pPr>
-      <w:r>
-        <w:t xml:space="preserve">Params:  </w:t>
-      </w:r>
-      <w:r>
-        <w:tab/>
-        <w:t xml:space="preserve">1. </w:t>
-      </w:r>
-      <w:r>
-        <w:tab/>
-        <w:t xml:space="preserve">Motor.ControlType </w:t>
-      </w:r>
-      <w:r>
-        <w:tab/>
-        <w:t>“type”</w:t>
-      </w:r>
-      <w:r>
-        <w:tab/>
-      </w:r>
-      <w:r>
-        <w:tab/>
-      </w:r>
-      <w:r>
-        <w:rPr>
-          <w:rFonts w:ascii="Consolas" w:hAnsi="Consolas" w:cs="Consolas"/>
-        </w:rPr>
-        <w:t>(“angle”, “speed”)</w:t>
-      </w:r>
-    </w:p>
-    <w:p>
-      <w:pPr>
-        <w:tabs>
-          <w:tab w:val="start" w:pos="56.70pt"/>
-        </w:tabs>
-        <w:spacing w:after="0pt"/>
-        <w:ind w:firstLine="14.45pt"/>
-      </w:pPr>
-      <w:r>
-        <w:tab/>
-        <w:t xml:space="preserve">2. </w:t>
-      </w:r>
-      <w:r>
-        <w:tab/>
-        <w:t xml:space="preserve">Optional.Motor.Angle </w:t>
-      </w:r>
-      <w:r>
-        <w:tab/>
-        <w:t>“angle”</w:t>
-      </w:r>
-      <w:r>
-        <w:tab/>
-      </w:r>
-      <w:r>
-        <w:tab/>
-      </w:r>
-      <w:r>
-        <w:rPr>
-          <w:rFonts w:ascii="Consolas" w:hAnsi="Consolas" w:cs="Consolas"/>
-        </w:rPr>
-        <w:t>( [-90,90] )</w:t>
-      </w:r>
-    </w:p>
-    <w:p>
-      <w:pPr>
-        <w:tabs>
-          <w:tab w:val="start" w:pos="56.70pt"/>
-        </w:tabs>
-        <w:spacing w:after="0pt"/>
-        <w:ind w:firstLine="14.45pt"/>
-      </w:pPr>
-      <w:r>
-        <w:tab/>
-        <w:t>3.</w:t>
-      </w:r>
-      <w:r>
-        <w:tab/>
-        <w:t xml:space="preserve">Optional.Motor.Speed </w:t>
-      </w:r>
-      <w:r>
-        <w:tab/>
-        <w:t>“speed”</w:t>
-      </w:r>
-      <w:r>
-        <w:tab/>
-      </w:r>
-      <w:r>
-        <w:tab/>
-      </w:r>
-      <w:r>
-        <w:rPr>
-          <w:rFonts w:ascii="Consolas" w:hAnsi="Consolas" w:cs="Consolas"/>
-        </w:rPr>
-        <w:t>(</w:t>
-      </w:r>
-      <w:r>
-        <w:rPr>
-          <w:rFonts w:ascii="Consolas" w:hAnsi="Consolas" w:cs="Consolas"/>
-        </w:rPr>
-        <w:t xml:space="preserve"> [-100</w:t>
-      </w:r>
-      <w:r>
-        <w:rPr>
-          <w:rFonts w:ascii="Consolas" w:hAnsi="Consolas" w:cs="Consolas"/>
-        </w:rPr>
-        <w:t>,100] )</w:t>
-      </w:r>
-    </w:p>
-    <w:p>
-      <w:pPr>
-        <w:tabs>
-          <w:tab w:val="start" w:pos="56.70pt"/>
-        </w:tabs>
-        <w:spacing w:after="0pt"/>
-        <w:ind w:firstLine="14.45pt"/>
-        <w:rPr>
-          <w:rFonts w:ascii="Consolas" w:hAnsi="Consolas" w:cs="Consolas"/>
-        </w:rPr>
-      </w:pPr>
-      <w:r>
-        <w:tab/>
-        <w:t>4.</w:t>
-      </w:r>
-      <w:r>
-        <w:tab/>
-        <w:t>Optional.Motor.Speed</w:t>
-      </w:r>
-      <w:r>
-        <w:tab/>
-        <w:t>“left”</w:t>
-      </w:r>
-      <w:r>
-        <w:tab/>
-      </w:r>
-      <w:r>
-        <w:tab/>
-      </w:r>
-      <w:r>
-        <w:rPr>
-          <w:rFonts w:ascii="Consolas" w:hAnsi="Consolas" w:cs="Consolas"/>
-        </w:rPr>
-        <w:t>(</w:t>
-      </w:r>
-      <w:r>
-        <w:rPr>
-          <w:rFonts w:ascii="Consolas" w:hAnsi="Consolas" w:cs="Consolas"/>
-        </w:rPr>
-        <w:t xml:space="preserve"> [-100</w:t>
-      </w:r>
-      <w:r>
-        <w:rPr>
-          <w:rFonts w:ascii="Consolas" w:hAnsi="Consolas" w:cs="Consolas"/>
-        </w:rPr>
-        <w:t>,100] )</w:t>
-      </w:r>
-    </w:p>
-    <w:p>
-      <w:pPr>
-        <w:tabs>
-          <w:tab w:val="start" w:pos="56.70pt"/>
-        </w:tabs>
-        <w:spacing w:after="0pt"/>
-        <w:ind w:firstLine="14.45pt"/>
-      </w:pPr>
-      <w:r>
-        <w:tab/>
-        <w:t>5.</w:t>
-      </w:r>
-      <w:r>
-        <w:tab/>
-        <w:t>Optional.Motor.Speed</w:t>
-      </w:r>
-      <w:r>
-        <w:tab/>
-        <w:t>“right”</w:t>
-      </w:r>
-      <w:r>
-        <w:tab/>
-      </w:r>
-      <w:r>
-        <w:tab/>
-      </w:r>
-      <w:r>
-        <w:rPr>
-          <w:rFonts w:ascii="Consolas" w:hAnsi="Consolas" w:cs="Consolas"/>
-        </w:rPr>
-        <w:t>(</w:t>
-      </w:r>
-      <w:r>
-        <w:rPr>
-          <w:rFonts w:ascii="Consolas" w:hAnsi="Consolas" w:cs="Consolas"/>
-        </w:rPr>
-        <w:t xml:space="preserve"> [-100</w:t>
-      </w:r>
-      <w:r>
-        <w:rPr>
-          <w:rFonts w:ascii="Consolas" w:hAnsi="Consolas" w:cs="Consolas"/>
-        </w:rPr>
-        <w:t>,100] )</w:t>
-      </w:r>
-    </w:p>
-    <w:p/>
-    <w:p>
-      <w:pPr>
         <w:pStyle w:val="BodyText"/>
         <w:rPr>
           <w:i/>
@@ -3027,25 +2826,13 @@
         <w:rPr>
           <w:rStyle w:val="Emphasis"/>
         </w:rPr>
-        <w:t>Example</w:t>
-      </w:r>
-      <w:r>
-        <w:rPr>
-          <w:rStyle w:val="Emphasis"/>
-        </w:rPr>
-        <w:t xml:space="preserve"> 1</w:t>
-      </w:r>
-      <w:r>
-        <w:rPr>
-          <w:rStyle w:val="Emphasis"/>
-        </w:rPr>
-        <w:t>:</w:t>
+        <w:t>Example:</w:t>
       </w:r>
     </w:p>
     <w:tbl>
       <w:tblPr>
         <w:tblStyle w:val="TableGrid"/>
-        <w:tblW w:w="0pt" w:type="auto"/>
+        <w:tblW w:w="0pt" w:type="dxa"/>
         <w:tblBorders>
           <w:insideH w:val="none" w:sz="0" w:space="0" w:color="auto"/>
           <w:insideV w:val="none" w:sz="0" w:space="0" w:color="auto"/>
@@ -3077,6 +2864,10 @@
           <w:p>
             <w:pPr>
               <w:ind w:firstLine="0pt"/>
+              <w:rPr>
+                <w:rFonts w:ascii="Consolas" w:hAnsi="Consolas" w:cs="Consolas"/>
+                <w:color w:val="555555"/>
+              </w:rPr>
             </w:pPr>
             <w:r>
               <w:rPr>
@@ -3088,9 +2879,8 @@
             </w:r>
             <w:r>
               <w:rPr>
-                <w:rStyle w:val="apple-converted-space"/>
-                <w:rFonts w:ascii="Consolas" w:hAnsi="Consolas" w:cs="Consolas"/>
-                <w:color w:val="666666"/>
+                <w:rFonts w:ascii="Consolas" w:hAnsi="Consolas" w:cs="Consolas"/>
+                <w:color w:val="555555"/>
               </w:rPr>
               <w:t> </w:t>
             </w:r>
@@ -3160,7 +2950,7 @@
                 <w:rFonts w:ascii="Consolas" w:hAnsi="Consolas" w:cs="Consolas"/>
                 <w:color w:val="555555"/>
               </w:rPr>
-              <w:t>4</w:t>
+              <w:t>6</w:t>
             </w:r>
             <w:r>
               <w:rPr>
@@ -3202,15 +2992,23 @@
                 <w:rFonts w:ascii="Consolas" w:hAnsi="Consolas" w:cs="Consolas"/>
                 <w:color w:val="555555"/>
               </w:rPr>
-              <w:t>"Motor.S</w:t>
-            </w:r>
-            <w:r>
-              <w:rPr>
-                <w:rStyle w:val="sobjectv"/>
-                <w:rFonts w:ascii="Consolas" w:hAnsi="Consolas" w:cs="Consolas"/>
-                <w:color w:val="555555"/>
-              </w:rPr>
-              <w:t>etMotor"</w:t>
+              <w:t>"System.</w:t>
+            </w:r>
+            <w:r>
+              <w:rPr>
+                <w:rStyle w:val="sobjectv"/>
+                <w:rFonts w:ascii="Consolas" w:hAnsi="Consolas" w:cs="Consolas"/>
+                <w:color w:val="555555"/>
+              </w:rPr>
+              <w:t>SendUART</w:t>
+            </w:r>
+            <w:r>
+              <w:rPr>
+                <w:rStyle w:val="sobjectv"/>
+                <w:rFonts w:ascii="Consolas" w:hAnsi="Consolas" w:cs="Consolas"/>
+                <w:color w:val="555555"/>
+              </w:rPr>
+              <w:t>"</w:t>
             </w:r>
             <w:r>
               <w:rPr>
@@ -3248,7 +3046,7 @@
             </w:r>
             <w:r>
               <w:rPr>
-                <w:rStyle w:val="sbrace"/>
+                <w:rStyle w:val="scolon"/>
                 <w:rFonts w:ascii="Consolas" w:hAnsi="Consolas" w:cs="Consolas"/>
                 <w:color w:val="666666"/>
               </w:rPr>
@@ -3260,7 +3058,7 @@
                 <w:rFonts w:ascii="Consolas" w:hAnsi="Consolas" w:cs="Consolas"/>
                 <w:color w:val="666666"/>
               </w:rPr>
-              <w:t>  </w:t>
+              <w:t> </w:t>
             </w:r>
             <w:r>
               <w:rPr>
@@ -3278,7 +3076,7 @@
                 <w:bCs/>
                 <w:color w:val="333333"/>
               </w:rPr>
-              <w:t>"type"</w:t>
+              <w:t>"dataType"</w:t>
             </w:r>
             <w:r>
               <w:rPr>
@@ -3294,22 +3092,29 @@
                 <w:rFonts w:ascii="Consolas" w:hAnsi="Consolas" w:cs="Consolas"/>
                 <w:color w:val="555555"/>
               </w:rPr>
-              <w:t>"angle"</w:t>
-            </w:r>
-            <w:r>
-              <w:rPr>
-                <w:rStyle w:val="scomma"/>
-                <w:rFonts w:ascii="Consolas" w:hAnsi="Consolas" w:cs="Consolas"/>
-                <w:color w:val="666666"/>
-              </w:rPr>
-              <w:t>,</w:t>
-            </w:r>
-            <w:r>
-              <w:rPr>
+              <w:t>"</w:t>
+            </w:r>
+            <w:r>
+              <w:rPr>
+                <w:rStyle w:val="sarrayv"/>
+                <w:rFonts w:ascii="Consolas" w:hAnsi="Consolas" w:cs="Consolas"/>
+                <w:color w:val="555555"/>
+              </w:rPr>
+              <w:t>hex"</w:t>
+            </w:r>
+            <w:r>
+              <w:rPr>
+                <w:rStyle w:val="sarrayv"/>
                 <w:rFonts w:ascii="Consolas" w:hAnsi="Consolas" w:cs="Consolas"/>
                 <w:color w:val="555555"/>
               </w:rPr>
               <w:br/>
+            </w:r>
+            <w:r>
+              <w:rPr>
+                <w:rFonts w:ascii="Consolas" w:hAnsi="Consolas" w:cs="Consolas"/>
+                <w:color w:val="555555"/>
+              </w:rPr>
               <w:t>    </w:t>
             </w:r>
             <w:r>
@@ -3320,7 +3125,7 @@
                 <w:bCs/>
                 <w:color w:val="333333"/>
               </w:rPr>
-              <w:t>"angle"</w:t>
+              <w:t>"data"</w:t>
             </w:r>
             <w:r>
               <w:rPr>
@@ -3336,56 +3141,30 @@
                 <w:rFonts w:ascii="Consolas" w:hAnsi="Consolas" w:cs="Consolas"/>
                 <w:color w:val="555555"/>
               </w:rPr>
-              <w:t>"-6"</w:t>
-            </w:r>
-            <w:r>
-              <w:rPr>
-                <w:rStyle w:val="scomma"/>
-                <w:rFonts w:ascii="Consolas" w:hAnsi="Consolas" w:cs="Consolas"/>
-                <w:color w:val="666666"/>
-              </w:rPr>
-              <w:t>,</w:t>
-            </w:r>
-            <w:r>
-              <w:rPr>
-                <w:rFonts w:ascii="Consolas" w:hAnsi="Consolas" w:cs="Consolas"/>
-                <w:color w:val="555555"/>
-              </w:rPr>
-              <w:br/>
-              <w:t>    </w:t>
-            </w:r>
-            <w:r>
-              <w:rPr>
-                <w:rStyle w:val="sobjectk"/>
-                <w:rFonts w:ascii="Consolas" w:hAnsi="Consolas" w:cs="Consolas"/>
-                <w:b/>
-                <w:bCs/>
-                <w:color w:val="333333"/>
-              </w:rPr>
-              <w:t>"speed"</w:t>
-            </w:r>
-            <w:r>
-              <w:rPr>
-                <w:rStyle w:val="scolon"/>
-                <w:rFonts w:ascii="Consolas" w:hAnsi="Consolas" w:cs="Consolas"/>
-                <w:color w:val="666666"/>
-              </w:rPr>
-              <w:t>:</w:t>
-            </w:r>
-            <w:r>
-              <w:rPr>
-                <w:rStyle w:val="sobjectv"/>
-                <w:rFonts w:ascii="Consolas" w:hAnsi="Consolas" w:cs="Consolas"/>
-                <w:color w:val="555555"/>
-              </w:rPr>
-              <w:t>50</w:t>
-            </w:r>
-            <w:r>
-              <w:rPr>
-                <w:rFonts w:ascii="Consolas" w:hAnsi="Consolas" w:cs="Consolas"/>
-                <w:color w:val="555555"/>
-              </w:rPr>
-              <w:t> </w:t>
+              <w:t>"</w:t>
+            </w:r>
+            <w:r>
+              <w:rPr>
+                <w:rStyle w:val="sarrayv"/>
+                <w:rFonts w:ascii="Consolas" w:hAnsi="Consolas" w:cs="Consolas"/>
+                <w:color w:val="555555"/>
+              </w:rPr>
+              <w:t xml:space="preserve">5AFFA5" </w:t>
+            </w:r>
+            <w:r>
+              <w:rPr>
+                <w:rFonts w:ascii="Consolas" w:hAnsi="Consolas" w:cs="Consolas"/>
+                <w:color w:val="555555"/>
+              </w:rPr>
+              <w:t>}</w:t>
+            </w:r>
+            <w:r>
+              <w:rPr>
+                <w:rStyle w:val="sbracket"/>
+                <w:rFonts w:ascii="Consolas" w:hAnsi="Consolas" w:cs="Consolas"/>
+                <w:color w:val="666666"/>
+              </w:rPr>
+              <w:t xml:space="preserve"> </w:t>
             </w:r>
             <w:r>
               <w:rPr>
@@ -3393,7 +3172,7 @@
                 <w:rFonts w:ascii="Consolas" w:hAnsi="Consolas" w:cs="Consolas"/>
                 <w:color w:val="666666"/>
               </w:rPr>
-              <w:t>} }</w:t>
+              <w:t>}</w:t>
             </w:r>
           </w:p>
         </w:tc>
@@ -3502,7 +3281,7 @@
                 <w:rFonts w:ascii="Consolas" w:hAnsi="Consolas" w:cs="Consolas"/>
                 <w:color w:val="555555"/>
               </w:rPr>
-              <w:t>4</w:t>
+              <w:t>6</w:t>
             </w:r>
             <w:r>
               <w:rPr>
@@ -3560,6 +3339,184 @@
     </w:tbl>
     <w:p>
       <w:pPr>
+        <w:pStyle w:val="Heading2"/>
+        <w:numPr>
+          <w:ilvl w:val="0"/>
+          <w:numId w:val="0"/>
+        </w:numPr>
+        <w:ind w:start="14.40pt" w:hanging="14.40pt"/>
+      </w:pPr>
+    </w:p>
+    <w:p>
+      <w:pPr>
+        <w:pStyle w:val="Heading2"/>
+      </w:pPr>
+      <w:r>
+        <w:t>Moter Control Methods</w:t>
+      </w:r>
+    </w:p>
+    <w:p>
+      <w:r>
+        <w:rPr>
+          <w:rFonts w:ascii="Consolas" w:hAnsi="Consolas" w:cs="Consolas"/>
+        </w:rPr>
+        <w:t>“</w:t>
+      </w:r>
+      <w:r>
+        <w:rPr>
+          <w:rFonts w:ascii="Consolas" w:hAnsi="Consolas" w:cs="Consolas"/>
+          <w:b/>
+        </w:rPr>
+        <w:t>Moter.Se</w:t>
+      </w:r>
+      <w:r>
+        <w:rPr>
+          <w:rFonts w:ascii="Consolas" w:hAnsi="Consolas" w:cs="Consolas"/>
+          <w:b/>
+        </w:rPr>
+        <w:t>tMotor</w:t>
+      </w:r>
+      <w:r>
+        <w:rPr>
+          <w:rFonts w:ascii="Consolas" w:hAnsi="Consolas" w:cs="Consolas"/>
+        </w:rPr>
+        <w:t>”</w:t>
+      </w:r>
+      <w:r>
+        <w:t xml:space="preserve"> </w:t>
+      </w:r>
+      <w:r>
+        <w:t xml:space="preserve">sets the speed of one or two motors. </w:t>
+      </w:r>
+      <w:r>
+        <w:t xml:space="preserve">The motors can be set </w:t>
+      </w:r>
+      <w:r>
+        <w:t>by s</w:t>
+      </w:r>
+      <w:r>
+        <w:t xml:space="preserve">etting the speeds of the motors individually. </w:t>
+      </w:r>
+      <w:r>
+        <w:t xml:space="preserve">If an </w:t>
+      </w:r>
+      <w:r>
+        <w:t>optional</w:t>
+      </w:r>
+      <w:r>
+        <w:t xml:space="preserve"> parameter is not supplied, the system will not change the speed of that motor. </w:t>
+      </w:r>
+      <w:r>
+        <w:t xml:space="preserve">Note that this method only works when in automatic mode. </w:t>
+      </w:r>
+    </w:p>
+    <w:p>
+      <w:pPr>
+        <w:tabs>
+          <w:tab w:val="start" w:pos="56.70pt"/>
+        </w:tabs>
+        <w:spacing w:after="0pt"/>
+        <w:ind w:firstLine="14.45pt"/>
+        <w:rPr>
+          <w:rFonts w:ascii="Consolas" w:hAnsi="Consolas" w:cs="Consolas"/>
+        </w:rPr>
+      </w:pPr>
+      <w:r>
+        <w:t xml:space="preserve">Params:  </w:t>
+      </w:r>
+      <w:r>
+        <w:tab/>
+      </w:r>
+      <w:r>
+        <w:t>1</w:t>
+      </w:r>
+      <w:r>
+        <w:t>.</w:t>
+      </w:r>
+      <w:r>
+        <w:tab/>
+        <w:t>Optional.Motor.Speed</w:t>
+      </w:r>
+      <w:r>
+        <w:tab/>
+        <w:t>“left”</w:t>
+      </w:r>
+      <w:r>
+        <w:tab/>
+      </w:r>
+      <w:r>
+        <w:tab/>
+      </w:r>
+      <w:r>
+        <w:rPr>
+          <w:rFonts w:ascii="Consolas" w:hAnsi="Consolas" w:cs="Consolas"/>
+        </w:rPr>
+        <w:t>(</w:t>
+      </w:r>
+      <w:r>
+        <w:rPr>
+          <w:rFonts w:ascii="Consolas" w:hAnsi="Consolas" w:cs="Consolas"/>
+        </w:rPr>
+        <w:t xml:space="preserve"> [-100</w:t>
+      </w:r>
+      <w:r>
+        <w:rPr>
+          <w:rFonts w:ascii="Consolas" w:hAnsi="Consolas" w:cs="Consolas"/>
+        </w:rPr>
+        <w:t>,100] )</w:t>
+      </w:r>
+    </w:p>
+    <w:p>
+      <w:pPr>
+        <w:tabs>
+          <w:tab w:val="start" w:pos="56.70pt"/>
+        </w:tabs>
+        <w:spacing w:after="0pt"/>
+        <w:ind w:firstLine="14.45pt"/>
+      </w:pPr>
+      <w:r>
+        <w:tab/>
+        <w:t>2</w:t>
+      </w:r>
+      <w:r>
+        <w:t>.</w:t>
+      </w:r>
+      <w:r>
+        <w:tab/>
+        <w:t>Optional.Motor.Speed</w:t>
+      </w:r>
+      <w:r>
+        <w:tab/>
+        <w:t>“right”</w:t>
+      </w:r>
+      <w:r>
+        <w:tab/>
+      </w:r>
+      <w:r>
+        <w:tab/>
+      </w:r>
+      <w:r>
+        <w:rPr>
+          <w:rFonts w:ascii="Consolas" w:hAnsi="Consolas" w:cs="Consolas"/>
+        </w:rPr>
+        <w:t>(</w:t>
+      </w:r>
+      <w:r>
+        <w:rPr>
+          <w:rFonts w:ascii="Consolas" w:hAnsi="Consolas" w:cs="Consolas"/>
+        </w:rPr>
+        <w:t xml:space="preserve"> [-100</w:t>
+      </w:r>
+      <w:r>
+        <w:rPr>
+          <w:rFonts w:ascii="Consolas" w:hAnsi="Consolas" w:cs="Consolas"/>
+        </w:rPr>
+        <w:t>,100] )</w:t>
+      </w:r>
+    </w:p>
+    <w:p/>
+    <w:p>
+      <w:pPr>
         <w:pStyle w:val="BodyText"/>
         <w:rPr>
           <w:i/>
@@ -3576,7 +3533,7 @@
         <w:rPr>
           <w:rStyle w:val="Emphasis"/>
         </w:rPr>
-        <w:t xml:space="preserve"> 2</w:t>
+        <w:t xml:space="preserve"> 1</w:t>
       </w:r>
       <w:r>
         <w:rPr>
@@ -3588,7 +3545,7 @@
     <w:tbl>
       <w:tblPr>
         <w:tblStyle w:val="TableGrid"/>
-        <w:tblW w:w="0pt" w:type="auto"/>
+        <w:tblW w:w="0pt" w:type="dxa"/>
         <w:tblBorders>
           <w:insideH w:val="none" w:sz="0" w:space="0" w:color="auto"/>
           <w:insideV w:val="none" w:sz="0" w:space="0" w:color="auto"/>
@@ -3699,11 +3656,11 @@
             </w:r>
             <w:r>
               <w:rPr>
-                <w:rStyle w:val="scolon"/>
-                <w:rFonts w:ascii="Consolas" w:hAnsi="Consolas" w:cs="Consolas"/>
-                <w:color w:val="666666"/>
-              </w:rPr>
-              <w:t>5</w:t>
+                <w:rStyle w:val="sobjectv"/>
+                <w:rFonts w:ascii="Consolas" w:hAnsi="Consolas" w:cs="Consolas"/>
+                <w:color w:val="555555"/>
+              </w:rPr>
+              <w:t>7</w:t>
             </w:r>
             <w:r>
               <w:rPr>
@@ -3745,15 +3702,7 @@
                 <w:rFonts w:ascii="Consolas" w:hAnsi="Consolas" w:cs="Consolas"/>
                 <w:color w:val="555555"/>
               </w:rPr>
-              <w:t>"</w:t>
-            </w:r>
-            <w:r>
-              <w:rPr>
-                <w:rStyle w:val="sobjectv"/>
-                <w:rFonts w:ascii="Consolas" w:hAnsi="Consolas" w:cs="Consolas"/>
-                <w:color w:val="555555"/>
-              </w:rPr>
-              <w:t>Motor.S</w:t>
+              <w:t>"Motor.S</w:t>
             </w:r>
             <w:r>
               <w:rPr>
@@ -3829,7 +3778,27 @@
                 <w:bCs/>
                 <w:color w:val="333333"/>
               </w:rPr>
-              <w:t>"type"</w:t>
+              <w:t>"</w:t>
+            </w:r>
+            <w:r>
+              <w:rPr>
+                <w:rStyle w:val="sobjectk"/>
+                <w:rFonts w:ascii="Consolas" w:hAnsi="Consolas" w:cs="Consolas"/>
+                <w:b/>
+                <w:bCs/>
+                <w:color w:val="333333"/>
+              </w:rPr>
+              <w:t>left</w:t>
+            </w:r>
+            <w:r>
+              <w:rPr>
+                <w:rStyle w:val="sobjectk"/>
+                <w:rFonts w:ascii="Consolas" w:hAnsi="Consolas" w:cs="Consolas"/>
+                <w:b/>
+                <w:bCs/>
+                <w:color w:val="333333"/>
+              </w:rPr>
+              <w:t>"</w:t>
             </w:r>
             <w:r>
               <w:rPr>
@@ -3845,23 +3814,7 @@
                 <w:rFonts w:ascii="Consolas" w:hAnsi="Consolas" w:cs="Consolas"/>
                 <w:color w:val="555555"/>
               </w:rPr>
-              <w:t>"</w:t>
-            </w:r>
-            <w:r>
-              <w:rPr>
-                <w:rStyle w:val="sobjectv"/>
-                <w:rFonts w:ascii="Consolas" w:hAnsi="Consolas" w:cs="Consolas"/>
-                <w:color w:val="555555"/>
-              </w:rPr>
-              <w:t>speed</w:t>
-            </w:r>
-            <w:r>
-              <w:rPr>
-                <w:rStyle w:val="sobjectv"/>
-                <w:rFonts w:ascii="Consolas" w:hAnsi="Consolas" w:cs="Consolas"/>
-                <w:color w:val="555555"/>
-              </w:rPr>
-              <w:t>"</w:t>
+              <w:t>"-6"</w:t>
             </w:r>
             <w:r>
               <w:rPr>
@@ -3897,7 +3850,7 @@
                 <w:bCs/>
                 <w:color w:val="333333"/>
               </w:rPr>
-              <w:t>left</w:t>
+              <w:t>right</w:t>
             </w:r>
             <w:r>
               <w:rPr>
@@ -3923,23 +3876,14 @@
                 <w:rFonts w:ascii="Consolas" w:hAnsi="Consolas" w:cs="Consolas"/>
                 <w:color w:val="555555"/>
               </w:rPr>
-              <w:t>"50</w:t>
-            </w:r>
-            <w:r>
-              <w:rPr>
-                <w:rStyle w:val="sobjectv"/>
-                <w:rFonts w:ascii="Consolas" w:hAnsi="Consolas" w:cs="Consolas"/>
-                <w:color w:val="555555"/>
-              </w:rPr>
-              <w:t>"</w:t>
-            </w:r>
-            <w:r>
-              <w:rPr>
-                <w:rStyle w:val="scomma"/>
-                <w:rFonts w:ascii="Consolas" w:hAnsi="Consolas" w:cs="Consolas"/>
-                <w:color w:val="666666"/>
-              </w:rPr>
-              <w:t xml:space="preserve"> </w:t>
+              <w:t>50</w:t>
+            </w:r>
+            <w:r>
+              <w:rPr>
+                <w:rFonts w:ascii="Consolas" w:hAnsi="Consolas" w:cs="Consolas"/>
+                <w:color w:val="555555"/>
+              </w:rPr>
+              <w:t> </w:t>
             </w:r>
             <w:r>
               <w:rPr>
@@ -4056,7 +4000,7 @@
                 <w:rFonts w:ascii="Consolas" w:hAnsi="Consolas" w:cs="Consolas"/>
                 <w:color w:val="555555"/>
               </w:rPr>
-              <w:t>5</w:t>
+              <w:t>7</w:t>
             </w:r>
             <w:r>
               <w:rPr>
@@ -4112,151 +4056,6 @@
         </w:tc>
       </w:tr>
     </w:tbl>
-    <w:p/>
-    <w:p>
-      <w:r>
-        <w:rPr>
-          <w:rFonts w:ascii="Consolas" w:hAnsi="Consolas" w:cs="Consolas"/>
-        </w:rPr>
-        <w:t>“</w:t>
-      </w:r>
-      <w:r>
-        <w:rPr>
-          <w:rFonts w:ascii="Consolas" w:hAnsi="Consolas" w:cs="Consolas"/>
-          <w:b/>
-        </w:rPr>
-        <w:t>Moter.G</w:t>
-      </w:r>
-      <w:r>
-        <w:rPr>
-          <w:rFonts w:ascii="Consolas" w:hAnsi="Consolas" w:cs="Consolas"/>
-          <w:b/>
-        </w:rPr>
-        <w:t>etMotor</w:t>
-      </w:r>
-      <w:r>
-        <w:rPr>
-          <w:rFonts w:ascii="Consolas" w:hAnsi="Consolas" w:cs="Consolas"/>
-          <w:b/>
-        </w:rPr>
-        <w:t>Angle</w:t>
-      </w:r>
-      <w:r>
-        <w:rPr>
-          <w:rFonts w:ascii="Consolas" w:hAnsi="Consolas" w:cs="Consolas"/>
-        </w:rPr>
-        <w:t>”</w:t>
-      </w:r>
-      <w:r>
-        <w:t xml:space="preserve"> </w:t>
-      </w:r>
-      <w:r>
-        <w:t>returns</w:t>
-      </w:r>
-      <w:r>
-        <w:t xml:space="preserve"> the </w:t>
-      </w:r>
-      <w:r>
-        <w:t xml:space="preserve">angle and the </w:t>
-      </w:r>
-      <w:r>
-        <w:t xml:space="preserve">speed of </w:t>
-      </w:r>
-      <w:r>
-        <w:t>the m</w:t>
-      </w:r>
-      <w:r>
-        <w:t xml:space="preserve">otors. </w:t>
-      </w:r>
-      <w:r>
-        <w:t>The method does not take parameters.</w:t>
-      </w:r>
-    </w:p>
-    <w:p>
-      <w:pPr>
-        <w:tabs>
-          <w:tab w:val="start" w:pos="56.70pt"/>
-        </w:tabs>
-        <w:spacing w:after="0pt"/>
-        <w:ind w:firstLine="14.45pt"/>
-      </w:pPr>
-      <w:r>
-        <w:t>Returns:</w:t>
-      </w:r>
-      <w:r>
-        <w:tab/>
-        <w:t>1</w:t>
-      </w:r>
-      <w:r>
-        <w:t xml:space="preserve">. </w:t>
-      </w:r>
-      <w:r>
-        <w:tab/>
-        <w:t xml:space="preserve">Optional.Motor.Angle </w:t>
-      </w:r>
-      <w:r>
-        <w:tab/>
-        <w:t>“angle”</w:t>
-      </w:r>
-      <w:r>
-        <w:tab/>
-      </w:r>
-      <w:r>
-        <w:tab/>
-      </w:r>
-      <w:r>
-        <w:rPr>
-          <w:rFonts w:ascii="Consolas" w:hAnsi="Consolas" w:cs="Consolas"/>
-        </w:rPr>
-        <w:t>( [-90,90] )</w:t>
-      </w:r>
-    </w:p>
-    <w:p>
-      <w:pPr>
-        <w:tabs>
-          <w:tab w:val="start" w:pos="56.70pt"/>
-        </w:tabs>
-        <w:spacing w:after="0pt"/>
-        <w:ind w:firstLine="14.45pt"/>
-      </w:pPr>
-      <w:r>
-        <w:lastRenderedPageBreak/>
-        <w:tab/>
-        <w:t>3.</w:t>
-      </w:r>
-      <w:r>
-        <w:tab/>
-        <w:t xml:space="preserve">Optional.Motor.Speed </w:t>
-      </w:r>
-      <w:r>
-        <w:tab/>
-        <w:t>“speed”</w:t>
-      </w:r>
-      <w:r>
-        <w:tab/>
-      </w:r>
-      <w:r>
-        <w:tab/>
-      </w:r>
-      <w:r>
-        <w:rPr>
-          <w:rFonts w:ascii="Consolas" w:hAnsi="Consolas" w:cs="Consolas"/>
-        </w:rPr>
-        <w:t>(</w:t>
-      </w:r>
-      <w:r>
-        <w:rPr>
-          <w:rFonts w:ascii="Consolas" w:hAnsi="Consolas" w:cs="Consolas"/>
-        </w:rPr>
-        <w:t xml:space="preserve"> [-100</w:t>
-      </w:r>
-      <w:r>
-        <w:rPr>
-          <w:rFonts w:ascii="Consolas" w:hAnsi="Consolas" w:cs="Consolas"/>
-        </w:rPr>
-        <w:t>,100] )</w:t>
-      </w:r>
-    </w:p>
     <w:p>
       <w:pPr>
         <w:pStyle w:val="BodyText"/>
@@ -4269,13 +4068,26 @@
         <w:rPr>
           <w:rStyle w:val="Emphasis"/>
         </w:rPr>
-        <w:t>Example:</w:t>
+        <w:lastRenderedPageBreak/>
+        <w:t>Example</w:t>
+      </w:r>
+      <w:r>
+        <w:rPr>
+          <w:rStyle w:val="Emphasis"/>
+        </w:rPr>
+        <w:t xml:space="preserve"> 2</w:t>
+      </w:r>
+      <w:r>
+        <w:rPr>
+          <w:rStyle w:val="Emphasis"/>
+        </w:rPr>
+        <w:t>:</w:t>
       </w:r>
     </w:p>
     <w:tbl>
       <w:tblPr>
         <w:tblStyle w:val="TableGrid"/>
-        <w:tblW w:w="0pt" w:type="auto"/>
+        <w:tblW w:w="0pt" w:type="dxa"/>
         <w:tblBorders>
           <w:insideH w:val="none" w:sz="0" w:space="0" w:color="auto"/>
           <w:insideV w:val="none" w:sz="0" w:space="0" w:color="auto"/>
@@ -4386,11 +4198,11 @@
             </w:r>
             <w:r>
               <w:rPr>
-                <w:rStyle w:val="sobjectv"/>
-                <w:rFonts w:ascii="Consolas" w:hAnsi="Consolas" w:cs="Consolas"/>
-                <w:color w:val="555555"/>
-              </w:rPr>
-              <w:t>6</w:t>
+                <w:rStyle w:val="scolon"/>
+                <w:rFonts w:ascii="Consolas" w:hAnsi="Consolas" w:cs="Consolas"/>
+                <w:color w:val="666666"/>
+              </w:rPr>
+              <w:t>8</w:t>
             </w:r>
             <w:r>
               <w:rPr>
@@ -4432,30 +4244,6 @@
                 <w:rFonts w:ascii="Consolas" w:hAnsi="Consolas" w:cs="Consolas"/>
                 <w:color w:val="555555"/>
               </w:rPr>
-              <w:t>"Motor.G</w:t>
-            </w:r>
-            <w:r>
-              <w:rPr>
-                <w:rStyle w:val="sobjectv"/>
-                <w:rFonts w:ascii="Consolas" w:hAnsi="Consolas" w:cs="Consolas"/>
-                <w:color w:val="555555"/>
-              </w:rPr>
-              <w:t>etMotor</w:t>
-            </w:r>
-            <w:r>
-              <w:rPr>
-                <w:rStyle w:val="sobjectv"/>
-                <w:rFonts w:ascii="Consolas" w:hAnsi="Consolas" w:cs="Consolas"/>
-                <w:color w:val="555555"/>
-              </w:rPr>
-              <w:t>Angle</w:t>
-            </w:r>
-            <w:r>
-              <w:rPr>
-                <w:rStyle w:val="sobjectv"/>
-                <w:rFonts w:ascii="Consolas" w:hAnsi="Consolas" w:cs="Consolas"/>
-                <w:color w:val="555555"/>
-              </w:rPr>
               <w:t>"</w:t>
             </w:r>
             <w:r>
@@ -4464,15 +4252,201 @@
                 <w:rFonts w:ascii="Consolas" w:hAnsi="Consolas" w:cs="Consolas"/>
                 <w:color w:val="555555"/>
               </w:rPr>
+              <w:t>Motor.S</w:t>
+            </w:r>
+            <w:r>
+              <w:rPr>
+                <w:rStyle w:val="sobjectv"/>
+                <w:rFonts w:ascii="Consolas" w:hAnsi="Consolas" w:cs="Consolas"/>
+                <w:color w:val="555555"/>
+              </w:rPr>
+              <w:t>etMotor"</w:t>
+            </w:r>
+            <w:r>
+              <w:rPr>
+                <w:rStyle w:val="scomma"/>
+                <w:rFonts w:ascii="Consolas" w:hAnsi="Consolas" w:cs="Consolas"/>
+                <w:color w:val="666666"/>
+              </w:rPr>
+              <w:t>,</w:t>
+            </w:r>
+            <w:r>
+              <w:rPr>
+                <w:rFonts w:ascii="Consolas" w:hAnsi="Consolas" w:cs="Consolas"/>
+                <w:color w:val="555555"/>
+              </w:rPr>
+              <w:br/>
+              <w:t>  </w:t>
+            </w:r>
+            <w:r>
+              <w:rPr>
+                <w:rStyle w:val="sobjectk"/>
+                <w:rFonts w:ascii="Consolas" w:hAnsi="Consolas" w:cs="Consolas"/>
+                <w:b/>
+                <w:bCs/>
+                <w:color w:val="333333"/>
+              </w:rPr>
+              <w:t>"params"</w:t>
+            </w:r>
+            <w:r>
+              <w:rPr>
+                <w:rStyle w:val="scolon"/>
+                <w:rFonts w:ascii="Consolas" w:hAnsi="Consolas" w:cs="Consolas"/>
+                <w:color w:val="666666"/>
+              </w:rPr>
+              <w:t>:</w:t>
+            </w:r>
+            <w:r>
+              <w:rPr>
+                <w:rStyle w:val="sbrace"/>
+                <w:rFonts w:ascii="Consolas" w:hAnsi="Consolas" w:cs="Consolas"/>
+                <w:color w:val="666666"/>
+              </w:rPr>
+              <w:t>{</w:t>
+            </w:r>
+            <w:r>
+              <w:rPr>
+                <w:rStyle w:val="apple-converted-space"/>
+                <w:rFonts w:ascii="Consolas" w:hAnsi="Consolas" w:cs="Consolas"/>
+                <w:color w:val="666666"/>
+              </w:rPr>
+              <w:t>  </w:t>
+            </w:r>
+            <w:r>
+              <w:rPr>
+                <w:rFonts w:ascii="Consolas" w:hAnsi="Consolas" w:cs="Consolas"/>
+                <w:color w:val="555555"/>
+              </w:rPr>
+              <w:br/>
+              <w:t>    </w:t>
+            </w:r>
+            <w:r>
+              <w:rPr>
+                <w:rStyle w:val="sobjectk"/>
+                <w:rFonts w:ascii="Consolas" w:hAnsi="Consolas" w:cs="Consolas"/>
+                <w:b/>
+                <w:bCs/>
+                <w:color w:val="333333"/>
+              </w:rPr>
+              <w:t>"type"</w:t>
+            </w:r>
+            <w:r>
+              <w:rPr>
+                <w:rStyle w:val="scolon"/>
+                <w:rFonts w:ascii="Consolas" w:hAnsi="Consolas" w:cs="Consolas"/>
+                <w:color w:val="666666"/>
+              </w:rPr>
+              <w:t>:</w:t>
+            </w:r>
+            <w:r>
+              <w:rPr>
+                <w:rStyle w:val="sobjectv"/>
+                <w:rFonts w:ascii="Consolas" w:hAnsi="Consolas" w:cs="Consolas"/>
+                <w:color w:val="555555"/>
+              </w:rPr>
+              <w:t>"</w:t>
+            </w:r>
+            <w:r>
+              <w:rPr>
+                <w:rStyle w:val="sobjectv"/>
+                <w:rFonts w:ascii="Consolas" w:hAnsi="Consolas" w:cs="Consolas"/>
+                <w:color w:val="555555"/>
+              </w:rPr>
+              <w:t>speed</w:t>
+            </w:r>
+            <w:r>
+              <w:rPr>
+                <w:rStyle w:val="sobjectv"/>
+                <w:rFonts w:ascii="Consolas" w:hAnsi="Consolas" w:cs="Consolas"/>
+                <w:color w:val="555555"/>
+              </w:rPr>
+              <w:t>"</w:t>
+            </w:r>
+            <w:r>
+              <w:rPr>
+                <w:rStyle w:val="scomma"/>
+                <w:rFonts w:ascii="Consolas" w:hAnsi="Consolas" w:cs="Consolas"/>
+                <w:color w:val="666666"/>
+              </w:rPr>
+              <w:t>,</w:t>
+            </w:r>
+            <w:r>
+              <w:rPr>
+                <w:rFonts w:ascii="Consolas" w:hAnsi="Consolas" w:cs="Consolas"/>
+                <w:color w:val="555555"/>
+              </w:rPr>
+              <w:br/>
+              <w:t>    </w:t>
+            </w:r>
+            <w:r>
+              <w:rPr>
+                <w:rStyle w:val="sobjectk"/>
+                <w:rFonts w:ascii="Consolas" w:hAnsi="Consolas" w:cs="Consolas"/>
+                <w:b/>
+                <w:bCs/>
+                <w:color w:val="333333"/>
+              </w:rPr>
+              <w:t>"</w:t>
+            </w:r>
+            <w:r>
+              <w:rPr>
+                <w:rStyle w:val="sobjectk"/>
+                <w:rFonts w:ascii="Consolas" w:hAnsi="Consolas" w:cs="Consolas"/>
+                <w:b/>
+                <w:bCs/>
+                <w:color w:val="333333"/>
+              </w:rPr>
+              <w:t>left</w:t>
+            </w:r>
+            <w:r>
+              <w:rPr>
+                <w:rStyle w:val="sobjectk"/>
+                <w:rFonts w:ascii="Consolas" w:hAnsi="Consolas" w:cs="Consolas"/>
+                <w:b/>
+                <w:bCs/>
+                <w:color w:val="333333"/>
+              </w:rPr>
+              <w:t>"</w:t>
+            </w:r>
+            <w:r>
+              <w:rPr>
+                <w:rStyle w:val="scolon"/>
+                <w:rFonts w:ascii="Consolas" w:hAnsi="Consolas" w:cs="Consolas"/>
+                <w:color w:val="666666"/>
+              </w:rPr>
+              <w:t>:</w:t>
+            </w:r>
+            <w:r>
+              <w:rPr>
+                <w:rStyle w:val="sobjectv"/>
+                <w:rFonts w:ascii="Consolas" w:hAnsi="Consolas" w:cs="Consolas"/>
+                <w:color w:val="555555"/>
+              </w:rPr>
+              <w:t>"50</w:t>
+            </w:r>
+            <w:r>
+              <w:rPr>
+                <w:rStyle w:val="sobjectv"/>
+                <w:rFonts w:ascii="Consolas" w:hAnsi="Consolas" w:cs="Consolas"/>
+                <w:color w:val="555555"/>
+              </w:rPr>
+              <w:t>"</w:t>
+            </w:r>
+            <w:r>
+              <w:rPr>
+                <w:rStyle w:val="scomma"/>
+                <w:rFonts w:ascii="Consolas" w:hAnsi="Consolas" w:cs="Consolas"/>
+                <w:color w:val="666666"/>
+              </w:rPr>
               <w:t xml:space="preserve"> </w:t>
             </w:r>
             <w:r>
               <w:rPr>
-                <w:rStyle w:val="scomma"/>
-                <w:rFonts w:ascii="Consolas" w:hAnsi="Consolas" w:cs="Consolas"/>
-                <w:color w:val="666666"/>
-              </w:rPr>
-              <w:t>}</w:t>
+                <w:rStyle w:val="sbrace"/>
+                <w:rFonts w:ascii="Consolas" w:hAnsi="Consolas" w:cs="Consolas"/>
+                <w:color w:val="666666"/>
+              </w:rPr>
+              <w:t>} }</w:t>
             </w:r>
           </w:p>
         </w:tc>
@@ -4581,7 +4555,7 @@
                 <w:rFonts w:ascii="Consolas" w:hAnsi="Consolas" w:cs="Consolas"/>
                 <w:color w:val="555555"/>
               </w:rPr>
-              <w:t>6</w:t>
+              <w:t>8</w:t>
             </w:r>
             <w:r>
               <w:rPr>
@@ -4623,15 +4597,7 @@
                 <w:rFonts w:ascii="Consolas" w:hAnsi="Consolas" w:cs="Consolas"/>
                 <w:color w:val="555555"/>
               </w:rPr>
-              <w:t>[-6,50]</w:t>
-            </w:r>
-            <w:r>
-              <w:rPr>
-                <w:rStyle w:val="sobjectv"/>
-                <w:rFonts w:ascii="Consolas" w:hAnsi="Consolas" w:cs="Consolas"/>
-                <w:color w:val="555555"/>
-              </w:rPr>
-              <w:t xml:space="preserve"> </w:t>
+              <w:t xml:space="preserve">"OK" </w:t>
             </w:r>
             <w:r>
               <w:rPr>
@@ -4658,14 +4624,7 @@
           <w:rFonts w:ascii="Consolas" w:hAnsi="Consolas" w:cs="Consolas"/>
           <w:b/>
         </w:rPr>
-        <w:t>Moter.GetMotor</w:t>
-      </w:r>
-      <w:r>
-        <w:rPr>
-          <w:rFonts w:ascii="Consolas" w:hAnsi="Consolas" w:cs="Consolas"/>
-          <w:b/>
-        </w:rPr>
-        <w:t>Speed</w:t>
+        <w:t>Moter.GetMotorSpeed</w:t>
       </w:r>
       <w:r>
         <w:rPr>
@@ -4693,12 +4652,7 @@
       </w:r>
       <w:r>
         <w:tab/>
-      </w:r>
-      <w:r>
-        <w:t>1</w:t>
-      </w:r>
-      <w:r>
-        <w:t>.</w:t>
+        <w:t>1.</w:t>
       </w:r>
       <w:r>
         <w:tab/>
@@ -4724,13 +4678,31 @@
         <w:rPr>
           <w:rFonts w:ascii="Consolas" w:hAnsi="Consolas" w:cs="Consolas"/>
         </w:rPr>
-        <w:t xml:space="preserve"> [-100</w:t>
-      </w:r>
-      <w:r>
-        <w:rPr>
-          <w:rFonts w:ascii="Consolas" w:hAnsi="Consolas" w:cs="Consolas"/>
-        </w:rPr>
-        <w:t>,100] )</w:t>
+        <w:t xml:space="preserve"> [-</w:t>
+      </w:r>
+      <w:r>
+        <w:rPr>
+          <w:rFonts w:ascii="Consolas" w:hAnsi="Consolas" w:cs="Consolas"/>
+        </w:rPr>
+        <w:t>255</w:t>
+      </w:r>
+      <w:r>
+        <w:rPr>
+          <w:rFonts w:ascii="Consolas" w:hAnsi="Consolas" w:cs="Consolas"/>
+        </w:rPr>
+        <w:t>,</w:t>
+      </w:r>
+      <w:r>
+        <w:rPr>
+          <w:rFonts w:ascii="Consolas" w:hAnsi="Consolas" w:cs="Consolas"/>
+        </w:rPr>
+        <w:t>255</w:t>
+      </w:r>
+      <w:r>
+        <w:rPr>
+          <w:rFonts w:ascii="Consolas" w:hAnsi="Consolas" w:cs="Consolas"/>
+        </w:rPr>
+        <w:t>] )</w:t>
       </w:r>
     </w:p>
     <w:p>
@@ -4746,10 +4718,7 @@
       </w:pPr>
       <w:r>
         <w:tab/>
-        <w:t>2</w:t>
-      </w:r>
-      <w:r>
-        <w:t>.</w:t>
+        <w:t>2.</w:t>
       </w:r>
       <w:r>
         <w:tab/>
@@ -4775,13 +4744,31 @@
         <w:rPr>
           <w:rFonts w:ascii="Consolas" w:hAnsi="Consolas" w:cs="Consolas"/>
         </w:rPr>
-        <w:t xml:space="preserve"> [-100</w:t>
-      </w:r>
-      <w:r>
-        <w:rPr>
-          <w:rFonts w:ascii="Consolas" w:hAnsi="Consolas" w:cs="Consolas"/>
-        </w:rPr>
-        <w:t>,100] )</w:t>
+        <w:t xml:space="preserve"> [-</w:t>
+      </w:r>
+      <w:r>
+        <w:rPr>
+          <w:rFonts w:ascii="Consolas" w:hAnsi="Consolas" w:cs="Consolas"/>
+        </w:rPr>
+        <w:t>255</w:t>
+      </w:r>
+      <w:r>
+        <w:rPr>
+          <w:rFonts w:ascii="Consolas" w:hAnsi="Consolas" w:cs="Consolas"/>
+        </w:rPr>
+        <w:t>,</w:t>
+      </w:r>
+      <w:r>
+        <w:rPr>
+          <w:rFonts w:ascii="Consolas" w:hAnsi="Consolas" w:cs="Consolas"/>
+        </w:rPr>
+        <w:t>255</w:t>
+      </w:r>
+      <w:r>
+        <w:rPr>
+          <w:rFonts w:ascii="Consolas" w:hAnsi="Consolas" w:cs="Consolas"/>
+        </w:rPr>
+        <w:t>] )</w:t>
       </w:r>
     </w:p>
     <w:p>
@@ -4818,7 +4805,7 @@
     <w:tbl>
       <w:tblPr>
         <w:tblStyle w:val="TableGrid"/>
-        <w:tblW w:w="0pt" w:type="auto"/>
+        <w:tblW w:w="0pt" w:type="dxa"/>
         <w:tblBorders>
           <w:insideH w:val="none" w:sz="0" w:space="0" w:color="auto"/>
           <w:insideV w:val="none" w:sz="0" w:space="0" w:color="auto"/>
@@ -4933,7 +4920,7 @@
                 <w:rFonts w:ascii="Consolas" w:hAnsi="Consolas" w:cs="Consolas"/>
                 <w:color w:val="555555"/>
               </w:rPr>
-              <w:t>7</w:t>
+              <w:t>9</w:t>
             </w:r>
             <w:r>
               <w:rPr>
@@ -4975,23 +4962,7 @@
                 <w:rFonts w:ascii="Consolas" w:hAnsi="Consolas" w:cs="Consolas"/>
                 <w:color w:val="555555"/>
               </w:rPr>
-              <w:t>"Motor.GetMotor</w:t>
-            </w:r>
-            <w:r>
-              <w:rPr>
-                <w:rStyle w:val="sobjectv"/>
-                <w:rFonts w:ascii="Consolas" w:hAnsi="Consolas" w:cs="Consolas"/>
-                <w:color w:val="555555"/>
-              </w:rPr>
-              <w:t>Speed</w:t>
-            </w:r>
-            <w:r>
-              <w:rPr>
-                <w:rStyle w:val="sobjectv"/>
-                <w:rFonts w:ascii="Consolas" w:hAnsi="Consolas" w:cs="Consolas"/>
-                <w:color w:val="555555"/>
-              </w:rPr>
-              <w:t xml:space="preserve">" </w:t>
+              <w:t xml:space="preserve">"Motor.GetMotorSpeed" </w:t>
             </w:r>
             <w:r>
               <w:rPr>
@@ -5108,7 +5079,7 @@
                 <w:rFonts w:ascii="Consolas" w:hAnsi="Consolas" w:cs="Consolas"/>
                 <w:color w:val="555555"/>
               </w:rPr>
-              <w:t>7</w:t>
+              <w:t>9</w:t>
             </w:r>
             <w:r>
               <w:rPr>
@@ -5150,23 +5121,7 @@
                 <w:rFonts w:ascii="Consolas" w:hAnsi="Consolas" w:cs="Consolas"/>
                 <w:color w:val="555555"/>
               </w:rPr>
-              <w:t>[</w:t>
-            </w:r>
-            <w:r>
-              <w:rPr>
-                <w:rStyle w:val="sobjectv"/>
-                <w:rFonts w:ascii="Consolas" w:hAnsi="Consolas" w:cs="Consolas"/>
-                <w:color w:val="555555"/>
-              </w:rPr>
-              <w:t>50</w:t>
-            </w:r>
-            <w:r>
-              <w:rPr>
-                <w:rStyle w:val="sobjectv"/>
-                <w:rFonts w:ascii="Consolas" w:hAnsi="Consolas" w:cs="Consolas"/>
-                <w:color w:val="555555"/>
-              </w:rPr>
-              <w:t xml:space="preserve">,50] </w:t>
+              <w:t xml:space="preserve">[50,50] </w:t>
             </w:r>
             <w:r>
               <w:rPr>
@@ -5350,7 +5305,7 @@
     <w:tbl>
       <w:tblPr>
         <w:tblStyle w:val="TableGrid"/>
-        <w:tblW w:w="0pt" w:type="auto"/>
+        <w:tblW w:w="0pt" w:type="dxa"/>
         <w:tblBorders>
           <w:insideH w:val="none" w:sz="0" w:space="0" w:color="auto"/>
           <w:insideV w:val="none" w:sz="0" w:space="0" w:color="auto"/>
@@ -5465,7 +5420,7 @@
                 <w:rFonts w:ascii="Consolas" w:hAnsi="Consolas" w:cs="Consolas"/>
                 <w:color w:val="555555"/>
               </w:rPr>
-              <w:t>6</w:t>
+              <w:t>10</w:t>
             </w:r>
             <w:r>
               <w:rPr>
@@ -5752,11 +5707,11 @@
             </w:r>
             <w:r>
               <w:rPr>
-                <w:rStyle w:val="sobjectv"/>
-                <w:rFonts w:ascii="Consolas" w:hAnsi="Consolas" w:cs="Consolas"/>
-                <w:color w:val="555555"/>
-              </w:rPr>
-              <w:t>6</w:t>
+                <w:rStyle w:val="scolon"/>
+                <w:rFonts w:ascii="Consolas" w:hAnsi="Consolas" w:cs="Consolas"/>
+                <w:color w:val="666666"/>
+              </w:rPr>
+              <w:t>10</w:t>
             </w:r>
             <w:r>
               <w:rPr>
@@ -5825,14 +5780,7 @@
           <w:rFonts w:ascii="Consolas" w:hAnsi="Consolas" w:cs="Consolas"/>
           <w:b/>
         </w:rPr>
-        <w:t>Turret.G</w:t>
-      </w:r>
-      <w:r>
-        <w:rPr>
-          <w:rFonts w:ascii="Consolas" w:hAnsi="Consolas" w:cs="Consolas"/>
-          <w:b/>
-        </w:rPr>
-        <w:t>etAngle</w:t>
+        <w:t>Turret.GetAngle</w:t>
       </w:r>
       <w:r>
         <w:rPr>
@@ -5841,10 +5789,7 @@
         <w:t>”</w:t>
       </w:r>
       <w:r>
-        <w:t xml:space="preserve"> </w:t>
-      </w:r>
-      <w:r>
-        <w:t>returns both the horizontal and vertical angle of the turret. The method does not take parameters.</w:t>
+        <w:t xml:space="preserve"> returns both the horizontal and vertical angle of the turret. The method does not take parameters.</w:t>
       </w:r>
     </w:p>
     <w:p>
@@ -5856,10 +5801,7 @@
         <w:ind w:firstLine="14.45pt"/>
       </w:pPr>
       <w:r>
-        <w:t>Returns</w:t>
-      </w:r>
-      <w:r>
-        <w:t xml:space="preserve">:  </w:t>
+        <w:t xml:space="preserve">Returns:  </w:t>
       </w:r>
       <w:r>
         <w:tab/>
@@ -5969,7 +5911,7 @@
     <w:tbl>
       <w:tblPr>
         <w:tblStyle w:val="TableGrid"/>
-        <w:tblW w:w="0pt" w:type="auto"/>
+        <w:tblW w:w="0pt" w:type="dxa"/>
         <w:tblBorders>
           <w:insideH w:val="none" w:sz="0" w:space="0" w:color="auto"/>
           <w:insideV w:val="none" w:sz="0" w:space="0" w:color="auto"/>
@@ -6084,7 +6026,7 @@
                 <w:rFonts w:ascii="Consolas" w:hAnsi="Consolas" w:cs="Consolas"/>
                 <w:color w:val="666666"/>
               </w:rPr>
-              <w:t>7</w:t>
+              <w:t>11</w:t>
             </w:r>
             <w:r>
               <w:rPr>
@@ -6126,15 +6068,7 @@
                 <w:rFonts w:ascii="Consolas" w:hAnsi="Consolas" w:cs="Consolas"/>
                 <w:color w:val="555555"/>
               </w:rPr>
-              <w:t>"Turret.G</w:t>
-            </w:r>
-            <w:r>
-              <w:rPr>
-                <w:rStyle w:val="sobjectv"/>
-                <w:rFonts w:ascii="Consolas" w:hAnsi="Consolas" w:cs="Consolas"/>
-                <w:color w:val="555555"/>
-              </w:rPr>
-              <w:t>etAngle"</w:t>
+              <w:t>"Turret.GetAngle"</w:t>
             </w:r>
             <w:r>
               <w:rPr>
@@ -6251,7 +6185,7 @@
                 <w:rFonts w:ascii="Consolas" w:hAnsi="Consolas" w:cs="Consolas"/>
                 <w:color w:val="555555"/>
               </w:rPr>
-              <w:t>7</w:t>
+              <w:t>11</w:t>
             </w:r>
             <w:r>
               <w:rPr>
@@ -6293,15 +6227,7 @@
                 <w:rFonts w:ascii="Consolas" w:hAnsi="Consolas" w:cs="Consolas"/>
                 <w:color w:val="555555"/>
               </w:rPr>
-              <w:t xml:space="preserve"> [0,45]</w:t>
-            </w:r>
-            <w:r>
-              <w:rPr>
-                <w:rStyle w:val="sobjectv"/>
-                <w:rFonts w:ascii="Consolas" w:hAnsi="Consolas" w:cs="Consolas"/>
-                <w:color w:val="555555"/>
-              </w:rPr>
-              <w:t xml:space="preserve"> </w:t>
+              <w:t xml:space="preserve"> [0,45] </w:t>
             </w:r>
             <w:r>
               <w:rPr>
@@ -6328,14 +6254,7 @@
           <w:rFonts w:ascii="Consolas" w:hAnsi="Consolas" w:cs="Consolas"/>
           <w:b/>
         </w:rPr>
-        <w:t>Turret.</w:t>
-      </w:r>
-      <w:r>
-        <w:rPr>
-          <w:rFonts w:ascii="Consolas" w:hAnsi="Consolas" w:cs="Consolas"/>
-          <w:b/>
-        </w:rPr>
-        <w:t>FireMissile</w:t>
+        <w:t>Turret.FireMissile</w:t>
       </w:r>
       <w:r>
         <w:rPr>
@@ -6344,7 +6263,10 @@
         <w:t>”</w:t>
       </w:r>
       <w:r>
-        <w:t xml:space="preserve"> returns both the horizontal and vertical angle of the turret. The method does not take parameters.</w:t>
+        <w:t xml:space="preserve"> </w:t>
+      </w:r>
+      <w:r>
+        <w:t xml:space="preserve">tries to fire a single or all missiles from one or both turrets, dependent on the parameters. </w:t>
       </w:r>
     </w:p>
     <w:p>
@@ -6364,11 +6286,23 @@
       </w:r>
       <w:r>
         <w:tab/>
-        <w:t xml:space="preserve">Turret.Angle </w:t>
+        <w:t>Turret.</w:t>
+      </w:r>
+      <w:r>
+        <w:t>TurretID</w:t>
+      </w:r>
+      <w:r>
+        <w:t xml:space="preserve"> </w:t>
       </w:r>
       <w:r>
         <w:tab/>
-        <w:t>“horizontal”</w:t>
+        <w:t>“</w:t>
+      </w:r>
+      <w:r>
+        <w:t>turret</w:t>
+      </w:r>
+      <w:r>
+        <w:t>”</w:t>
       </w:r>
       <w:r>
         <w:tab/>
@@ -6377,10 +6311,25 @@
         <w:tab/>
       </w:r>
       <w:r>
-        <w:rPr>
-          <w:rFonts w:ascii="Consolas" w:hAnsi="Consolas" w:cs="Consolas"/>
-        </w:rPr>
-        <w:t>( [-90,90] )</w:t>
+        <w:tab/>
+      </w:r>
+      <w:r>
+        <w:rPr>
+          <w:rFonts w:ascii="Consolas" w:hAnsi="Consolas" w:cs="Consolas"/>
+        </w:rPr>
+        <w:t xml:space="preserve">( </w:t>
+      </w:r>
+      <w:r>
+        <w:rPr>
+          <w:rFonts w:ascii="Consolas" w:hAnsi="Consolas" w:cs="Consolas"/>
+        </w:rPr>
+        <w:t>1,2,12</w:t>
+      </w:r>
+      <w:r>
+        <w:rPr>
+          <w:rFonts w:ascii="Consolas" w:hAnsi="Consolas" w:cs="Consolas"/>
+        </w:rPr>
+        <w:t xml:space="preserve"> )</w:t>
       </w:r>
     </w:p>
     <w:p>
@@ -6392,16 +6341,29 @@
         <w:ind w:firstLine="14.45pt"/>
       </w:pPr>
       <w:r>
+        <w:lastRenderedPageBreak/>
         <w:tab/>
         <w:t>3.</w:t>
       </w:r>
       <w:r>
         <w:tab/>
-        <w:t xml:space="preserve">Turret.VAngle </w:t>
+        <w:t>Turret.</w:t>
+      </w:r>
+      <w:r>
+        <w:t>amount</w:t>
+      </w:r>
+      <w:r>
+        <w:t xml:space="preserve"> </w:t>
       </w:r>
       <w:r>
         <w:tab/>
-        <w:t>“vertical”</w:t>
+        <w:t>“</w:t>
+      </w:r>
+      <w:r>
+        <w:t>amount</w:t>
+      </w:r>
+      <w:r>
+        <w:t>”</w:t>
       </w:r>
       <w:r>
         <w:tab/>
@@ -6419,25 +6381,31 @@
         <w:rPr>
           <w:rFonts w:ascii="Consolas" w:hAnsi="Consolas" w:cs="Consolas"/>
         </w:rPr>
-        <w:t xml:space="preserve"> [0</w:t>
-      </w:r>
-      <w:r>
-        <w:rPr>
-          <w:rFonts w:ascii="Consolas" w:hAnsi="Consolas" w:cs="Consolas"/>
-        </w:rPr>
-        <w:t>,</w:t>
-      </w:r>
-      <w:r>
-        <w:rPr>
-          <w:rFonts w:ascii="Consolas" w:hAnsi="Consolas" w:cs="Consolas"/>
-        </w:rPr>
-        <w:t>90</w:t>
-      </w:r>
-      <w:r>
-        <w:rPr>
-          <w:rFonts w:ascii="Consolas" w:hAnsi="Consolas" w:cs="Consolas"/>
-        </w:rPr>
-        <w:t>] )</w:t>
+        <w:t xml:space="preserve"> </w:t>
+      </w:r>
+      <w:r>
+        <w:rPr>
+          <w:rFonts w:ascii="Consolas" w:hAnsi="Consolas" w:cs="Consolas"/>
+        </w:rPr>
+        <w:t>“one”</w:t>
+      </w:r>
+      <w:r>
+        <w:rPr>
+          <w:rFonts w:ascii="Consolas" w:hAnsi="Consolas" w:cs="Consolas"/>
+        </w:rPr>
+        <w:t xml:space="preserve">, </w:t>
+      </w:r>
+      <w:r>
+        <w:rPr>
+          <w:rFonts w:ascii="Consolas" w:hAnsi="Consolas" w:cs="Consolas"/>
+        </w:rPr>
+        <w:t>“all”</w:t>
+      </w:r>
+      <w:r>
+        <w:rPr>
+          <w:rFonts w:ascii="Consolas" w:hAnsi="Consolas" w:cs="Consolas"/>
+        </w:rPr>
+        <w:t xml:space="preserve"> )</w:t>
       </w:r>
     </w:p>
     <w:p>
@@ -6460,470 +6428,13 @@
         <w:rPr>
           <w:rStyle w:val="Emphasis"/>
         </w:rPr>
-        <w:lastRenderedPageBreak/>
         <w:t>Example:</w:t>
       </w:r>
     </w:p>
     <w:tbl>
       <w:tblPr>
         <w:tblStyle w:val="TableGrid"/>
-        <w:tblW w:w="0pt" w:type="auto"/>
-        <w:tblBorders>
-          <w:insideH w:val="none" w:sz="0" w:space="0" w:color="auto"/>
-          <w:insideV w:val="none" w:sz="0" w:space="0" w:color="auto"/>
-        </w:tblBorders>
-        <w:tblLook w:firstRow="1" w:lastRow="0" w:firstColumn="1" w:lastColumn="0" w:noHBand="0" w:noVBand="1"/>
-      </w:tblPr>
-      <w:tblGrid>
-        <w:gridCol w:w="1129"/>
-        <w:gridCol w:w="9302"/>
-      </w:tblGrid>
-      <w:tr>
-        <w:tc>
-          <w:tcPr>
-            <w:tcW w:w="56.45pt" w:type="dxa"/>
-          </w:tcPr>
-          <w:p>
-            <w:pPr>
-              <w:ind w:firstLine="0pt"/>
-              <w:rPr>
-                <w:highlight w:val="yellow"/>
-              </w:rPr>
-            </w:pPr>
-            <w:r>
-              <w:rPr>
-                <w:highlight w:val="yellow"/>
-              </w:rPr>
-              <w:sym w:font="Wingdings" w:char="F0E0"/>
-            </w:r>
-          </w:p>
-        </w:tc>
-        <w:tc>
-          <w:tcPr>
-            <w:tcW w:w="465.10pt" w:type="dxa"/>
-          </w:tcPr>
-          <w:p>
-            <w:pPr>
-              <w:ind w:firstLine="0pt"/>
-              <w:rPr>
-                <w:highlight w:val="yellow"/>
-              </w:rPr>
-            </w:pPr>
-            <w:r>
-              <w:rPr>
-                <w:rStyle w:val="sbrace"/>
-                <w:rFonts w:ascii="Consolas" w:hAnsi="Consolas" w:cs="Consolas"/>
-                <w:color w:val="666666"/>
-                <w:highlight w:val="yellow"/>
-              </w:rPr>
-              <w:t>{</w:t>
-            </w:r>
-            <w:r>
-              <w:rPr>
-                <w:rStyle w:val="apple-converted-space"/>
-                <w:rFonts w:ascii="Consolas" w:hAnsi="Consolas" w:cs="Consolas"/>
-                <w:color w:val="666666"/>
-                <w:highlight w:val="yellow"/>
-              </w:rPr>
-              <w:t> </w:t>
-            </w:r>
-            <w:r>
-              <w:rPr>
-                <w:rStyle w:val="sobjectk"/>
-                <w:rFonts w:ascii="Consolas" w:hAnsi="Consolas" w:cs="Consolas"/>
-                <w:b/>
-                <w:bCs/>
-                <w:color w:val="333333"/>
-                <w:highlight w:val="yellow"/>
-              </w:rPr>
-              <w:t>"jsonrpc"</w:t>
-            </w:r>
-            <w:r>
-              <w:rPr>
-                <w:rStyle w:val="scolon"/>
-                <w:rFonts w:ascii="Consolas" w:hAnsi="Consolas" w:cs="Consolas"/>
-                <w:color w:val="666666"/>
-                <w:highlight w:val="yellow"/>
-              </w:rPr>
-              <w:t>:</w:t>
-            </w:r>
-            <w:r>
-              <w:rPr>
-                <w:rStyle w:val="sobjectv"/>
-                <w:rFonts w:ascii="Consolas" w:hAnsi="Consolas" w:cs="Consolas"/>
-                <w:color w:val="555555"/>
-                <w:highlight w:val="yellow"/>
-              </w:rPr>
-              <w:t>"2.0"</w:t>
-            </w:r>
-            <w:r>
-              <w:rPr>
-                <w:rStyle w:val="scomma"/>
-                <w:rFonts w:ascii="Consolas" w:hAnsi="Consolas" w:cs="Consolas"/>
-                <w:color w:val="666666"/>
-                <w:highlight w:val="yellow"/>
-              </w:rPr>
-              <w:t>,</w:t>
-            </w:r>
-            <w:r>
-              <w:rPr>
-                <w:rFonts w:ascii="Consolas" w:hAnsi="Consolas" w:cs="Consolas"/>
-                <w:color w:val="555555"/>
-                <w:highlight w:val="yellow"/>
-              </w:rPr>
-              <w:br/>
-              <w:t>  </w:t>
-            </w:r>
-            <w:r>
-              <w:rPr>
-                <w:rStyle w:val="sobjectk"/>
-                <w:rFonts w:ascii="Consolas" w:hAnsi="Consolas" w:cs="Consolas"/>
-                <w:b/>
-                <w:bCs/>
-                <w:color w:val="333333"/>
-                <w:highlight w:val="yellow"/>
-              </w:rPr>
-              <w:t>"id"</w:t>
-            </w:r>
-            <w:r>
-              <w:rPr>
-                <w:rStyle w:val="scolon"/>
-                <w:rFonts w:ascii="Consolas" w:hAnsi="Consolas" w:cs="Consolas"/>
-                <w:color w:val="666666"/>
-                <w:highlight w:val="yellow"/>
-              </w:rPr>
-              <w:t>:7</w:t>
-            </w:r>
-            <w:r>
-              <w:rPr>
-                <w:rStyle w:val="scomma"/>
-                <w:rFonts w:ascii="Consolas" w:hAnsi="Consolas" w:cs="Consolas"/>
-                <w:color w:val="666666"/>
-                <w:highlight w:val="yellow"/>
-              </w:rPr>
-              <w:t>,</w:t>
-            </w:r>
-            <w:r>
-              <w:rPr>
-                <w:rFonts w:ascii="Consolas" w:hAnsi="Consolas" w:cs="Consolas"/>
-                <w:color w:val="555555"/>
-                <w:highlight w:val="yellow"/>
-              </w:rPr>
-              <w:br/>
-              <w:t>  </w:t>
-            </w:r>
-            <w:r>
-              <w:rPr>
-                <w:rStyle w:val="sobjectk"/>
-                <w:rFonts w:ascii="Consolas" w:hAnsi="Consolas" w:cs="Consolas"/>
-                <w:b/>
-                <w:bCs/>
-                <w:color w:val="333333"/>
-                <w:highlight w:val="yellow"/>
-              </w:rPr>
-              <w:t>"method"</w:t>
-            </w:r>
-            <w:r>
-              <w:rPr>
-                <w:rStyle w:val="scolon"/>
-                <w:rFonts w:ascii="Consolas" w:hAnsi="Consolas" w:cs="Consolas"/>
-                <w:color w:val="666666"/>
-                <w:highlight w:val="yellow"/>
-              </w:rPr>
-              <w:t>:</w:t>
-            </w:r>
-            <w:r>
-              <w:rPr>
-                <w:rStyle w:val="sobjectv"/>
-                <w:rFonts w:ascii="Consolas" w:hAnsi="Consolas" w:cs="Consolas"/>
-                <w:color w:val="555555"/>
-                <w:highlight w:val="yellow"/>
-              </w:rPr>
-              <w:t>"Turret.GetAngle"</w:t>
-            </w:r>
-            <w:r>
-              <w:rPr>
-                <w:rStyle w:val="sbrace"/>
-                <w:rFonts w:ascii="Consolas" w:hAnsi="Consolas" w:cs="Consolas"/>
-                <w:color w:val="666666"/>
-                <w:highlight w:val="yellow"/>
-              </w:rPr>
-              <w:t xml:space="preserve"> }</w:t>
-            </w:r>
-          </w:p>
-        </w:tc>
-      </w:tr>
-      <w:tr>
-        <w:tc>
-          <w:tcPr>
-            <w:tcW w:w="56.45pt" w:type="dxa"/>
-          </w:tcPr>
-          <w:p>
-            <w:pPr>
-              <w:ind w:firstLine="0pt"/>
-              <w:rPr>
-                <w:highlight w:val="yellow"/>
-              </w:rPr>
-            </w:pPr>
-            <w:r>
-              <w:rPr>
-                <w:highlight w:val="yellow"/>
-              </w:rPr>
-              <w:sym w:font="Wingdings" w:char="F0DF"/>
-            </w:r>
-          </w:p>
-        </w:tc>
-        <w:tc>
-          <w:tcPr>
-            <w:tcW w:w="465.10pt" w:type="dxa"/>
-          </w:tcPr>
-          <w:p>
-            <w:pPr>
-              <w:ind w:firstLine="0pt"/>
-            </w:pPr>
-            <w:r>
-              <w:rPr>
-                <w:rStyle w:val="sbrace"/>
-                <w:rFonts w:ascii="Consolas" w:hAnsi="Consolas" w:cs="Consolas"/>
-                <w:color w:val="666666"/>
-                <w:highlight w:val="yellow"/>
-              </w:rPr>
-              <w:t>{</w:t>
-            </w:r>
-            <w:r>
-              <w:rPr>
-                <w:rStyle w:val="apple-converted-space"/>
-                <w:rFonts w:ascii="Consolas" w:hAnsi="Consolas" w:cs="Consolas"/>
-                <w:color w:val="666666"/>
-                <w:highlight w:val="yellow"/>
-              </w:rPr>
-              <w:t> </w:t>
-            </w:r>
-            <w:r>
-              <w:rPr>
-                <w:rStyle w:val="sobjectk"/>
-                <w:rFonts w:ascii="Consolas" w:hAnsi="Consolas" w:cs="Consolas"/>
-                <w:b/>
-                <w:bCs/>
-                <w:color w:val="333333"/>
-                <w:highlight w:val="yellow"/>
-              </w:rPr>
-              <w:t>"jsonrpc"</w:t>
-            </w:r>
-            <w:r>
-              <w:rPr>
-                <w:rStyle w:val="scolon"/>
-                <w:rFonts w:ascii="Consolas" w:hAnsi="Consolas" w:cs="Consolas"/>
-                <w:color w:val="666666"/>
-                <w:highlight w:val="yellow"/>
-              </w:rPr>
-              <w:t>:</w:t>
-            </w:r>
-            <w:r>
-              <w:rPr>
-                <w:rStyle w:val="sobjectv"/>
-                <w:rFonts w:ascii="Consolas" w:hAnsi="Consolas" w:cs="Consolas"/>
-                <w:color w:val="555555"/>
-                <w:highlight w:val="yellow"/>
-              </w:rPr>
-              <w:t>"2.0"</w:t>
-            </w:r>
-            <w:r>
-              <w:rPr>
-                <w:rStyle w:val="scomma"/>
-                <w:rFonts w:ascii="Consolas" w:hAnsi="Consolas" w:cs="Consolas"/>
-                <w:color w:val="666666"/>
-                <w:highlight w:val="yellow"/>
-              </w:rPr>
-              <w:t>,</w:t>
-            </w:r>
-            <w:r>
-              <w:rPr>
-                <w:rFonts w:ascii="Consolas" w:hAnsi="Consolas" w:cs="Consolas"/>
-                <w:color w:val="555555"/>
-                <w:highlight w:val="yellow"/>
-              </w:rPr>
-              <w:br/>
-              <w:t>  </w:t>
-            </w:r>
-            <w:r>
-              <w:rPr>
-                <w:rStyle w:val="sobjectk"/>
-                <w:rFonts w:ascii="Consolas" w:hAnsi="Consolas" w:cs="Consolas"/>
-                <w:b/>
-                <w:bCs/>
-                <w:color w:val="333333"/>
-                <w:highlight w:val="yellow"/>
-              </w:rPr>
-              <w:t>"id"</w:t>
-            </w:r>
-            <w:r>
-              <w:rPr>
-                <w:rStyle w:val="scolon"/>
-                <w:rFonts w:ascii="Consolas" w:hAnsi="Consolas" w:cs="Consolas"/>
-                <w:color w:val="666666"/>
-                <w:highlight w:val="yellow"/>
-              </w:rPr>
-              <w:t>:</w:t>
-            </w:r>
-            <w:r>
-              <w:rPr>
-                <w:rStyle w:val="sobjectv"/>
-                <w:rFonts w:ascii="Consolas" w:hAnsi="Consolas" w:cs="Consolas"/>
-                <w:color w:val="555555"/>
-                <w:highlight w:val="yellow"/>
-              </w:rPr>
-              <w:t>7</w:t>
-            </w:r>
-            <w:r>
-              <w:rPr>
-                <w:rStyle w:val="scomma"/>
-                <w:rFonts w:ascii="Consolas" w:hAnsi="Consolas" w:cs="Consolas"/>
-                <w:color w:val="666666"/>
-                <w:highlight w:val="yellow"/>
-              </w:rPr>
-              <w:t>,</w:t>
-            </w:r>
-            <w:r>
-              <w:rPr>
-                <w:rFonts w:ascii="Consolas" w:hAnsi="Consolas" w:cs="Consolas"/>
-                <w:color w:val="555555"/>
-                <w:highlight w:val="yellow"/>
-              </w:rPr>
-              <w:br/>
-              <w:t>  </w:t>
-            </w:r>
-            <w:r>
-              <w:rPr>
-                <w:rStyle w:val="sobjectk"/>
-                <w:rFonts w:ascii="Consolas" w:hAnsi="Consolas" w:cs="Consolas"/>
-                <w:b/>
-                <w:bCs/>
-                <w:color w:val="333333"/>
-                <w:highlight w:val="yellow"/>
-              </w:rPr>
-              <w:t>"result"</w:t>
-            </w:r>
-            <w:r>
-              <w:rPr>
-                <w:rStyle w:val="scolon"/>
-                <w:rFonts w:ascii="Consolas" w:hAnsi="Consolas" w:cs="Consolas"/>
-                <w:color w:val="666666"/>
-                <w:highlight w:val="yellow"/>
-              </w:rPr>
-              <w:t>:</w:t>
-            </w:r>
-            <w:r>
-              <w:rPr>
-                <w:rStyle w:val="sobjectv"/>
-                <w:rFonts w:ascii="Consolas" w:hAnsi="Consolas" w:cs="Consolas"/>
-                <w:color w:val="555555"/>
-                <w:highlight w:val="yellow"/>
-              </w:rPr>
-              <w:t xml:space="preserve"> [0,45] </w:t>
-            </w:r>
-            <w:r>
-              <w:rPr>
-                <w:rStyle w:val="sbrace"/>
-                <w:rFonts w:ascii="Consolas" w:hAnsi="Consolas" w:cs="Consolas"/>
-                <w:color w:val="666666"/>
-                <w:highlight w:val="yellow"/>
-              </w:rPr>
-              <w:t>}</w:t>
-            </w:r>
-          </w:p>
-        </w:tc>
-      </w:tr>
-    </w:tbl>
-    <w:p/>
-    <w:p/>
-    <w:p/>
-    <w:p>
-      <w:r>
-        <w:rPr>
-          <w:rFonts w:ascii="Consolas" w:hAnsi="Consolas" w:cs="Consolas"/>
-        </w:rPr>
-        <w:t>“</w:t>
-      </w:r>
-      <w:r>
-        <w:rPr>
-          <w:rFonts w:ascii="Consolas" w:hAnsi="Consolas" w:cs="Consolas"/>
-          <w:b/>
-        </w:rPr>
-        <w:t>Turret.SetLaser</w:t>
-      </w:r>
-      <w:r>
-        <w:rPr>
-          <w:rFonts w:ascii="Consolas" w:hAnsi="Consolas" w:cs="Consolas"/>
-        </w:rPr>
-        <w:t>”</w:t>
-      </w:r>
-      <w:r>
-        <w:t xml:space="preserve"> turns the laser on or off</w:t>
-      </w:r>
-      <w:r>
-        <w:t xml:space="preserve">. The angle can bet set for one or both the horizontal and vertical angle. If an optional parameter is not supplied, the system will not change the angle of that motor.  </w:t>
-      </w:r>
-    </w:p>
-    <w:p>
-      <w:pPr>
-        <w:tabs>
-          <w:tab w:val="start" w:pos="56.70pt"/>
-        </w:tabs>
-        <w:ind w:firstLine="14.45pt"/>
-      </w:pPr>
-      <w:r>
-        <w:t xml:space="preserve">Params:  </w:t>
-      </w:r>
-      <w:r>
-        <w:tab/>
-        <w:t xml:space="preserve">1. </w:t>
-      </w:r>
-      <w:r>
-        <w:tab/>
-        <w:t xml:space="preserve">bool </w:t>
-      </w:r>
-      <w:r>
-        <w:tab/>
-      </w:r>
-      <w:r>
-        <w:rPr>
-          <w:rFonts w:ascii="Consolas" w:hAnsi="Consolas" w:cs="Consolas"/>
-        </w:rPr>
-        <w:t>(</w:t>
-      </w:r>
-      <w:r>
-        <w:rPr>
-          <w:rFonts w:ascii="Consolas" w:hAnsi="Consolas" w:cs="Consolas"/>
-        </w:rPr>
-        <w:t xml:space="preserve"> true, false </w:t>
-      </w:r>
-      <w:r>
-        <w:rPr>
-          <w:rFonts w:ascii="Consolas" w:hAnsi="Consolas" w:cs="Consolas"/>
-        </w:rPr>
-        <w:t>)</w:t>
-      </w:r>
-    </w:p>
-    <w:p>
-      <w:pPr>
-        <w:pStyle w:val="BodyText"/>
-        <w:rPr>
-          <w:i/>
-          <w:iCs/>
-        </w:rPr>
-      </w:pPr>
-      <w:r>
-        <w:rPr>
-          <w:rStyle w:val="Emphasis"/>
-        </w:rPr>
-        <w:t>Example:</w:t>
-      </w:r>
-    </w:p>
-    <w:tbl>
-      <w:tblPr>
-        <w:tblStyle w:val="TableGrid"/>
-        <w:tblW w:w="0pt" w:type="auto"/>
+        <w:tblW w:w="0pt" w:type="dxa"/>
         <w:tblBorders>
           <w:insideH w:val="none" w:sz="0" w:space="0" w:color="auto"/>
           <w:insideV w:val="none" w:sz="0" w:space="0" w:color="auto"/>
@@ -6955,6 +6466,10 @@
           <w:p>
             <w:pPr>
               <w:ind w:firstLine="0pt"/>
+              <w:rPr>
+                <w:rFonts w:ascii="Consolas" w:hAnsi="Consolas" w:cs="Consolas"/>
+                <w:color w:val="666666"/>
+              </w:rPr>
             </w:pPr>
             <w:r>
               <w:rPr>
@@ -7038,7 +6553,7 @@
                 <w:rFonts w:ascii="Consolas" w:hAnsi="Consolas" w:cs="Consolas"/>
                 <w:color w:val="666666"/>
               </w:rPr>
-              <w:t>8</w:t>
+              <w:t>12</w:t>
             </w:r>
             <w:r>
               <w:rPr>
@@ -7080,23 +6595,39 @@
                 <w:rFonts w:ascii="Consolas" w:hAnsi="Consolas" w:cs="Consolas"/>
                 <w:color w:val="555555"/>
               </w:rPr>
-              <w:t>"Turret.SetLaser"</w:t>
-            </w:r>
-            <w:r>
-              <w:rPr>
-                <w:rStyle w:val="scomma"/>
-                <w:rFonts w:ascii="Consolas" w:hAnsi="Consolas" w:cs="Consolas"/>
-                <w:color w:val="666666"/>
-              </w:rPr>
-              <w:t>,</w:t>
-            </w:r>
-            <w:r>
-              <w:rPr>
-                <w:rFonts w:ascii="Consolas" w:hAnsi="Consolas" w:cs="Consolas"/>
-                <w:color w:val="555555"/>
+              <w:t>"Turret.</w:t>
+            </w:r>
+            <w:r>
+              <w:rPr>
+                <w:rStyle w:val="sobjectv"/>
+                <w:rFonts w:ascii="Consolas" w:hAnsi="Consolas" w:cs="Consolas"/>
+                <w:color w:val="555555"/>
+              </w:rPr>
+              <w:t>FireMissile</w:t>
+            </w:r>
+            <w:r>
+              <w:rPr>
+                <w:rStyle w:val="sobjectv"/>
+                <w:rFonts w:ascii="Consolas" w:hAnsi="Consolas" w:cs="Consolas"/>
+                <w:color w:val="555555"/>
+              </w:rPr>
+              <w:t>"</w:t>
+            </w:r>
+            <w:r>
+              <w:rPr>
+                <w:rStyle w:val="sbrace"/>
+                <w:rFonts w:ascii="Consolas" w:hAnsi="Consolas" w:cs="Consolas"/>
+                <w:color w:val="666666"/>
+              </w:rPr>
+              <w:t xml:space="preserve"> </w:t>
+            </w:r>
+            <w:r>
+              <w:rPr>
+                <w:rStyle w:val="sbrace"/>
+                <w:rFonts w:ascii="Consolas" w:hAnsi="Consolas" w:cs="Consolas"/>
+                <w:color w:val="666666"/>
               </w:rPr>
               <w:br/>
-              <w:t>  </w:t>
             </w:r>
             <w:r>
               <w:rPr>
@@ -7126,11 +6657,10 @@
             </w:r>
             <w:r>
               <w:rPr>
-                <w:rStyle w:val="apple-converted-space"/>
-                <w:rFonts w:ascii="Consolas" w:hAnsi="Consolas" w:cs="Consolas"/>
-                <w:color w:val="666666"/>
-              </w:rPr>
-              <w:t>  </w:t>
+                <w:rFonts w:ascii="Consolas" w:hAnsi="Consolas" w:cs="Consolas"/>
+                <w:color w:val="555555"/>
+              </w:rPr>
+              <w:t xml:space="preserve"> </w:t>
             </w:r>
             <w:r>
               <w:rPr>
@@ -7158,7 +6688,7 @@
                 <w:bCs/>
                 <w:color w:val="333333"/>
               </w:rPr>
-              <w:t>on</w:t>
+              <w:t>turret</w:t>
             </w:r>
             <w:r>
               <w:rPr>
@@ -7180,32 +6710,89 @@
             </w:r>
             <w:r>
               <w:rPr>
-                <w:rStyle w:val="sarrayv"/>
-                <w:rFonts w:ascii="Consolas" w:hAnsi="Consolas" w:cs="Consolas"/>
-                <w:color w:val="555555"/>
-              </w:rPr>
-              <w:t>true</w:t>
-            </w:r>
-            <w:r>
-              <w:rPr>
-                <w:rFonts w:ascii="Consolas" w:hAnsi="Consolas" w:cs="Consolas"/>
-                <w:color w:val="555555"/>
-              </w:rPr>
-              <w:t> </w:t>
-            </w:r>
-            <w:r>
-              <w:rPr>
-                <w:rFonts w:ascii="Consolas" w:hAnsi="Consolas" w:cs="Consolas"/>
-                <w:color w:val="555555"/>
-              </w:rPr>
-              <w:t>}</w:t>
-            </w:r>
-            <w:r>
-              <w:rPr>
-                <w:rFonts w:ascii="Consolas" w:hAnsi="Consolas" w:cs="Consolas"/>
-                <w:color w:val="555555"/>
-              </w:rPr>
-              <w:t xml:space="preserve"> </w:t>
+                <w:rStyle w:val="sobjectv"/>
+                <w:rFonts w:ascii="Consolas" w:hAnsi="Consolas" w:cs="Consolas"/>
+                <w:color w:val="555555"/>
+              </w:rPr>
+              <w:t>1</w:t>
+            </w:r>
+            <w:r>
+              <w:rPr>
+                <w:rStyle w:val="scomma"/>
+                <w:rFonts w:ascii="Consolas" w:hAnsi="Consolas" w:cs="Consolas"/>
+                <w:color w:val="666666"/>
+              </w:rPr>
+              <w:t>,</w:t>
+            </w:r>
+            <w:r>
+              <w:rPr>
+                <w:rFonts w:ascii="Consolas" w:hAnsi="Consolas" w:cs="Consolas"/>
+                <w:color w:val="555555"/>
+              </w:rPr>
+              <w:br/>
+              <w:t>    </w:t>
+            </w:r>
+            <w:r>
+              <w:rPr>
+                <w:rStyle w:val="sobjectk"/>
+                <w:rFonts w:ascii="Consolas" w:hAnsi="Consolas" w:cs="Consolas"/>
+                <w:b/>
+                <w:bCs/>
+                <w:color w:val="333333"/>
+              </w:rPr>
+              <w:t>"</w:t>
+            </w:r>
+            <w:r>
+              <w:rPr>
+                <w:rStyle w:val="sobjectk"/>
+                <w:rFonts w:ascii="Consolas" w:hAnsi="Consolas" w:cs="Consolas"/>
+                <w:b/>
+                <w:bCs/>
+                <w:color w:val="333333"/>
+              </w:rPr>
+              <w:t>amount</w:t>
+            </w:r>
+            <w:r>
+              <w:rPr>
+                <w:rStyle w:val="sobjectk"/>
+                <w:rFonts w:ascii="Consolas" w:hAnsi="Consolas" w:cs="Consolas"/>
+                <w:b/>
+                <w:bCs/>
+                <w:color w:val="333333"/>
+              </w:rPr>
+              <w:t>"</w:t>
+            </w:r>
+            <w:r>
+              <w:rPr>
+                <w:rStyle w:val="scolon"/>
+                <w:rFonts w:ascii="Consolas" w:hAnsi="Consolas" w:cs="Consolas"/>
+                <w:color w:val="666666"/>
+              </w:rPr>
+              <w:t>:</w:t>
+            </w:r>
+            <w:r>
+              <w:rPr>
+                <w:rStyle w:val="sobjectv"/>
+                <w:rFonts w:ascii="Consolas" w:hAnsi="Consolas" w:cs="Consolas"/>
+                <w:color w:val="555555"/>
+              </w:rPr>
+              <w:t>"</w:t>
+            </w:r>
+            <w:r>
+              <w:rPr>
+                <w:rStyle w:val="sobjectv"/>
+                <w:rFonts w:ascii="Consolas" w:hAnsi="Consolas" w:cs="Consolas"/>
+                <w:color w:val="555555"/>
+              </w:rPr>
+              <w:t>one</w:t>
+            </w:r>
+            <w:r>
+              <w:rPr>
+                <w:rStyle w:val="sobjectv"/>
+                <w:rFonts w:ascii="Consolas" w:hAnsi="Consolas" w:cs="Consolas"/>
+                <w:color w:val="555555"/>
+              </w:rPr>
+              <w:t xml:space="preserve">" </w:t>
             </w:r>
             <w:r>
               <w:rPr>
@@ -7213,7 +6800,7 @@
                 <w:rFonts w:ascii="Consolas" w:hAnsi="Consolas" w:cs="Consolas"/>
                 <w:color w:val="666666"/>
               </w:rPr>
-              <w:t>}</w:t>
+              <w:t>} }</w:t>
             </w:r>
           </w:p>
         </w:tc>
@@ -7318,11 +6905,11 @@
             </w:r>
             <w:r>
               <w:rPr>
-                <w:rStyle w:val="scolon"/>
-                <w:rFonts w:ascii="Consolas" w:hAnsi="Consolas" w:cs="Consolas"/>
-                <w:color w:val="666666"/>
-              </w:rPr>
-              <w:t>8</w:t>
+                <w:rStyle w:val="sobjectv"/>
+                <w:rFonts w:ascii="Consolas" w:hAnsi="Consolas" w:cs="Consolas"/>
+                <w:color w:val="555555"/>
+              </w:rPr>
+              <w:t>12</w:t>
             </w:r>
             <w:r>
               <w:rPr>
@@ -7364,7 +6951,23 @@
                 <w:rFonts w:ascii="Consolas" w:hAnsi="Consolas" w:cs="Consolas"/>
                 <w:color w:val="555555"/>
               </w:rPr>
-              <w:t xml:space="preserve">"OK" </w:t>
+              <w:t xml:space="preserve"> "OK</w:t>
+            </w:r>
+            <w:r>
+              <w:rPr>
+                <w:rStyle w:val="sobjectv"/>
+                <w:rFonts w:ascii="Consolas" w:hAnsi="Consolas" w:cs="Consolas"/>
+                <w:color w:val="555555"/>
+              </w:rPr>
+              <w:t>"</w:t>
+            </w:r>
+            <w:r>
+              <w:rPr>
+                <w:rStyle w:val="sobjectv"/>
+                <w:rFonts w:ascii="Consolas" w:hAnsi="Consolas" w:cs="Consolas"/>
+                <w:color w:val="555555"/>
+              </w:rPr>
+              <w:t xml:space="preserve"> </w:t>
             </w:r>
             <w:r>
               <w:rPr>
@@ -7378,14 +6981,10 @@
         </w:tc>
       </w:tr>
     </w:tbl>
+    <w:p/>
+    <w:p/>
+    <w:p/>
     <w:p>
-      <w:pPr>
-        <w:rPr>
-          <w:rFonts w:ascii="Consolas" w:hAnsi="Consolas" w:cs="Consolas"/>
-        </w:rPr>
-      </w:pPr>
-    </w:p>
-    <w:p>
       <w:r>
         <w:rPr>
           <w:rFonts w:ascii="Consolas" w:hAnsi="Consolas" w:cs="Consolas"/>
@@ -7397,14 +6996,7 @@
           <w:rFonts w:ascii="Consolas" w:hAnsi="Consolas" w:cs="Consolas"/>
           <w:b/>
         </w:rPr>
-        <w:t>Turret.G</w:t>
-      </w:r>
-      <w:r>
-        <w:rPr>
-          <w:rFonts w:ascii="Consolas" w:hAnsi="Consolas" w:cs="Consolas"/>
-          <w:b/>
-        </w:rPr>
-        <w:t>etLaser</w:t>
+        <w:t>Turret.SetLaser</w:t>
       </w:r>
       <w:r>
         <w:rPr>
@@ -7413,19 +7005,10 @@
         <w:t>”</w:t>
       </w:r>
       <w:r>
-        <w:t xml:space="preserve"> </w:t>
-      </w:r>
-      <w:r>
-        <w:t>returns if the laser is on or off</w:t>
-      </w:r>
-      <w:r>
-        <w:t>.</w:t>
-      </w:r>
-      <w:r>
-        <w:t xml:space="preserve"> The method does not take any parameters.</w:t>
-      </w:r>
-      <w:r>
-        <w:t xml:space="preserve">  </w:t>
+        <w:t xml:space="preserve"> turns the laser on or off</w:t>
+      </w:r>
+      <w:r>
+        <w:t xml:space="preserve">. The angle can bet set for one or both the horizontal and vertical angle. If an optional parameter is not supplied, the system will not change the angle of that motor.  </w:t>
       </w:r>
     </w:p>
     <w:p>
@@ -7434,17 +7017,9 @@
           <w:tab w:val="start" w:pos="56.70pt"/>
         </w:tabs>
         <w:ind w:firstLine="14.45pt"/>
-        <w:rPr>
-          <w:rStyle w:val="Emphasis"/>
-          <w:i w:val="0"/>
-          <w:iCs w:val="0"/>
-        </w:rPr>
       </w:pPr>
       <w:r>
-        <w:t>Returns</w:t>
-      </w:r>
-      <w:r>
-        <w:t xml:space="preserve">:  </w:t>
+        <w:t xml:space="preserve">Params:  </w:t>
       </w:r>
       <w:r>
         <w:tab/>
@@ -7494,7 +7069,7 @@
     <w:tbl>
       <w:tblPr>
         <w:tblStyle w:val="TableGrid"/>
-        <w:tblW w:w="0pt" w:type="auto"/>
+        <w:tblW w:w="0pt" w:type="dxa"/>
         <w:tblBorders>
           <w:insideH w:val="none" w:sz="0" w:space="0" w:color="auto"/>
           <w:insideV w:val="none" w:sz="0" w:space="0" w:color="auto"/>
@@ -7601,7 +7176,7 @@
                 <w:rFonts w:ascii="Consolas" w:hAnsi="Consolas" w:cs="Consolas"/>
                 <w:color w:val="666666"/>
               </w:rPr>
-              <w:t>:8</w:t>
+              <w:t>:13</w:t>
             </w:r>
             <w:r>
               <w:rPr>
@@ -7643,21 +7218,110 @@
                 <w:rFonts w:ascii="Consolas" w:hAnsi="Consolas" w:cs="Consolas"/>
                 <w:color w:val="555555"/>
               </w:rPr>
-              <w:t>"Turret.G</w:t>
-            </w:r>
-            <w:r>
-              <w:rPr>
-                <w:rStyle w:val="sobjectv"/>
-                <w:rFonts w:ascii="Consolas" w:hAnsi="Consolas" w:cs="Consolas"/>
-                <w:color w:val="555555"/>
-              </w:rPr>
-              <w:t>etLaser"</w:t>
+              <w:t>"Turret.SetLaser"</w:t>
             </w:r>
             <w:r>
               <w:rPr>
                 <w:rStyle w:val="scomma"/>
                 <w:rFonts w:ascii="Consolas" w:hAnsi="Consolas" w:cs="Consolas"/>
                 <w:color w:val="666666"/>
+              </w:rPr>
+              <w:t>,</w:t>
+            </w:r>
+            <w:r>
+              <w:rPr>
+                <w:rFonts w:ascii="Consolas" w:hAnsi="Consolas" w:cs="Consolas"/>
+                <w:color w:val="555555"/>
+              </w:rPr>
+              <w:br/>
+              <w:t>  </w:t>
+            </w:r>
+            <w:r>
+              <w:rPr>
+                <w:rStyle w:val="sobjectk"/>
+                <w:rFonts w:ascii="Consolas" w:hAnsi="Consolas" w:cs="Consolas"/>
+                <w:b/>
+                <w:bCs/>
+                <w:color w:val="333333"/>
+              </w:rPr>
+              <w:t>"params"</w:t>
+            </w:r>
+            <w:r>
+              <w:rPr>
+                <w:rStyle w:val="scolon"/>
+                <w:rFonts w:ascii="Consolas" w:hAnsi="Consolas" w:cs="Consolas"/>
+                <w:color w:val="666666"/>
+              </w:rPr>
+              <w:t>:</w:t>
+            </w:r>
+            <w:r>
+              <w:rPr>
+                <w:rStyle w:val="sbrace"/>
+                <w:rFonts w:ascii="Consolas" w:hAnsi="Consolas" w:cs="Consolas"/>
+                <w:color w:val="666666"/>
+              </w:rPr>
+              <w:t>{</w:t>
+            </w:r>
+            <w:r>
+              <w:rPr>
+                <w:rStyle w:val="apple-converted-space"/>
+                <w:rFonts w:ascii="Consolas" w:hAnsi="Consolas" w:cs="Consolas"/>
+                <w:color w:val="666666"/>
+              </w:rPr>
+              <w:t>  </w:t>
+            </w:r>
+            <w:r>
+              <w:rPr>
+                <w:rFonts w:ascii="Consolas" w:hAnsi="Consolas" w:cs="Consolas"/>
+                <w:color w:val="555555"/>
+              </w:rPr>
+              <w:br/>
+              <w:t>    </w:t>
+            </w:r>
+            <w:r>
+              <w:rPr>
+                <w:rStyle w:val="sobjectk"/>
+                <w:rFonts w:ascii="Consolas" w:hAnsi="Consolas" w:cs="Consolas"/>
+                <w:b/>
+                <w:bCs/>
+                <w:color w:val="333333"/>
+              </w:rPr>
+              <w:t>"on"</w:t>
+            </w:r>
+            <w:r>
+              <w:rPr>
+                <w:rStyle w:val="scolon"/>
+                <w:rFonts w:ascii="Consolas" w:hAnsi="Consolas" w:cs="Consolas"/>
+                <w:color w:val="666666"/>
+              </w:rPr>
+              <w:t>:</w:t>
+            </w:r>
+            <w:r>
+              <w:rPr>
+                <w:rStyle w:val="sarrayv"/>
+                <w:rFonts w:ascii="Consolas" w:hAnsi="Consolas" w:cs="Consolas"/>
+                <w:color w:val="555555"/>
+              </w:rPr>
+              <w:t>true</w:t>
+            </w:r>
+            <w:r>
+              <w:rPr>
+                <w:rFonts w:ascii="Consolas" w:hAnsi="Consolas" w:cs="Consolas"/>
+                <w:color w:val="555555"/>
+              </w:rPr>
+              <w:t> </w:t>
+            </w:r>
+            <w:r>
+              <w:rPr>
+                <w:rFonts w:ascii="Consolas" w:hAnsi="Consolas" w:cs="Consolas"/>
+                <w:color w:val="555555"/>
+              </w:rPr>
+              <w:t>}</w:t>
+            </w:r>
+            <w:r>
+              <w:rPr>
+                <w:rFonts w:ascii="Consolas" w:hAnsi="Consolas" w:cs="Consolas"/>
+                <w:color w:val="555555"/>
               </w:rPr>
               <w:t xml:space="preserve"> </w:t>
             </w:r>
@@ -7768,7 +7432,15 @@
                 <w:rFonts w:ascii="Consolas" w:hAnsi="Consolas" w:cs="Consolas"/>
                 <w:color w:val="666666"/>
               </w:rPr>
-              <w:t>:8</w:t>
+              <w:t>:</w:t>
+            </w:r>
+            <w:r>
+              <w:rPr>
+                <w:rStyle w:val="scolon"/>
+                <w:rFonts w:ascii="Consolas" w:hAnsi="Consolas" w:cs="Consolas"/>
+                <w:color w:val="666666"/>
+              </w:rPr>
+              <w:t>13</w:t>
             </w:r>
             <w:r>
               <w:rPr>
@@ -7810,15 +7482,423 @@
                 <w:rFonts w:ascii="Consolas" w:hAnsi="Consolas" w:cs="Consolas"/>
                 <w:color w:val="555555"/>
               </w:rPr>
-              <w:t>true</w:t>
-            </w:r>
-            <w:r>
-              <w:rPr>
-                <w:rStyle w:val="sobjectv"/>
-                <w:rFonts w:ascii="Consolas" w:hAnsi="Consolas" w:cs="Consolas"/>
-                <w:color w:val="555555"/>
+              <w:t xml:space="preserve">"OK" </w:t>
+            </w:r>
+            <w:r>
+              <w:rPr>
+                <w:rStyle w:val="sbrace"/>
+                <w:rFonts w:ascii="Consolas" w:hAnsi="Consolas" w:cs="Consolas"/>
+                <w:color w:val="666666"/>
+              </w:rPr>
+              <w:t>}</w:t>
+            </w:r>
+          </w:p>
+        </w:tc>
+      </w:tr>
+    </w:tbl>
+    <w:p>
+      <w:pPr>
+        <w:rPr>
+          <w:rFonts w:ascii="Consolas" w:hAnsi="Consolas" w:cs="Consolas"/>
+        </w:rPr>
+      </w:pPr>
+    </w:p>
+    <w:p>
+      <w:r>
+        <w:rPr>
+          <w:rFonts w:ascii="Consolas" w:hAnsi="Consolas" w:cs="Consolas"/>
+        </w:rPr>
+        <w:t>“</w:t>
+      </w:r>
+      <w:r>
+        <w:rPr>
+          <w:rFonts w:ascii="Consolas" w:hAnsi="Consolas" w:cs="Consolas"/>
+          <w:b/>
+        </w:rPr>
+        <w:t>Turret.GetLaser</w:t>
+      </w:r>
+      <w:r>
+        <w:rPr>
+          <w:rFonts w:ascii="Consolas" w:hAnsi="Consolas" w:cs="Consolas"/>
+        </w:rPr>
+        <w:t>”</w:t>
+      </w:r>
+      <w:r>
+        <w:t xml:space="preserve"> returns if the laser is on or off. The method does not take any parameters.  </w:t>
+      </w:r>
+    </w:p>
+    <w:p>
+      <w:pPr>
+        <w:tabs>
+          <w:tab w:val="start" w:pos="56.70pt"/>
+        </w:tabs>
+        <w:ind w:firstLine="14.45pt"/>
+        <w:rPr>
+          <w:rStyle w:val="Emphasis"/>
+          <w:i w:val="0"/>
+          <w:iCs w:val="0"/>
+        </w:rPr>
+      </w:pPr>
+      <w:r>
+        <w:t xml:space="preserve">Returns:  </w:t>
+      </w:r>
+      <w:r>
+        <w:tab/>
+        <w:t xml:space="preserve">1. </w:t>
+      </w:r>
+      <w:r>
+        <w:tab/>
+        <w:t xml:space="preserve">bool </w:t>
+      </w:r>
+      <w:r>
+        <w:tab/>
+      </w:r>
+      <w:r>
+        <w:rPr>
+          <w:rFonts w:ascii="Consolas" w:hAnsi="Consolas" w:cs="Consolas"/>
+        </w:rPr>
+        <w:t>(</w:t>
+      </w:r>
+      <w:r>
+        <w:rPr>
+          <w:rFonts w:ascii="Consolas" w:hAnsi="Consolas" w:cs="Consolas"/>
+        </w:rPr>
+        <w:t xml:space="preserve"> true, false </w:t>
+      </w:r>
+      <w:r>
+        <w:rPr>
+          <w:rFonts w:ascii="Consolas" w:hAnsi="Consolas" w:cs="Consolas"/>
+        </w:rPr>
+        <w:t>)</w:t>
+      </w:r>
+    </w:p>
+    <w:p>
+      <w:pPr>
+        <w:pStyle w:val="BodyText"/>
+        <w:rPr>
+          <w:i/>
+          <w:iCs/>
+        </w:rPr>
+      </w:pPr>
+      <w:r>
+        <w:rPr>
+          <w:rStyle w:val="Emphasis"/>
+        </w:rPr>
+        <w:t>Example:</w:t>
+      </w:r>
+    </w:p>
+    <w:tbl>
+      <w:tblPr>
+        <w:tblStyle w:val="TableGrid"/>
+        <w:tblW w:w="0pt" w:type="dxa"/>
+        <w:tblBorders>
+          <w:insideH w:val="none" w:sz="0" w:space="0" w:color="auto"/>
+          <w:insideV w:val="none" w:sz="0" w:space="0" w:color="auto"/>
+        </w:tblBorders>
+        <w:tblLook w:firstRow="1" w:lastRow="0" w:firstColumn="1" w:lastColumn="0" w:noHBand="0" w:noVBand="1"/>
+      </w:tblPr>
+      <w:tblGrid>
+        <w:gridCol w:w="1129"/>
+        <w:gridCol w:w="9302"/>
+      </w:tblGrid>
+      <w:tr>
+        <w:tc>
+          <w:tcPr>
+            <w:tcW w:w="56.45pt" w:type="dxa"/>
+          </w:tcPr>
+          <w:p>
+            <w:pPr>
+              <w:ind w:firstLine="0pt"/>
+            </w:pPr>
+            <w:r>
+              <w:sym w:font="Wingdings" w:char="F0E0"/>
+            </w:r>
+          </w:p>
+        </w:tc>
+        <w:tc>
+          <w:tcPr>
+            <w:tcW w:w="465.10pt" w:type="dxa"/>
+          </w:tcPr>
+          <w:p>
+            <w:pPr>
+              <w:ind w:firstLine="0pt"/>
+            </w:pPr>
+            <w:r>
+              <w:rPr>
+                <w:rStyle w:val="sbrace"/>
+                <w:rFonts w:ascii="Consolas" w:hAnsi="Consolas" w:cs="Consolas"/>
+                <w:color w:val="666666"/>
+              </w:rPr>
+              <w:t>{</w:t>
+            </w:r>
+            <w:r>
+              <w:rPr>
+                <w:rStyle w:val="apple-converted-space"/>
+                <w:rFonts w:ascii="Consolas" w:hAnsi="Consolas" w:cs="Consolas"/>
+                <w:color w:val="666666"/>
+              </w:rPr>
+              <w:t> </w:t>
+            </w:r>
+            <w:r>
+              <w:rPr>
+                <w:rStyle w:val="sobjectk"/>
+                <w:rFonts w:ascii="Consolas" w:hAnsi="Consolas" w:cs="Consolas"/>
+                <w:b/>
+                <w:bCs/>
+                <w:color w:val="333333"/>
+              </w:rPr>
+              <w:t>"jsonrpc"</w:t>
+            </w:r>
+            <w:r>
+              <w:rPr>
+                <w:rStyle w:val="scolon"/>
+                <w:rFonts w:ascii="Consolas" w:hAnsi="Consolas" w:cs="Consolas"/>
+                <w:color w:val="666666"/>
+              </w:rPr>
+              <w:t>:</w:t>
+            </w:r>
+            <w:r>
+              <w:rPr>
+                <w:rStyle w:val="sobjectv"/>
+                <w:rFonts w:ascii="Consolas" w:hAnsi="Consolas" w:cs="Consolas"/>
+                <w:color w:val="555555"/>
+              </w:rPr>
+              <w:t>"2.0"</w:t>
+            </w:r>
+            <w:r>
+              <w:rPr>
+                <w:rStyle w:val="scomma"/>
+                <w:rFonts w:ascii="Consolas" w:hAnsi="Consolas" w:cs="Consolas"/>
+                <w:color w:val="666666"/>
+              </w:rPr>
+              <w:t>,</w:t>
+            </w:r>
+            <w:r>
+              <w:rPr>
+                <w:rFonts w:ascii="Consolas" w:hAnsi="Consolas" w:cs="Consolas"/>
+                <w:color w:val="555555"/>
+              </w:rPr>
+              <w:br/>
+              <w:t>  </w:t>
+            </w:r>
+            <w:r>
+              <w:rPr>
+                <w:rStyle w:val="sobjectk"/>
+                <w:rFonts w:ascii="Consolas" w:hAnsi="Consolas" w:cs="Consolas"/>
+                <w:b/>
+                <w:bCs/>
+                <w:color w:val="333333"/>
+              </w:rPr>
+              <w:t>"id"</w:t>
+            </w:r>
+            <w:r>
+              <w:rPr>
+                <w:rStyle w:val="scolon"/>
+                <w:rFonts w:ascii="Consolas" w:hAnsi="Consolas" w:cs="Consolas"/>
+                <w:color w:val="666666"/>
+              </w:rPr>
+              <w:t>:14</w:t>
+            </w:r>
+            <w:r>
+              <w:rPr>
+                <w:rStyle w:val="scomma"/>
+                <w:rFonts w:ascii="Consolas" w:hAnsi="Consolas" w:cs="Consolas"/>
+                <w:color w:val="666666"/>
+              </w:rPr>
+              <w:t>,</w:t>
+            </w:r>
+            <w:r>
+              <w:rPr>
+                <w:rFonts w:ascii="Consolas" w:hAnsi="Consolas" w:cs="Consolas"/>
+                <w:color w:val="555555"/>
+              </w:rPr>
+              <w:br/>
+              <w:t>  </w:t>
+            </w:r>
+            <w:r>
+              <w:rPr>
+                <w:rStyle w:val="sobjectk"/>
+                <w:rFonts w:ascii="Consolas" w:hAnsi="Consolas" w:cs="Consolas"/>
+                <w:b/>
+                <w:bCs/>
+                <w:color w:val="333333"/>
+              </w:rPr>
+              <w:t>"method"</w:t>
+            </w:r>
+            <w:r>
+              <w:rPr>
+                <w:rStyle w:val="scolon"/>
+                <w:rFonts w:ascii="Consolas" w:hAnsi="Consolas" w:cs="Consolas"/>
+                <w:color w:val="666666"/>
+              </w:rPr>
+              <w:t>:</w:t>
+            </w:r>
+            <w:r>
+              <w:rPr>
+                <w:rStyle w:val="sobjectv"/>
+                <w:rFonts w:ascii="Consolas" w:hAnsi="Consolas" w:cs="Consolas"/>
+                <w:color w:val="555555"/>
+              </w:rPr>
+              <w:t>"Turret.GetLaser"</w:t>
+            </w:r>
+            <w:r>
+              <w:rPr>
+                <w:rStyle w:val="scomma"/>
+                <w:rFonts w:ascii="Consolas" w:hAnsi="Consolas" w:cs="Consolas"/>
+                <w:color w:val="666666"/>
               </w:rPr>
               <w:t xml:space="preserve"> </w:t>
+            </w:r>
+            <w:r>
+              <w:rPr>
+                <w:rStyle w:val="sbrace"/>
+                <w:rFonts w:ascii="Consolas" w:hAnsi="Consolas" w:cs="Consolas"/>
+                <w:color w:val="666666"/>
+              </w:rPr>
+              <w:t>}</w:t>
+            </w:r>
+          </w:p>
+        </w:tc>
+      </w:tr>
+      <w:tr>
+        <w:tc>
+          <w:tcPr>
+            <w:tcW w:w="56.45pt" w:type="dxa"/>
+          </w:tcPr>
+          <w:p>
+            <w:pPr>
+              <w:ind w:firstLine="0pt"/>
+            </w:pPr>
+            <w:r>
+              <w:sym w:font="Wingdings" w:char="F0DF"/>
+            </w:r>
+          </w:p>
+        </w:tc>
+        <w:tc>
+          <w:tcPr>
+            <w:tcW w:w="465.10pt" w:type="dxa"/>
+          </w:tcPr>
+          <w:p>
+            <w:pPr>
+              <w:ind w:firstLine="0pt"/>
+            </w:pPr>
+            <w:r>
+              <w:rPr>
+                <w:rStyle w:val="sbrace"/>
+                <w:rFonts w:ascii="Consolas" w:hAnsi="Consolas" w:cs="Consolas"/>
+                <w:color w:val="666666"/>
+              </w:rPr>
+              <w:t>{</w:t>
+            </w:r>
+            <w:r>
+              <w:rPr>
+                <w:rStyle w:val="apple-converted-space"/>
+                <w:rFonts w:ascii="Consolas" w:hAnsi="Consolas" w:cs="Consolas"/>
+                <w:color w:val="666666"/>
+              </w:rPr>
+              <w:t> </w:t>
+            </w:r>
+            <w:r>
+              <w:rPr>
+                <w:rStyle w:val="sobjectk"/>
+                <w:rFonts w:ascii="Consolas" w:hAnsi="Consolas" w:cs="Consolas"/>
+                <w:b/>
+                <w:bCs/>
+                <w:color w:val="333333"/>
+              </w:rPr>
+              <w:t>"jsonrpc"</w:t>
+            </w:r>
+            <w:r>
+              <w:rPr>
+                <w:rStyle w:val="scolon"/>
+                <w:rFonts w:ascii="Consolas" w:hAnsi="Consolas" w:cs="Consolas"/>
+                <w:color w:val="666666"/>
+              </w:rPr>
+              <w:t>:</w:t>
+            </w:r>
+            <w:r>
+              <w:rPr>
+                <w:rStyle w:val="sobjectv"/>
+                <w:rFonts w:ascii="Consolas" w:hAnsi="Consolas" w:cs="Consolas"/>
+                <w:color w:val="555555"/>
+              </w:rPr>
+              <w:t>"2.0"</w:t>
+            </w:r>
+            <w:r>
+              <w:rPr>
+                <w:rStyle w:val="scomma"/>
+                <w:rFonts w:ascii="Consolas" w:hAnsi="Consolas" w:cs="Consolas"/>
+                <w:color w:val="666666"/>
+              </w:rPr>
+              <w:t>,</w:t>
+            </w:r>
+            <w:r>
+              <w:rPr>
+                <w:rFonts w:ascii="Consolas" w:hAnsi="Consolas" w:cs="Consolas"/>
+                <w:color w:val="555555"/>
+              </w:rPr>
+              <w:br/>
+              <w:t>  </w:t>
+            </w:r>
+            <w:r>
+              <w:rPr>
+                <w:rStyle w:val="sobjectk"/>
+                <w:rFonts w:ascii="Consolas" w:hAnsi="Consolas" w:cs="Consolas"/>
+                <w:b/>
+                <w:bCs/>
+                <w:color w:val="333333"/>
+              </w:rPr>
+              <w:t>"id"</w:t>
+            </w:r>
+            <w:r>
+              <w:rPr>
+                <w:rStyle w:val="scolon"/>
+                <w:rFonts w:ascii="Consolas" w:hAnsi="Consolas" w:cs="Consolas"/>
+                <w:color w:val="666666"/>
+              </w:rPr>
+              <w:t>:14</w:t>
+            </w:r>
+            <w:r>
+              <w:rPr>
+                <w:rStyle w:val="scomma"/>
+                <w:rFonts w:ascii="Consolas" w:hAnsi="Consolas" w:cs="Consolas"/>
+                <w:color w:val="666666"/>
+              </w:rPr>
+              <w:t>,</w:t>
+            </w:r>
+            <w:r>
+              <w:rPr>
+                <w:rFonts w:ascii="Consolas" w:hAnsi="Consolas" w:cs="Consolas"/>
+                <w:color w:val="555555"/>
+              </w:rPr>
+              <w:br/>
+              <w:t>  </w:t>
+            </w:r>
+            <w:r>
+              <w:rPr>
+                <w:rStyle w:val="sobjectk"/>
+                <w:rFonts w:ascii="Consolas" w:hAnsi="Consolas" w:cs="Consolas"/>
+                <w:b/>
+                <w:bCs/>
+                <w:color w:val="333333"/>
+              </w:rPr>
+              <w:t>"result"</w:t>
+            </w:r>
+            <w:r>
+              <w:rPr>
+                <w:rStyle w:val="scolon"/>
+                <w:rFonts w:ascii="Consolas" w:hAnsi="Consolas" w:cs="Consolas"/>
+                <w:color w:val="666666"/>
+              </w:rPr>
+              <w:t>:</w:t>
+            </w:r>
+            <w:r>
+              <w:rPr>
+                <w:rStyle w:val="sobjectv"/>
+                <w:rFonts w:ascii="Consolas" w:hAnsi="Consolas" w:cs="Consolas"/>
+                <w:color w:val="555555"/>
+              </w:rPr>
+              <w:t xml:space="preserve">true </w:t>
             </w:r>
             <w:r>
               <w:rPr>

</xml_diff>

<commit_message>
Update of the RPC doc
</commit_message>
<xml_diff>
--- a/Docs/JSON RPC.docx
+++ b/Docs/JSON RPC.docx
@@ -151,7 +151,7 @@
     <w:tbl>
       <w:tblPr>
         <w:tblStyle w:val="TableGrid"/>
-        <w:tblW w:w="0pt" w:type="auto"/>
+        <w:tblW w:w="0pt" w:type="dxa"/>
         <w:tblBorders>
           <w:insideH w:val="none" w:sz="0" w:space="0" w:color="auto"/>
           <w:insideV w:val="none" w:sz="0" w:space="0" w:color="auto"/>
@@ -554,7 +554,7 @@
     <w:tbl>
       <w:tblPr>
         <w:tblStyle w:val="TableGrid"/>
-        <w:tblW w:w="0pt" w:type="auto"/>
+        <w:tblW w:w="0pt" w:type="dxa"/>
         <w:tblBorders>
           <w:insideH w:val="none" w:sz="0" w:space="0" w:color="auto"/>
           <w:insideV w:val="none" w:sz="0" w:space="0" w:color="auto"/>
@@ -1108,7 +1108,7 @@
         <w:rPr>
           <w:rFonts w:ascii="Consolas" w:hAnsi="Consolas" w:cs="Consolas"/>
         </w:rPr>
-        <w:t>Operating</w:t>
+        <w:t>Set</w:t>
       </w:r>
       <w:r>
         <w:rPr>
@@ -1153,7 +1153,7 @@
     <w:tbl>
       <w:tblPr>
         <w:tblStyle w:val="TableGrid"/>
-        <w:tblW w:w="0pt" w:type="auto"/>
+        <w:tblW w:w="0pt" w:type="dxa"/>
         <w:tblBorders>
           <w:insideH w:val="none" w:sz="0" w:space="0" w:color="auto"/>
           <w:insideV w:val="none" w:sz="0" w:space="0" w:color="auto"/>
@@ -1385,27 +1385,7 @@
                 <w:bCs/>
                 <w:color w:val="333333"/>
               </w:rPr>
-              <w:t>"</w:t>
-            </w:r>
-            <w:r>
-              <w:rPr>
-                <w:rStyle w:val="sobjectk"/>
-                <w:rFonts w:ascii="Consolas" w:hAnsi="Consolas" w:cs="Consolas"/>
-                <w:b/>
-                <w:bCs/>
-                <w:color w:val="333333"/>
-              </w:rPr>
-              <w:t>mode</w:t>
-            </w:r>
-            <w:r>
-              <w:rPr>
-                <w:rStyle w:val="sobjectk"/>
-                <w:rFonts w:ascii="Consolas" w:hAnsi="Consolas" w:cs="Consolas"/>
-                <w:b/>
-                <w:bCs/>
-                <w:color w:val="333333"/>
-              </w:rPr>
-              <w:t>"</w:t>
+              <w:t>"mode"</w:t>
             </w:r>
             <w:r>
               <w:rPr>
@@ -1636,14 +1616,14 @@
           <w:rFonts w:ascii="Consolas" w:hAnsi="Consolas" w:cs="Consolas"/>
           <w:b/>
         </w:rPr>
-        <w:t>System.Get</w:t>
+        <w:t>System.</w:t>
       </w:r>
       <w:r>
         <w:rPr>
           <w:rFonts w:ascii="Consolas" w:hAnsi="Consolas" w:cs="Consolas"/>
           <w:b/>
         </w:rPr>
-        <w:t>Mode</w:t>
+        <w:t>SetVerbose</w:t>
       </w:r>
       <w:r>
         <w:rPr>
@@ -1652,7 +1632,26 @@
         <w:t>”</w:t>
       </w:r>
       <w:r>
-        <w:t xml:space="preserve"> gets the operating mode of the system. The method takes no parameters and the server will respond with a </w:t>
+        <w:t xml:space="preserve"> </w:t>
+      </w:r>
+      <w:r>
+        <w:t xml:space="preserve">sets the verbosity level. The system sends out notifications about various parts of the system. With this function it is possible to subscribe to </w:t>
+      </w:r>
+      <w:r>
+        <w:t>each of these parts.</w:t>
+      </w:r>
+    </w:p>
+    <w:p>
+      <w:pPr>
+        <w:rPr>
+          <w:rFonts w:ascii="Consolas" w:hAnsi="Consolas" w:cs="Consolas"/>
+        </w:rPr>
+      </w:pPr>
+      <w:r>
+        <w:t xml:space="preserve">Params:  1. </w:t>
+      </w:r>
+      <w:r>
+        <w:tab/>
       </w:r>
       <w:r>
         <w:rPr>
@@ -1670,32 +1669,27 @@
         <w:rPr>
           <w:rFonts w:ascii="Consolas" w:hAnsi="Consolas" w:cs="Consolas"/>
         </w:rPr>
-        <w:t>Operating</w:t>
-      </w:r>
-      <w:r>
-        <w:rPr>
-          <w:rFonts w:ascii="Consolas" w:hAnsi="Consolas" w:cs="Consolas"/>
-        </w:rPr>
-        <w:t>Mode</w:t>
-      </w:r>
-      <w:r>
-        <w:rPr>
-          <w:rFonts w:ascii="Consolas" w:hAnsi="Consolas" w:cs="Consolas"/>
-        </w:rPr>
-        <w:t xml:space="preserve"> </w:t>
-      </w:r>
-      <w:r>
-        <w:rPr>
-          <w:rFonts w:ascii="Consolas" w:hAnsi="Consolas" w:cs="Consolas"/>
-        </w:rPr>
-        <w:t>(“autonomous”, “manual”)</w:t>
-      </w:r>
-      <w:r>
-        <w:rPr>
-          <w:rFonts w:ascii="Consolas" w:hAnsi="Consolas" w:cs="Consolas"/>
-        </w:rPr>
-        <w:t>.</w:t>
-      </w:r>
+        <w:t xml:space="preserve">VerbosityList </w:t>
+      </w:r>
+      <w:r>
+        <w:rPr>
+          <w:rFonts w:ascii="Consolas" w:hAnsi="Consolas" w:cs="Consolas"/>
+        </w:rPr>
+        <w:t xml:space="preserve">( </w:t>
+      </w:r>
+      <w:r>
+        <w:rPr>
+          <w:rFonts w:ascii="Consolas" w:hAnsi="Consolas" w:cs="Consolas"/>
+        </w:rPr>
+        <w:t>“mode”,”motorSpeed”,”turretAngle”,”turretmissile”,”laser” )</w:t>
+      </w:r>
+    </w:p>
+    <w:p>
+      <w:pPr>
+        <w:rPr>
+          <w:rFonts w:ascii="Consolas" w:hAnsi="Consolas" w:cs="Consolas"/>
+        </w:rPr>
+      </w:pPr>
     </w:p>
     <w:p>
       <w:pPr>
@@ -1715,7 +1709,7 @@
     <w:tbl>
       <w:tblPr>
         <w:tblStyle w:val="TableGrid"/>
-        <w:tblW w:w="0pt" w:type="auto"/>
+        <w:tblW w:w="0pt" w:type="dxa"/>
         <w:tblBorders>
           <w:insideH w:val="none" w:sz="0" w:space="0" w:color="auto"/>
           <w:insideV w:val="none" w:sz="0" w:space="0" w:color="auto"/>
@@ -1736,7 +1730,6 @@
               <w:ind w:firstLine="0pt"/>
             </w:pPr>
             <w:r>
-              <w:lastRenderedPageBreak/>
               <w:sym w:font="Wingdings" w:char="F0E0"/>
             </w:r>
           </w:p>
@@ -1830,7 +1823,7 @@
                 <w:rFonts w:ascii="Consolas" w:hAnsi="Consolas" w:cs="Consolas"/>
                 <w:color w:val="555555"/>
               </w:rPr>
-              <w:t>3</w:t>
+              <w:t>4</w:t>
             </w:r>
             <w:r>
               <w:rPr>
@@ -1872,7 +1865,222 @@
                 <w:rFonts w:ascii="Consolas" w:hAnsi="Consolas" w:cs="Consolas"/>
                 <w:color w:val="555555"/>
               </w:rPr>
-              <w:t>"System.GetMode"</w:t>
+              <w:t>"System.</w:t>
+            </w:r>
+            <w:r>
+              <w:rPr>
+                <w:rStyle w:val="sobjectv"/>
+                <w:rFonts w:ascii="Consolas" w:hAnsi="Consolas" w:cs="Consolas"/>
+                <w:color w:val="555555"/>
+              </w:rPr>
+              <w:t>SetVerbose</w:t>
+            </w:r>
+            <w:r>
+              <w:rPr>
+                <w:rStyle w:val="sobjectv"/>
+                <w:rFonts w:ascii="Consolas" w:hAnsi="Consolas" w:cs="Consolas"/>
+                <w:color w:val="555555"/>
+              </w:rPr>
+              <w:t>"</w:t>
+            </w:r>
+            <w:r>
+              <w:rPr>
+                <w:rStyle w:val="scomma"/>
+                <w:rFonts w:ascii="Consolas" w:hAnsi="Consolas" w:cs="Consolas"/>
+                <w:color w:val="666666"/>
+              </w:rPr>
+              <w:t>,</w:t>
+            </w:r>
+            <w:r>
+              <w:rPr>
+                <w:rFonts w:ascii="Consolas" w:hAnsi="Consolas" w:cs="Consolas"/>
+                <w:color w:val="555555"/>
+              </w:rPr>
+              <w:br/>
+              <w:t>  </w:t>
+            </w:r>
+            <w:r>
+              <w:rPr>
+                <w:rStyle w:val="sobjectk"/>
+                <w:rFonts w:ascii="Consolas" w:hAnsi="Consolas" w:cs="Consolas"/>
+                <w:b/>
+                <w:bCs/>
+                <w:color w:val="333333"/>
+              </w:rPr>
+              <w:t>"params"</w:t>
+            </w:r>
+            <w:r>
+              <w:rPr>
+                <w:rStyle w:val="scolon"/>
+                <w:rFonts w:ascii="Consolas" w:hAnsi="Consolas" w:cs="Consolas"/>
+                <w:color w:val="666666"/>
+              </w:rPr>
+              <w:t>:</w:t>
+            </w:r>
+            <w:r>
+              <w:rPr>
+                <w:rStyle w:val="scolon"/>
+                <w:rFonts w:ascii="Consolas" w:hAnsi="Consolas" w:cs="Consolas"/>
+                <w:color w:val="666666"/>
+              </w:rPr>
+              <w:t>[</w:t>
+            </w:r>
+            <w:r>
+              <w:rPr>
+                <w:rStyle w:val="scolon"/>
+                <w:rFonts w:ascii="Consolas" w:hAnsi="Consolas" w:cs="Consolas"/>
+                <w:color w:val="666666"/>
+              </w:rPr>
+              <w:br/>
+            </w:r>
+            <w:r>
+              <w:rPr>
+                <w:rFonts w:ascii="Consolas" w:hAnsi="Consolas" w:cs="Consolas"/>
+                <w:color w:val="555555"/>
+              </w:rPr>
+              <w:t>    </w:t>
+            </w:r>
+            <w:r>
+              <w:rPr>
+                <w:rStyle w:val="sobjectv"/>
+                <w:rFonts w:ascii="Consolas" w:hAnsi="Consolas" w:cs="Consolas"/>
+                <w:color w:val="555555"/>
+              </w:rPr>
+              <w:t>"</w:t>
+            </w:r>
+            <w:r>
+              <w:rPr>
+                <w:rStyle w:val="sobjectv"/>
+                <w:rFonts w:ascii="Consolas" w:hAnsi="Consolas" w:cs="Consolas"/>
+                <w:color w:val="555555"/>
+              </w:rPr>
+              <w:t>mode</w:t>
+            </w:r>
+            <w:r>
+              <w:rPr>
+                <w:rStyle w:val="sobjectv"/>
+                <w:rFonts w:ascii="Consolas" w:hAnsi="Consolas" w:cs="Consolas"/>
+                <w:color w:val="555555"/>
+              </w:rPr>
+              <w:t>"</w:t>
+            </w:r>
+            <w:r>
+              <w:rPr>
+                <w:rStyle w:val="sobjectv"/>
+                <w:rFonts w:ascii="Consolas" w:hAnsi="Consolas" w:cs="Consolas"/>
+                <w:color w:val="555555"/>
+              </w:rPr>
+              <w:t>,</w:t>
+            </w:r>
+            <w:r>
+              <w:rPr>
+                <w:rStyle w:val="sobjectv"/>
+                <w:rFonts w:ascii="Consolas" w:hAnsi="Consolas" w:cs="Consolas"/>
+                <w:color w:val="555555"/>
+              </w:rPr>
+              <w:br/>
+            </w:r>
+            <w:r>
+              <w:rPr>
+                <w:rFonts w:ascii="Consolas" w:hAnsi="Consolas" w:cs="Consolas"/>
+                <w:color w:val="555555"/>
+              </w:rPr>
+              <w:t>    </w:t>
+            </w:r>
+            <w:r>
+              <w:rPr>
+                <w:rStyle w:val="sobjectv"/>
+                <w:rFonts w:ascii="Consolas" w:hAnsi="Consolas" w:cs="Consolas"/>
+                <w:color w:val="555555"/>
+              </w:rPr>
+              <w:t>"</w:t>
+            </w:r>
+            <w:r>
+              <w:rPr>
+                <w:rStyle w:val="sobjectv"/>
+                <w:rFonts w:ascii="Consolas" w:hAnsi="Consolas" w:cs="Consolas"/>
+                <w:color w:val="555555"/>
+              </w:rPr>
+              <w:t>motorSpeed</w:t>
+            </w:r>
+            <w:r>
+              <w:rPr>
+                <w:rStyle w:val="sobjectv"/>
+                <w:rFonts w:ascii="Consolas" w:hAnsi="Consolas" w:cs="Consolas"/>
+                <w:color w:val="555555"/>
+              </w:rPr>
+              <w:t>"</w:t>
+            </w:r>
+            <w:r>
+              <w:rPr>
+                <w:rStyle w:val="sobjectv"/>
+                <w:rFonts w:ascii="Consolas" w:hAnsi="Consolas" w:cs="Consolas"/>
+                <w:color w:val="555555"/>
+              </w:rPr>
+              <w:t>,</w:t>
+            </w:r>
+            <w:r>
+              <w:rPr>
+                <w:rStyle w:val="sobjectv"/>
+                <w:rFonts w:ascii="Consolas" w:hAnsi="Consolas" w:cs="Consolas"/>
+                <w:color w:val="555555"/>
+              </w:rPr>
+              <w:br/>
+            </w:r>
+            <w:r>
+              <w:rPr>
+                <w:rFonts w:ascii="Consolas" w:hAnsi="Consolas" w:cs="Consolas"/>
+                <w:color w:val="555555"/>
+              </w:rPr>
+              <w:t>    </w:t>
+            </w:r>
+            <w:r>
+              <w:rPr>
+                <w:rStyle w:val="sobjectv"/>
+                <w:rFonts w:ascii="Consolas" w:hAnsi="Consolas" w:cs="Consolas"/>
+                <w:color w:val="555555"/>
+              </w:rPr>
+              <w:t>"</w:t>
+            </w:r>
+            <w:r>
+              <w:rPr>
+                <w:rStyle w:val="sobjectv"/>
+                <w:rFonts w:ascii="Consolas" w:hAnsi="Consolas" w:cs="Consolas"/>
+                <w:color w:val="555555"/>
+              </w:rPr>
+              <w:t>turretAngle</w:t>
+            </w:r>
+            <w:r>
+              <w:rPr>
+                <w:rStyle w:val="sobjectv"/>
+                <w:rFonts w:ascii="Consolas" w:hAnsi="Consolas" w:cs="Consolas"/>
+                <w:color w:val="555555"/>
+              </w:rPr>
+              <w:t>"</w:t>
+            </w:r>
+            <w:r>
+              <w:rPr>
+                <w:rStyle w:val="sobjectv"/>
+                <w:rFonts w:ascii="Consolas" w:hAnsi="Consolas" w:cs="Consolas"/>
+                <w:color w:val="555555"/>
+              </w:rPr>
+              <w:t xml:space="preserve"> </w:t>
+            </w:r>
+            <w:r>
+              <w:rPr>
+                <w:rStyle w:val="scolon"/>
+                <w:rFonts w:ascii="Consolas" w:hAnsi="Consolas" w:cs="Consolas"/>
+                <w:color w:val="666666"/>
+              </w:rPr>
+              <w:t>]</w:t>
+            </w:r>
+            <w:r>
+              <w:rPr>
+                <w:rStyle w:val="sbracket"/>
+                <w:rFonts w:ascii="Consolas" w:hAnsi="Consolas" w:cs="Consolas"/>
+                <w:color w:val="666666"/>
+              </w:rPr>
+              <w:t xml:space="preserve"> </w:t>
             </w:r>
             <w:r>
               <w:rPr>
@@ -1989,7 +2197,7 @@
                 <w:rFonts w:ascii="Consolas" w:hAnsi="Consolas" w:cs="Consolas"/>
                 <w:color w:val="555555"/>
               </w:rPr>
-              <w:t>3</w:t>
+              <w:t>4</w:t>
             </w:r>
             <w:r>
               <w:rPr>
@@ -2064,14 +2272,14 @@
           <w:rFonts w:ascii="Consolas" w:hAnsi="Consolas" w:cs="Consolas"/>
           <w:b/>
         </w:rPr>
-        <w:t>System.Se</w:t>
+        <w:t>System.Get</w:t>
       </w:r>
       <w:r>
         <w:rPr>
           <w:rFonts w:ascii="Consolas" w:hAnsi="Consolas" w:cs="Consolas"/>
           <w:b/>
         </w:rPr>
-        <w:t>ndUART</w:t>
+        <w:t>Mode</w:t>
       </w:r>
       <w:r>
         <w:rPr>
@@ -2080,93 +2288,49 @@
         <w:t>”</w:t>
       </w:r>
       <w:r>
+        <w:t xml:space="preserve"> gets the operating mode of the system. The method takes no parameters and the server will respond with a </w:t>
+      </w:r>
+      <w:r>
+        <w:rPr>
+          <w:rFonts w:ascii="Consolas" w:hAnsi="Consolas" w:cs="Consolas"/>
+        </w:rPr>
+        <w:t>System</w:t>
+      </w:r>
+      <w:r>
+        <w:rPr>
+          <w:rFonts w:ascii="Consolas" w:hAnsi="Consolas" w:cs="Consolas"/>
+        </w:rPr>
+        <w:t>.</w:t>
+      </w:r>
+      <w:r>
+        <w:rPr>
+          <w:rFonts w:ascii="Consolas" w:hAnsi="Consolas" w:cs="Consolas"/>
+        </w:rPr>
+        <w:t>Operating</w:t>
+      </w:r>
+      <w:r>
+        <w:rPr>
+          <w:rFonts w:ascii="Consolas" w:hAnsi="Consolas" w:cs="Consolas"/>
+        </w:rPr>
+        <w:t>Mode</w:t>
+      </w:r>
+      <w:r>
+        <w:rPr>
+          <w:rFonts w:ascii="Consolas" w:hAnsi="Consolas" w:cs="Consolas"/>
+        </w:rPr>
         <w:t xml:space="preserve"> </w:t>
       </w:r>
       <w:r>
-        <w:t>sends a string of data over the bus</w:t>
-      </w:r>
-      <w:r>
-        <w:t xml:space="preserve">. The server will respond that the setting was successful. </w:t>
-      </w:r>
-    </w:p>
-    <w:p>
-      <w:r>
-        <w:t xml:space="preserve">Params:  1. </w:t>
-      </w:r>
-      <w:r>
-        <w:tab/>
-      </w:r>
-      <w:r>
-        <w:rPr>
-          <w:rFonts w:ascii="Consolas" w:hAnsi="Consolas" w:cs="Consolas"/>
-        </w:rPr>
-        <w:t>System</w:t>
+        <w:rPr>
+          <w:rFonts w:ascii="Consolas" w:hAnsi="Consolas" w:cs="Consolas"/>
+        </w:rPr>
+        <w:t>(“autonomous”, “manual”)</w:t>
       </w:r>
       <w:r>
         <w:rPr>
           <w:rFonts w:ascii="Consolas" w:hAnsi="Consolas" w:cs="Consolas"/>
         </w:rPr>
         <w:t>.</w:t>
-      </w:r>
-      <w:r>
-        <w:rPr>
-          <w:rFonts w:ascii="Consolas" w:hAnsi="Consolas" w:cs="Consolas"/>
-        </w:rPr>
-        <w:t>uartDataType</w:t>
-      </w:r>
-      <w:r>
-        <w:rPr>
-          <w:rFonts w:ascii="Consolas" w:hAnsi="Consolas" w:cs="Consolas"/>
-        </w:rPr>
-        <w:t xml:space="preserve"> </w:t>
-      </w:r>
-      <w:r>
-        <w:rPr>
-          <w:rFonts w:ascii="Consolas" w:hAnsi="Consolas" w:cs="Consolas"/>
-        </w:rPr>
-        <w:tab/>
-      </w:r>
-      <w:r>
-        <w:rPr>
-          <w:rFonts w:ascii="Consolas" w:hAnsi="Consolas" w:cs="Consolas"/>
-        </w:rPr>
-        <w:t>( “</w:t>
-      </w:r>
-      <w:r>
-        <w:rPr>
-          <w:rFonts w:ascii="Consolas" w:hAnsi="Consolas" w:cs="Consolas"/>
-        </w:rPr>
-        <w:t>hex</w:t>
-      </w:r>
-      <w:r>
-        <w:rPr>
-          <w:rFonts w:ascii="Consolas" w:hAnsi="Consolas" w:cs="Consolas"/>
-        </w:rPr>
-        <w:t>”,</w:t>
-      </w:r>
-      <w:r>
-        <w:rPr>
-          <w:rFonts w:ascii="Consolas" w:hAnsi="Consolas" w:cs="Consolas"/>
-        </w:rPr>
-        <w:t xml:space="preserve"> “</w:t>
-      </w:r>
-      <w:r>
-        <w:rPr>
-          <w:rFonts w:ascii="Consolas" w:hAnsi="Consolas" w:cs="Consolas"/>
-        </w:rPr>
-        <w:t>s</w:t>
-      </w:r>
-      <w:r>
-        <w:rPr>
-          <w:rFonts w:ascii="Consolas" w:hAnsi="Consolas" w:cs="Consolas"/>
-        </w:rPr>
-        <w:t>tring”</w:t>
-      </w:r>
-      <w:r>
-        <w:rPr>
-          <w:rFonts w:ascii="Consolas" w:hAnsi="Consolas" w:cs="Consolas"/>
-        </w:rPr>
-        <w:t xml:space="preserve"> )</w:t>
       </w:r>
     </w:p>
     <w:p>
@@ -2187,7 +2351,7 @@
     <w:tbl>
       <w:tblPr>
         <w:tblStyle w:val="TableGrid"/>
-        <w:tblW w:w="0pt" w:type="auto"/>
+        <w:tblW w:w="0pt" w:type="dxa"/>
         <w:tblBorders>
           <w:insideH w:val="none" w:sz="0" w:space="0" w:color="auto"/>
           <w:insideV w:val="none" w:sz="0" w:space="0" w:color="auto"/>
@@ -2219,10 +2383,6 @@
           <w:p>
             <w:pPr>
               <w:ind w:firstLine="0pt"/>
-              <w:rPr>
-                <w:rFonts w:ascii="Consolas" w:hAnsi="Consolas" w:cs="Consolas"/>
-                <w:color w:val="555555"/>
-              </w:rPr>
             </w:pPr>
             <w:r>
               <w:rPr>
@@ -2305,7 +2465,7 @@
                 <w:rFonts w:ascii="Consolas" w:hAnsi="Consolas" w:cs="Consolas"/>
                 <w:color w:val="555555"/>
               </w:rPr>
-              <w:t>3</w:t>
+              <w:t>5</w:t>
             </w:r>
             <w:r>
               <w:rPr>
@@ -2347,227 +2507,7 @@
                 <w:rFonts w:ascii="Consolas" w:hAnsi="Consolas" w:cs="Consolas"/>
                 <w:color w:val="555555"/>
               </w:rPr>
-              <w:t>"System.</w:t>
-            </w:r>
-            <w:r>
-              <w:rPr>
-                <w:rStyle w:val="sobjectv"/>
-                <w:rFonts w:ascii="Consolas" w:hAnsi="Consolas" w:cs="Consolas"/>
-                <w:color w:val="555555"/>
-              </w:rPr>
-              <w:t>SendUART</w:t>
-            </w:r>
-            <w:r>
-              <w:rPr>
-                <w:rStyle w:val="sobjectv"/>
-                <w:rFonts w:ascii="Consolas" w:hAnsi="Consolas" w:cs="Consolas"/>
-                <w:color w:val="555555"/>
-              </w:rPr>
-              <w:t>"</w:t>
-            </w:r>
-            <w:r>
-              <w:rPr>
-                <w:rStyle w:val="scomma"/>
-                <w:rFonts w:ascii="Consolas" w:hAnsi="Consolas" w:cs="Consolas"/>
-                <w:color w:val="666666"/>
-              </w:rPr>
-              <w:t>,</w:t>
-            </w:r>
-            <w:r>
-              <w:rPr>
-                <w:rFonts w:ascii="Consolas" w:hAnsi="Consolas" w:cs="Consolas"/>
-                <w:color w:val="555555"/>
-              </w:rPr>
-              <w:br/>
-              <w:t>  </w:t>
-            </w:r>
-            <w:r>
-              <w:rPr>
-                <w:rStyle w:val="sobjectk"/>
-                <w:rFonts w:ascii="Consolas" w:hAnsi="Consolas" w:cs="Consolas"/>
-                <w:b/>
-                <w:bCs/>
-                <w:color w:val="333333"/>
-              </w:rPr>
-              <w:t>"params"</w:t>
-            </w:r>
-            <w:r>
-              <w:rPr>
-                <w:rStyle w:val="scolon"/>
-                <w:rFonts w:ascii="Consolas" w:hAnsi="Consolas" w:cs="Consolas"/>
-                <w:color w:val="666666"/>
-              </w:rPr>
-              <w:t>:</w:t>
-            </w:r>
-            <w:r>
-              <w:rPr>
-                <w:rStyle w:val="scolon"/>
-                <w:rFonts w:ascii="Consolas" w:hAnsi="Consolas" w:cs="Consolas"/>
-                <w:color w:val="666666"/>
-              </w:rPr>
-              <w:t>{</w:t>
-            </w:r>
-            <w:r>
-              <w:rPr>
-                <w:rStyle w:val="apple-converted-space"/>
-                <w:rFonts w:ascii="Consolas" w:hAnsi="Consolas" w:cs="Consolas"/>
-                <w:color w:val="666666"/>
-              </w:rPr>
-              <w:t> </w:t>
-            </w:r>
-            <w:r>
-              <w:rPr>
-                <w:rFonts w:ascii="Consolas" w:hAnsi="Consolas" w:cs="Consolas"/>
-                <w:color w:val="555555"/>
-              </w:rPr>
-              <w:br/>
-              <w:t>    </w:t>
-            </w:r>
-            <w:r>
-              <w:rPr>
-                <w:rStyle w:val="sobjectk"/>
-                <w:rFonts w:ascii="Consolas" w:hAnsi="Consolas" w:cs="Consolas"/>
-                <w:b/>
-                <w:bCs/>
-                <w:color w:val="333333"/>
-              </w:rPr>
-              <w:t>"</w:t>
-            </w:r>
-            <w:r>
-              <w:rPr>
-                <w:rStyle w:val="sobjectk"/>
-                <w:rFonts w:ascii="Consolas" w:hAnsi="Consolas" w:cs="Consolas"/>
-                <w:b/>
-                <w:bCs/>
-                <w:color w:val="333333"/>
-              </w:rPr>
-              <w:t>dataType</w:t>
-            </w:r>
-            <w:r>
-              <w:rPr>
-                <w:rStyle w:val="sobjectk"/>
-                <w:rFonts w:ascii="Consolas" w:hAnsi="Consolas" w:cs="Consolas"/>
-                <w:b/>
-                <w:bCs/>
-                <w:color w:val="333333"/>
-              </w:rPr>
-              <w:t>"</w:t>
-            </w:r>
-            <w:r>
-              <w:rPr>
-                <w:rStyle w:val="scolon"/>
-                <w:rFonts w:ascii="Consolas" w:hAnsi="Consolas" w:cs="Consolas"/>
-                <w:color w:val="666666"/>
-              </w:rPr>
-              <w:t>:</w:t>
-            </w:r>
-            <w:r>
-              <w:rPr>
-                <w:rStyle w:val="sobjectv"/>
-                <w:rFonts w:ascii="Consolas" w:hAnsi="Consolas" w:cs="Consolas"/>
-                <w:color w:val="555555"/>
-              </w:rPr>
-              <w:t>"</w:t>
-            </w:r>
-            <w:r>
-              <w:rPr>
-                <w:rStyle w:val="sarrayv"/>
-                <w:rFonts w:ascii="Consolas" w:hAnsi="Consolas" w:cs="Consolas"/>
-                <w:color w:val="555555"/>
-              </w:rPr>
-              <w:t>hex</w:t>
-            </w:r>
-            <w:r>
-              <w:rPr>
-                <w:rStyle w:val="sarrayv"/>
-                <w:rFonts w:ascii="Consolas" w:hAnsi="Consolas" w:cs="Consolas"/>
-                <w:color w:val="555555"/>
-              </w:rPr>
-              <w:t>"</w:t>
-            </w:r>
-            <w:r>
-              <w:rPr>
-                <w:rStyle w:val="sarrayv"/>
-                <w:rFonts w:ascii="Consolas" w:hAnsi="Consolas" w:cs="Consolas"/>
-                <w:color w:val="555555"/>
-              </w:rPr>
-              <w:br/>
-            </w:r>
-            <w:r>
-              <w:rPr>
-                <w:rFonts w:ascii="Consolas" w:hAnsi="Consolas" w:cs="Consolas"/>
-                <w:color w:val="555555"/>
-              </w:rPr>
-              <w:t>    </w:t>
-            </w:r>
-            <w:r>
-              <w:rPr>
-                <w:rStyle w:val="sobjectk"/>
-                <w:rFonts w:ascii="Consolas" w:hAnsi="Consolas" w:cs="Consolas"/>
-                <w:b/>
-                <w:bCs/>
-                <w:color w:val="333333"/>
-              </w:rPr>
-              <w:t>"</w:t>
-            </w:r>
-            <w:r>
-              <w:rPr>
-                <w:rStyle w:val="sobjectk"/>
-                <w:rFonts w:ascii="Consolas" w:hAnsi="Consolas" w:cs="Consolas"/>
-                <w:b/>
-                <w:bCs/>
-                <w:color w:val="333333"/>
-              </w:rPr>
-              <w:t>data</w:t>
-            </w:r>
-            <w:r>
-              <w:rPr>
-                <w:rStyle w:val="sobjectk"/>
-                <w:rFonts w:ascii="Consolas" w:hAnsi="Consolas" w:cs="Consolas"/>
-                <w:b/>
-                <w:bCs/>
-                <w:color w:val="333333"/>
-              </w:rPr>
-              <w:t>"</w:t>
-            </w:r>
-            <w:r>
-              <w:rPr>
-                <w:rStyle w:val="scolon"/>
-                <w:rFonts w:ascii="Consolas" w:hAnsi="Consolas" w:cs="Consolas"/>
-                <w:color w:val="666666"/>
-              </w:rPr>
-              <w:t>:</w:t>
-            </w:r>
-            <w:r>
-              <w:rPr>
-                <w:rStyle w:val="sobjectv"/>
-                <w:rFonts w:ascii="Consolas" w:hAnsi="Consolas" w:cs="Consolas"/>
-                <w:color w:val="555555"/>
-              </w:rPr>
-              <w:t>"</w:t>
-            </w:r>
-            <w:r>
-              <w:rPr>
-                <w:rStyle w:val="sarrayv"/>
-                <w:rFonts w:ascii="Consolas" w:hAnsi="Consolas" w:cs="Consolas"/>
-                <w:color w:val="555555"/>
-              </w:rPr>
-              <w:t xml:space="preserve">5AFFA5" </w:t>
-            </w:r>
-            <w:r>
-              <w:rPr>
-                <w:rFonts w:ascii="Consolas" w:hAnsi="Consolas" w:cs="Consolas"/>
-                <w:color w:val="555555"/>
-              </w:rPr>
-              <w:t>}</w:t>
-            </w:r>
-            <w:r>
-              <w:rPr>
-                <w:rStyle w:val="sbracket"/>
-                <w:rFonts w:ascii="Consolas" w:hAnsi="Consolas" w:cs="Consolas"/>
-                <w:color w:val="666666"/>
-              </w:rPr>
-              <w:t xml:space="preserve"> </w:t>
+              <w:t>"System.GetMode"</w:t>
             </w:r>
             <w:r>
               <w:rPr>
@@ -2684,7 +2624,7 @@
                 <w:rFonts w:ascii="Consolas" w:hAnsi="Consolas" w:cs="Consolas"/>
                 <w:color w:val="555555"/>
               </w:rPr>
-              <w:t>3</w:t>
+              <w:t>5</w:t>
             </w:r>
             <w:r>
               <w:rPr>
@@ -2726,7 +2666,23 @@
                 <w:rFonts w:ascii="Consolas" w:hAnsi="Consolas" w:cs="Consolas"/>
                 <w:color w:val="555555"/>
               </w:rPr>
-              <w:t xml:space="preserve">"OK" </w:t>
+              <w:t>"</w:t>
+            </w:r>
+            <w:r>
+              <w:rPr>
+                <w:rStyle w:val="sobjectv"/>
+                <w:rFonts w:ascii="Consolas" w:hAnsi="Consolas" w:cs="Consolas"/>
+                <w:color w:val="555555"/>
+              </w:rPr>
+              <w:t>autonomous</w:t>
+            </w:r>
+            <w:r>
+              <w:rPr>
+                <w:rStyle w:val="sobjectv"/>
+                <w:rFonts w:ascii="Consolas" w:hAnsi="Consolas" w:cs="Consolas"/>
+                <w:color w:val="555555"/>
+              </w:rPr>
+              <w:t xml:space="preserve">" </w:t>
             </w:r>
             <w:r>
               <w:rPr>
@@ -2742,281 +2698,124 @@
     </w:tbl>
     <w:p>
       <w:pPr>
-        <w:pStyle w:val="Heading2"/>
-        <w:numPr>
-          <w:ilvl w:val="0"/>
-          <w:numId w:val="0"/>
-        </w:numPr>
-        <w:ind w:start="14.40pt" w:hanging="14.40pt"/>
+        <w:rPr>
+          <w:rFonts w:ascii="Consolas" w:hAnsi="Consolas" w:cs="Consolas"/>
+        </w:rPr>
       </w:pPr>
     </w:p>
     <w:p>
-      <w:pPr>
-        <w:pStyle w:val="Heading2"/>
-      </w:pPr>
-      <w:r>
-        <w:t>Moter Control Methods</w:t>
+      <w:r>
+        <w:rPr>
+          <w:rFonts w:ascii="Consolas" w:hAnsi="Consolas" w:cs="Consolas"/>
+        </w:rPr>
+        <w:t>“</w:t>
+      </w:r>
+      <w:r>
+        <w:rPr>
+          <w:rFonts w:ascii="Consolas" w:hAnsi="Consolas" w:cs="Consolas"/>
+          <w:b/>
+        </w:rPr>
+        <w:t>System.Se</w:t>
+      </w:r>
+      <w:r>
+        <w:rPr>
+          <w:rFonts w:ascii="Consolas" w:hAnsi="Consolas" w:cs="Consolas"/>
+          <w:b/>
+        </w:rPr>
+        <w:t>ndUART</w:t>
+      </w:r>
+      <w:r>
+        <w:rPr>
+          <w:rFonts w:ascii="Consolas" w:hAnsi="Consolas" w:cs="Consolas"/>
+        </w:rPr>
+        <w:t>”</w:t>
+      </w:r>
+      <w:r>
+        <w:t xml:space="preserve"> sends a string of data over the bus. The server will respond that the setting was successful. </w:t>
       </w:r>
     </w:p>
     <w:p>
       <w:r>
-        <w:rPr>
-          <w:rFonts w:ascii="Consolas" w:hAnsi="Consolas" w:cs="Consolas"/>
-        </w:rPr>
-        <w:t>“</w:t>
-      </w:r>
-      <w:r>
-        <w:rPr>
-          <w:rFonts w:ascii="Consolas" w:hAnsi="Consolas" w:cs="Consolas"/>
-          <w:b/>
-        </w:rPr>
-        <w:t>Moter.Se</w:t>
-      </w:r>
-      <w:r>
-        <w:rPr>
-          <w:rFonts w:ascii="Consolas" w:hAnsi="Consolas" w:cs="Consolas"/>
-          <w:b/>
-        </w:rPr>
-        <w:t>tMotor</w:t>
-      </w:r>
-      <w:r>
-        <w:rPr>
-          <w:rFonts w:ascii="Consolas" w:hAnsi="Consolas" w:cs="Consolas"/>
-        </w:rPr>
-        <w:t>”</w:t>
-      </w:r>
-      <w:r>
+        <w:t xml:space="preserve">Params:  1. </w:t>
+      </w:r>
+      <w:r>
+        <w:tab/>
+      </w:r>
+      <w:r>
+        <w:rPr>
+          <w:rFonts w:ascii="Consolas" w:hAnsi="Consolas" w:cs="Consolas"/>
+        </w:rPr>
+        <w:t>System</w:t>
+      </w:r>
+      <w:r>
+        <w:rPr>
+          <w:rFonts w:ascii="Consolas" w:hAnsi="Consolas" w:cs="Consolas"/>
+        </w:rPr>
+        <w:t>.</w:t>
+      </w:r>
+      <w:r>
+        <w:rPr>
+          <w:rFonts w:ascii="Consolas" w:hAnsi="Consolas" w:cs="Consolas"/>
+        </w:rPr>
+        <w:t>uartDataType</w:t>
+      </w:r>
+      <w:r>
+        <w:rPr>
+          <w:rFonts w:ascii="Consolas" w:hAnsi="Consolas" w:cs="Consolas"/>
+        </w:rPr>
         <w:t xml:space="preserve"> </w:t>
       </w:r>
       <w:r>
-        <w:t xml:space="preserve">sets the speed of one or two motors. </w:t>
-      </w:r>
-      <w:r>
-        <w:t xml:space="preserve">The motors can be set using an angle or just by setting the speeds of the motors individually. </w:t>
-      </w:r>
-      <w:r>
-        <w:t xml:space="preserve">If an </w:t>
-      </w:r>
-      <w:r>
-        <w:t>optional</w:t>
-      </w:r>
-      <w:r>
-        <w:t xml:space="preserve"> parameter is not supplied, the system will not change the speed of that motor. </w:t>
-      </w:r>
-      <w:r>
-        <w:t xml:space="preserve">Note that this method only works when in automatic mode. </w:t>
+        <w:rPr>
+          <w:rFonts w:ascii="Consolas" w:hAnsi="Consolas" w:cs="Consolas"/>
+        </w:rPr>
+        <w:tab/>
+      </w:r>
+      <w:r>
+        <w:rPr>
+          <w:rFonts w:ascii="Consolas" w:hAnsi="Consolas" w:cs="Consolas"/>
+        </w:rPr>
+        <w:t>( “</w:t>
+      </w:r>
+      <w:r>
+        <w:rPr>
+          <w:rFonts w:ascii="Consolas" w:hAnsi="Consolas" w:cs="Consolas"/>
+        </w:rPr>
+        <w:t>hex</w:t>
+      </w:r>
+      <w:r>
+        <w:rPr>
+          <w:rFonts w:ascii="Consolas" w:hAnsi="Consolas" w:cs="Consolas"/>
+        </w:rPr>
+        <w:t>”,</w:t>
+      </w:r>
+      <w:r>
+        <w:rPr>
+          <w:rFonts w:ascii="Consolas" w:hAnsi="Consolas" w:cs="Consolas"/>
+        </w:rPr>
+        <w:t xml:space="preserve"> “</w:t>
+      </w:r>
+      <w:r>
+        <w:rPr>
+          <w:rFonts w:ascii="Consolas" w:hAnsi="Consolas" w:cs="Consolas"/>
+        </w:rPr>
+        <w:t>s</w:t>
+      </w:r>
+      <w:r>
+        <w:rPr>
+          <w:rFonts w:ascii="Consolas" w:hAnsi="Consolas" w:cs="Consolas"/>
+        </w:rPr>
+        <w:t>tring”</w:t>
+      </w:r>
+      <w:r>
+        <w:rPr>
+          <w:rFonts w:ascii="Consolas" w:hAnsi="Consolas" w:cs="Consolas"/>
+        </w:rPr>
+        <w:t xml:space="preserve"> )</w:t>
       </w:r>
     </w:p>
     <w:p>
       <w:pPr>
-        <w:tabs>
-          <w:tab w:val="start" w:pos="56.70pt"/>
-        </w:tabs>
-        <w:spacing w:after="0pt"/>
-        <w:ind w:firstLine="14.45pt"/>
-      </w:pPr>
-      <w:r>
-        <w:t xml:space="preserve">Params:  </w:t>
-      </w:r>
-      <w:r>
-        <w:tab/>
-        <w:t xml:space="preserve">1. </w:t>
-      </w:r>
-      <w:r>
-        <w:tab/>
-        <w:t xml:space="preserve">Motor.ControlType </w:t>
-      </w:r>
-      <w:r>
-        <w:tab/>
-        <w:t>“type”</w:t>
-      </w:r>
-      <w:r>
-        <w:tab/>
-      </w:r>
-      <w:r>
-        <w:tab/>
-      </w:r>
-      <w:r>
-        <w:rPr>
-          <w:rFonts w:ascii="Consolas" w:hAnsi="Consolas" w:cs="Consolas"/>
-        </w:rPr>
-        <w:t>(“angle”, “speed”)</w:t>
-      </w:r>
-    </w:p>
-    <w:p>
-      <w:pPr>
-        <w:tabs>
-          <w:tab w:val="start" w:pos="56.70pt"/>
-        </w:tabs>
-        <w:spacing w:after="0pt"/>
-        <w:ind w:firstLine="14.45pt"/>
-      </w:pPr>
-      <w:r>
-        <w:tab/>
-        <w:t xml:space="preserve">2. </w:t>
-      </w:r>
-      <w:r>
-        <w:tab/>
-        <w:t xml:space="preserve">Optional.Motor.Angle </w:t>
-      </w:r>
-      <w:r>
-        <w:tab/>
-        <w:t>“angle”</w:t>
-      </w:r>
-      <w:r>
-        <w:tab/>
-      </w:r>
-      <w:r>
-        <w:tab/>
-      </w:r>
-      <w:r>
-        <w:rPr>
-          <w:rFonts w:ascii="Consolas" w:hAnsi="Consolas" w:cs="Consolas"/>
-        </w:rPr>
-        <w:t>( [-90,90] )</w:t>
-      </w:r>
-    </w:p>
-    <w:p>
-      <w:pPr>
-        <w:tabs>
-          <w:tab w:val="start" w:pos="56.70pt"/>
-        </w:tabs>
-        <w:spacing w:after="0pt"/>
-        <w:ind w:firstLine="14.45pt"/>
-      </w:pPr>
-      <w:r>
-        <w:tab/>
-        <w:t>3.</w:t>
-      </w:r>
-      <w:r>
-        <w:tab/>
-        <w:t xml:space="preserve">Optional.Motor.Speed </w:t>
-      </w:r>
-      <w:r>
-        <w:tab/>
-        <w:t>“speed”</w:t>
-      </w:r>
-      <w:r>
-        <w:tab/>
-      </w:r>
-      <w:r>
-        <w:tab/>
-      </w:r>
-      <w:r>
-        <w:rPr>
-          <w:rFonts w:ascii="Consolas" w:hAnsi="Consolas" w:cs="Consolas"/>
-        </w:rPr>
-        <w:t>(</w:t>
-      </w:r>
-      <w:r>
-        <w:rPr>
-          <w:rFonts w:ascii="Consolas" w:hAnsi="Consolas" w:cs="Consolas"/>
-        </w:rPr>
-        <w:t xml:space="preserve"> [-100</w:t>
-      </w:r>
-      <w:r>
-        <w:rPr>
-          <w:rFonts w:ascii="Consolas" w:hAnsi="Consolas" w:cs="Consolas"/>
-        </w:rPr>
-        <w:t>,100] )</w:t>
-      </w:r>
-    </w:p>
-    <w:p>
-      <w:pPr>
-        <w:tabs>
-          <w:tab w:val="start" w:pos="56.70pt"/>
-        </w:tabs>
-        <w:spacing w:after="0pt"/>
-        <w:ind w:firstLine="14.45pt"/>
-        <w:rPr>
-          <w:rFonts w:ascii="Consolas" w:hAnsi="Consolas" w:cs="Consolas"/>
-        </w:rPr>
-      </w:pPr>
-      <w:r>
-        <w:tab/>
-        <w:t>4.</w:t>
-      </w:r>
-      <w:r>
-        <w:tab/>
-        <w:t>Optional.Motor.Speed</w:t>
-      </w:r>
-      <w:r>
-        <w:tab/>
-        <w:t>“left”</w:t>
-      </w:r>
-      <w:r>
-        <w:tab/>
-      </w:r>
-      <w:r>
-        <w:tab/>
-      </w:r>
-      <w:r>
-        <w:rPr>
-          <w:rFonts w:ascii="Consolas" w:hAnsi="Consolas" w:cs="Consolas"/>
-        </w:rPr>
-        <w:t>(</w:t>
-      </w:r>
-      <w:r>
-        <w:rPr>
-          <w:rFonts w:ascii="Consolas" w:hAnsi="Consolas" w:cs="Consolas"/>
-        </w:rPr>
-        <w:t xml:space="preserve"> [-100</w:t>
-      </w:r>
-      <w:r>
-        <w:rPr>
-          <w:rFonts w:ascii="Consolas" w:hAnsi="Consolas" w:cs="Consolas"/>
-        </w:rPr>
-        <w:t>,100] )</w:t>
-      </w:r>
-    </w:p>
-    <w:p>
-      <w:pPr>
-        <w:tabs>
-          <w:tab w:val="start" w:pos="56.70pt"/>
-        </w:tabs>
-        <w:spacing w:after="0pt"/>
-        <w:ind w:firstLine="14.45pt"/>
-      </w:pPr>
-      <w:r>
-        <w:tab/>
-        <w:t>5.</w:t>
-      </w:r>
-      <w:r>
-        <w:tab/>
-        <w:t>Optional.Motor.Speed</w:t>
-      </w:r>
-      <w:r>
-        <w:tab/>
-        <w:t>“right”</w:t>
-      </w:r>
-      <w:r>
-        <w:tab/>
-      </w:r>
-      <w:r>
-        <w:tab/>
-      </w:r>
-      <w:r>
-        <w:rPr>
-          <w:rFonts w:ascii="Consolas" w:hAnsi="Consolas" w:cs="Consolas"/>
-        </w:rPr>
-        <w:t>(</w:t>
-      </w:r>
-      <w:r>
-        <w:rPr>
-          <w:rFonts w:ascii="Consolas" w:hAnsi="Consolas" w:cs="Consolas"/>
-        </w:rPr>
-        <w:t xml:space="preserve"> [-100</w:t>
-      </w:r>
-      <w:r>
-        <w:rPr>
-          <w:rFonts w:ascii="Consolas" w:hAnsi="Consolas" w:cs="Consolas"/>
-        </w:rPr>
-        <w:t>,100] )</w:t>
-      </w:r>
-    </w:p>
-    <w:p/>
-    <w:p>
-      <w:pPr>
         <w:pStyle w:val="BodyText"/>
         <w:rPr>
           <w:i/>
@@ -3027,25 +2826,13 @@
         <w:rPr>
           <w:rStyle w:val="Emphasis"/>
         </w:rPr>
-        <w:t>Example</w:t>
-      </w:r>
-      <w:r>
-        <w:rPr>
-          <w:rStyle w:val="Emphasis"/>
-        </w:rPr>
-        <w:t xml:space="preserve"> 1</w:t>
-      </w:r>
-      <w:r>
-        <w:rPr>
-          <w:rStyle w:val="Emphasis"/>
-        </w:rPr>
-        <w:t>:</w:t>
+        <w:t>Example:</w:t>
       </w:r>
     </w:p>
     <w:tbl>
       <w:tblPr>
         <w:tblStyle w:val="TableGrid"/>
-        <w:tblW w:w="0pt" w:type="auto"/>
+        <w:tblW w:w="0pt" w:type="dxa"/>
         <w:tblBorders>
           <w:insideH w:val="none" w:sz="0" w:space="0" w:color="auto"/>
           <w:insideV w:val="none" w:sz="0" w:space="0" w:color="auto"/>
@@ -3077,6 +2864,10 @@
           <w:p>
             <w:pPr>
               <w:ind w:firstLine="0pt"/>
+              <w:rPr>
+                <w:rFonts w:ascii="Consolas" w:hAnsi="Consolas" w:cs="Consolas"/>
+                <w:color w:val="555555"/>
+              </w:rPr>
             </w:pPr>
             <w:r>
               <w:rPr>
@@ -3088,9 +2879,8 @@
             </w:r>
             <w:r>
               <w:rPr>
-                <w:rStyle w:val="apple-converted-space"/>
-                <w:rFonts w:ascii="Consolas" w:hAnsi="Consolas" w:cs="Consolas"/>
-                <w:color w:val="666666"/>
+                <w:rFonts w:ascii="Consolas" w:hAnsi="Consolas" w:cs="Consolas"/>
+                <w:color w:val="555555"/>
               </w:rPr>
               <w:t> </w:t>
             </w:r>
@@ -3160,7 +2950,7 @@
                 <w:rFonts w:ascii="Consolas" w:hAnsi="Consolas" w:cs="Consolas"/>
                 <w:color w:val="555555"/>
               </w:rPr>
-              <w:t>4</w:t>
+              <w:t>6</w:t>
             </w:r>
             <w:r>
               <w:rPr>
@@ -3202,15 +2992,23 @@
                 <w:rFonts w:ascii="Consolas" w:hAnsi="Consolas" w:cs="Consolas"/>
                 <w:color w:val="555555"/>
               </w:rPr>
-              <w:t>"Motor.S</w:t>
-            </w:r>
-            <w:r>
-              <w:rPr>
-                <w:rStyle w:val="sobjectv"/>
-                <w:rFonts w:ascii="Consolas" w:hAnsi="Consolas" w:cs="Consolas"/>
-                <w:color w:val="555555"/>
-              </w:rPr>
-              <w:t>etMotor"</w:t>
+              <w:t>"System.</w:t>
+            </w:r>
+            <w:r>
+              <w:rPr>
+                <w:rStyle w:val="sobjectv"/>
+                <w:rFonts w:ascii="Consolas" w:hAnsi="Consolas" w:cs="Consolas"/>
+                <w:color w:val="555555"/>
+              </w:rPr>
+              <w:t>SendUART</w:t>
+            </w:r>
+            <w:r>
+              <w:rPr>
+                <w:rStyle w:val="sobjectv"/>
+                <w:rFonts w:ascii="Consolas" w:hAnsi="Consolas" w:cs="Consolas"/>
+                <w:color w:val="555555"/>
+              </w:rPr>
+              <w:t>"</w:t>
             </w:r>
             <w:r>
               <w:rPr>
@@ -3248,7 +3046,7 @@
             </w:r>
             <w:r>
               <w:rPr>
-                <w:rStyle w:val="sbrace"/>
+                <w:rStyle w:val="scolon"/>
                 <w:rFonts w:ascii="Consolas" w:hAnsi="Consolas" w:cs="Consolas"/>
                 <w:color w:val="666666"/>
               </w:rPr>
@@ -3260,7 +3058,7 @@
                 <w:rFonts w:ascii="Consolas" w:hAnsi="Consolas" w:cs="Consolas"/>
                 <w:color w:val="666666"/>
               </w:rPr>
-              <w:t>  </w:t>
+              <w:t> </w:t>
             </w:r>
             <w:r>
               <w:rPr>
@@ -3278,7 +3076,7 @@
                 <w:bCs/>
                 <w:color w:val="333333"/>
               </w:rPr>
-              <w:t>"type"</w:t>
+              <w:t>"dataType"</w:t>
             </w:r>
             <w:r>
               <w:rPr>
@@ -3294,22 +3092,29 @@
                 <w:rFonts w:ascii="Consolas" w:hAnsi="Consolas" w:cs="Consolas"/>
                 <w:color w:val="555555"/>
               </w:rPr>
-              <w:t>"angle"</w:t>
-            </w:r>
-            <w:r>
-              <w:rPr>
-                <w:rStyle w:val="scomma"/>
-                <w:rFonts w:ascii="Consolas" w:hAnsi="Consolas" w:cs="Consolas"/>
-                <w:color w:val="666666"/>
-              </w:rPr>
-              <w:t>,</w:t>
-            </w:r>
-            <w:r>
-              <w:rPr>
+              <w:t>"</w:t>
+            </w:r>
+            <w:r>
+              <w:rPr>
+                <w:rStyle w:val="sarrayv"/>
+                <w:rFonts w:ascii="Consolas" w:hAnsi="Consolas" w:cs="Consolas"/>
+                <w:color w:val="555555"/>
+              </w:rPr>
+              <w:t>hex"</w:t>
+            </w:r>
+            <w:r>
+              <w:rPr>
+                <w:rStyle w:val="sarrayv"/>
                 <w:rFonts w:ascii="Consolas" w:hAnsi="Consolas" w:cs="Consolas"/>
                 <w:color w:val="555555"/>
               </w:rPr>
               <w:br/>
+            </w:r>
+            <w:r>
+              <w:rPr>
+                <w:rFonts w:ascii="Consolas" w:hAnsi="Consolas" w:cs="Consolas"/>
+                <w:color w:val="555555"/>
+              </w:rPr>
               <w:t>    </w:t>
             </w:r>
             <w:r>
@@ -3320,7 +3125,7 @@
                 <w:bCs/>
                 <w:color w:val="333333"/>
               </w:rPr>
-              <w:t>"angle"</w:t>
+              <w:t>"data"</w:t>
             </w:r>
             <w:r>
               <w:rPr>
@@ -3336,56 +3141,30 @@
                 <w:rFonts w:ascii="Consolas" w:hAnsi="Consolas" w:cs="Consolas"/>
                 <w:color w:val="555555"/>
               </w:rPr>
-              <w:t>"-6"</w:t>
-            </w:r>
-            <w:r>
-              <w:rPr>
-                <w:rStyle w:val="scomma"/>
-                <w:rFonts w:ascii="Consolas" w:hAnsi="Consolas" w:cs="Consolas"/>
-                <w:color w:val="666666"/>
-              </w:rPr>
-              <w:t>,</w:t>
-            </w:r>
-            <w:r>
-              <w:rPr>
-                <w:rFonts w:ascii="Consolas" w:hAnsi="Consolas" w:cs="Consolas"/>
-                <w:color w:val="555555"/>
-              </w:rPr>
-              <w:br/>
-              <w:t>    </w:t>
-            </w:r>
-            <w:r>
-              <w:rPr>
-                <w:rStyle w:val="sobjectk"/>
-                <w:rFonts w:ascii="Consolas" w:hAnsi="Consolas" w:cs="Consolas"/>
-                <w:b/>
-                <w:bCs/>
-                <w:color w:val="333333"/>
-              </w:rPr>
-              <w:t>"speed"</w:t>
-            </w:r>
-            <w:r>
-              <w:rPr>
-                <w:rStyle w:val="scolon"/>
-                <w:rFonts w:ascii="Consolas" w:hAnsi="Consolas" w:cs="Consolas"/>
-                <w:color w:val="666666"/>
-              </w:rPr>
-              <w:t>:</w:t>
-            </w:r>
-            <w:r>
-              <w:rPr>
-                <w:rStyle w:val="sobjectv"/>
-                <w:rFonts w:ascii="Consolas" w:hAnsi="Consolas" w:cs="Consolas"/>
-                <w:color w:val="555555"/>
-              </w:rPr>
-              <w:t>50</w:t>
-            </w:r>
-            <w:r>
-              <w:rPr>
-                <w:rFonts w:ascii="Consolas" w:hAnsi="Consolas" w:cs="Consolas"/>
-                <w:color w:val="555555"/>
-              </w:rPr>
-              <w:t> </w:t>
+              <w:t>"</w:t>
+            </w:r>
+            <w:r>
+              <w:rPr>
+                <w:rStyle w:val="sarrayv"/>
+                <w:rFonts w:ascii="Consolas" w:hAnsi="Consolas" w:cs="Consolas"/>
+                <w:color w:val="555555"/>
+              </w:rPr>
+              <w:t xml:space="preserve">5AFFA5" </w:t>
+            </w:r>
+            <w:r>
+              <w:rPr>
+                <w:rFonts w:ascii="Consolas" w:hAnsi="Consolas" w:cs="Consolas"/>
+                <w:color w:val="555555"/>
+              </w:rPr>
+              <w:t>}</w:t>
+            </w:r>
+            <w:r>
+              <w:rPr>
+                <w:rStyle w:val="sbracket"/>
+                <w:rFonts w:ascii="Consolas" w:hAnsi="Consolas" w:cs="Consolas"/>
+                <w:color w:val="666666"/>
+              </w:rPr>
+              <w:t xml:space="preserve"> </w:t>
             </w:r>
             <w:r>
               <w:rPr>
@@ -3393,7 +3172,7 @@
                 <w:rFonts w:ascii="Consolas" w:hAnsi="Consolas" w:cs="Consolas"/>
                 <w:color w:val="666666"/>
               </w:rPr>
-              <w:t>} }</w:t>
+              <w:t>}</w:t>
             </w:r>
           </w:p>
         </w:tc>
@@ -3502,7 +3281,7 @@
                 <w:rFonts w:ascii="Consolas" w:hAnsi="Consolas" w:cs="Consolas"/>
                 <w:color w:val="555555"/>
               </w:rPr>
-              <w:t>4</w:t>
+              <w:t>6</w:t>
             </w:r>
             <w:r>
               <w:rPr>
@@ -3560,6 +3339,184 @@
     </w:tbl>
     <w:p>
       <w:pPr>
+        <w:pStyle w:val="Heading2"/>
+        <w:numPr>
+          <w:ilvl w:val="0"/>
+          <w:numId w:val="0"/>
+        </w:numPr>
+        <w:ind w:start="14.40pt" w:hanging="14.40pt"/>
+      </w:pPr>
+    </w:p>
+    <w:p>
+      <w:pPr>
+        <w:pStyle w:val="Heading2"/>
+      </w:pPr>
+      <w:r>
+        <w:t>Moter Control Methods</w:t>
+      </w:r>
+    </w:p>
+    <w:p>
+      <w:r>
+        <w:rPr>
+          <w:rFonts w:ascii="Consolas" w:hAnsi="Consolas" w:cs="Consolas"/>
+        </w:rPr>
+        <w:t>“</w:t>
+      </w:r>
+      <w:r>
+        <w:rPr>
+          <w:rFonts w:ascii="Consolas" w:hAnsi="Consolas" w:cs="Consolas"/>
+          <w:b/>
+        </w:rPr>
+        <w:t>Moter.Se</w:t>
+      </w:r>
+      <w:r>
+        <w:rPr>
+          <w:rFonts w:ascii="Consolas" w:hAnsi="Consolas" w:cs="Consolas"/>
+          <w:b/>
+        </w:rPr>
+        <w:t>tMotor</w:t>
+      </w:r>
+      <w:r>
+        <w:rPr>
+          <w:rFonts w:ascii="Consolas" w:hAnsi="Consolas" w:cs="Consolas"/>
+        </w:rPr>
+        <w:t>”</w:t>
+      </w:r>
+      <w:r>
+        <w:t xml:space="preserve"> </w:t>
+      </w:r>
+      <w:r>
+        <w:t xml:space="preserve">sets the speed of one or two motors. </w:t>
+      </w:r>
+      <w:r>
+        <w:t xml:space="preserve">The motors can be set </w:t>
+      </w:r>
+      <w:r>
+        <w:t>by s</w:t>
+      </w:r>
+      <w:r>
+        <w:t xml:space="preserve">etting the speeds of the motors individually. </w:t>
+      </w:r>
+      <w:r>
+        <w:t xml:space="preserve">If an </w:t>
+      </w:r>
+      <w:r>
+        <w:t>optional</w:t>
+      </w:r>
+      <w:r>
+        <w:t xml:space="preserve"> parameter is not supplied, the system will not change the speed of that motor. </w:t>
+      </w:r>
+      <w:r>
+        <w:t xml:space="preserve">Note that this method only works when in automatic mode. </w:t>
+      </w:r>
+    </w:p>
+    <w:p>
+      <w:pPr>
+        <w:tabs>
+          <w:tab w:val="start" w:pos="56.70pt"/>
+        </w:tabs>
+        <w:spacing w:after="0pt"/>
+        <w:ind w:firstLine="14.45pt"/>
+        <w:rPr>
+          <w:rFonts w:ascii="Consolas" w:hAnsi="Consolas" w:cs="Consolas"/>
+        </w:rPr>
+      </w:pPr>
+      <w:r>
+        <w:t xml:space="preserve">Params:  </w:t>
+      </w:r>
+      <w:r>
+        <w:tab/>
+      </w:r>
+      <w:r>
+        <w:t>1</w:t>
+      </w:r>
+      <w:r>
+        <w:t>.</w:t>
+      </w:r>
+      <w:r>
+        <w:tab/>
+        <w:t>Optional.Motor.Speed</w:t>
+      </w:r>
+      <w:r>
+        <w:tab/>
+        <w:t>“left”</w:t>
+      </w:r>
+      <w:r>
+        <w:tab/>
+      </w:r>
+      <w:r>
+        <w:tab/>
+      </w:r>
+      <w:r>
+        <w:rPr>
+          <w:rFonts w:ascii="Consolas" w:hAnsi="Consolas" w:cs="Consolas"/>
+        </w:rPr>
+        <w:t>(</w:t>
+      </w:r>
+      <w:r>
+        <w:rPr>
+          <w:rFonts w:ascii="Consolas" w:hAnsi="Consolas" w:cs="Consolas"/>
+        </w:rPr>
+        <w:t xml:space="preserve"> [-100</w:t>
+      </w:r>
+      <w:r>
+        <w:rPr>
+          <w:rFonts w:ascii="Consolas" w:hAnsi="Consolas" w:cs="Consolas"/>
+        </w:rPr>
+        <w:t>,100] )</w:t>
+      </w:r>
+    </w:p>
+    <w:p>
+      <w:pPr>
+        <w:tabs>
+          <w:tab w:val="start" w:pos="56.70pt"/>
+        </w:tabs>
+        <w:spacing w:after="0pt"/>
+        <w:ind w:firstLine="14.45pt"/>
+      </w:pPr>
+      <w:r>
+        <w:tab/>
+        <w:t>2</w:t>
+      </w:r>
+      <w:r>
+        <w:t>.</w:t>
+      </w:r>
+      <w:r>
+        <w:tab/>
+        <w:t>Optional.Motor.Speed</w:t>
+      </w:r>
+      <w:r>
+        <w:tab/>
+        <w:t>“right”</w:t>
+      </w:r>
+      <w:r>
+        <w:tab/>
+      </w:r>
+      <w:r>
+        <w:tab/>
+      </w:r>
+      <w:r>
+        <w:rPr>
+          <w:rFonts w:ascii="Consolas" w:hAnsi="Consolas" w:cs="Consolas"/>
+        </w:rPr>
+        <w:t>(</w:t>
+      </w:r>
+      <w:r>
+        <w:rPr>
+          <w:rFonts w:ascii="Consolas" w:hAnsi="Consolas" w:cs="Consolas"/>
+        </w:rPr>
+        <w:t xml:space="preserve"> [-100</w:t>
+      </w:r>
+      <w:r>
+        <w:rPr>
+          <w:rFonts w:ascii="Consolas" w:hAnsi="Consolas" w:cs="Consolas"/>
+        </w:rPr>
+        <w:t>,100] )</w:t>
+      </w:r>
+    </w:p>
+    <w:p/>
+    <w:p>
+      <w:pPr>
         <w:pStyle w:val="BodyText"/>
         <w:rPr>
           <w:i/>
@@ -3576,7 +3533,7 @@
         <w:rPr>
           <w:rStyle w:val="Emphasis"/>
         </w:rPr>
-        <w:t xml:space="preserve"> 2</w:t>
+        <w:t xml:space="preserve"> 1</w:t>
       </w:r>
       <w:r>
         <w:rPr>
@@ -3588,7 +3545,7 @@
     <w:tbl>
       <w:tblPr>
         <w:tblStyle w:val="TableGrid"/>
-        <w:tblW w:w="0pt" w:type="auto"/>
+        <w:tblW w:w="0pt" w:type="dxa"/>
         <w:tblBorders>
           <w:insideH w:val="none" w:sz="0" w:space="0" w:color="auto"/>
           <w:insideV w:val="none" w:sz="0" w:space="0" w:color="auto"/>
@@ -3699,11 +3656,11 @@
             </w:r>
             <w:r>
               <w:rPr>
-                <w:rStyle w:val="scolon"/>
-                <w:rFonts w:ascii="Consolas" w:hAnsi="Consolas" w:cs="Consolas"/>
-                <w:color w:val="666666"/>
-              </w:rPr>
-              <w:t>5</w:t>
+                <w:rStyle w:val="sobjectv"/>
+                <w:rFonts w:ascii="Consolas" w:hAnsi="Consolas" w:cs="Consolas"/>
+                <w:color w:val="555555"/>
+              </w:rPr>
+              <w:t>7</w:t>
             </w:r>
             <w:r>
               <w:rPr>
@@ -3745,15 +3702,7 @@
                 <w:rFonts w:ascii="Consolas" w:hAnsi="Consolas" w:cs="Consolas"/>
                 <w:color w:val="555555"/>
               </w:rPr>
-              <w:t>"</w:t>
-            </w:r>
-            <w:r>
-              <w:rPr>
-                <w:rStyle w:val="sobjectv"/>
-                <w:rFonts w:ascii="Consolas" w:hAnsi="Consolas" w:cs="Consolas"/>
-                <w:color w:val="555555"/>
-              </w:rPr>
-              <w:t>Motor.S</w:t>
+              <w:t>"Motor.S</w:t>
             </w:r>
             <w:r>
               <w:rPr>
@@ -3829,7 +3778,27 @@
                 <w:bCs/>
                 <w:color w:val="333333"/>
               </w:rPr>
-              <w:t>"type"</w:t>
+              <w:t>"</w:t>
+            </w:r>
+            <w:r>
+              <w:rPr>
+                <w:rStyle w:val="sobjectk"/>
+                <w:rFonts w:ascii="Consolas" w:hAnsi="Consolas" w:cs="Consolas"/>
+                <w:b/>
+                <w:bCs/>
+                <w:color w:val="333333"/>
+              </w:rPr>
+              <w:t>left</w:t>
+            </w:r>
+            <w:r>
+              <w:rPr>
+                <w:rStyle w:val="sobjectk"/>
+                <w:rFonts w:ascii="Consolas" w:hAnsi="Consolas" w:cs="Consolas"/>
+                <w:b/>
+                <w:bCs/>
+                <w:color w:val="333333"/>
+              </w:rPr>
+              <w:t>"</w:t>
             </w:r>
             <w:r>
               <w:rPr>
@@ -3845,23 +3814,7 @@
                 <w:rFonts w:ascii="Consolas" w:hAnsi="Consolas" w:cs="Consolas"/>
                 <w:color w:val="555555"/>
               </w:rPr>
-              <w:t>"</w:t>
-            </w:r>
-            <w:r>
-              <w:rPr>
-                <w:rStyle w:val="sobjectv"/>
-                <w:rFonts w:ascii="Consolas" w:hAnsi="Consolas" w:cs="Consolas"/>
-                <w:color w:val="555555"/>
-              </w:rPr>
-              <w:t>speed</w:t>
-            </w:r>
-            <w:r>
-              <w:rPr>
-                <w:rStyle w:val="sobjectv"/>
-                <w:rFonts w:ascii="Consolas" w:hAnsi="Consolas" w:cs="Consolas"/>
-                <w:color w:val="555555"/>
-              </w:rPr>
-              <w:t>"</w:t>
+              <w:t>"-6"</w:t>
             </w:r>
             <w:r>
               <w:rPr>
@@ -3897,7 +3850,7 @@
                 <w:bCs/>
                 <w:color w:val="333333"/>
               </w:rPr>
-              <w:t>left</w:t>
+              <w:t>right</w:t>
             </w:r>
             <w:r>
               <w:rPr>
@@ -3923,23 +3876,14 @@
                 <w:rFonts w:ascii="Consolas" w:hAnsi="Consolas" w:cs="Consolas"/>
                 <w:color w:val="555555"/>
               </w:rPr>
-              <w:t>"50</w:t>
-            </w:r>
-            <w:r>
-              <w:rPr>
-                <w:rStyle w:val="sobjectv"/>
-                <w:rFonts w:ascii="Consolas" w:hAnsi="Consolas" w:cs="Consolas"/>
-                <w:color w:val="555555"/>
-              </w:rPr>
-              <w:t>"</w:t>
-            </w:r>
-            <w:r>
-              <w:rPr>
-                <w:rStyle w:val="scomma"/>
-                <w:rFonts w:ascii="Consolas" w:hAnsi="Consolas" w:cs="Consolas"/>
-                <w:color w:val="666666"/>
-              </w:rPr>
-              <w:t xml:space="preserve"> </w:t>
+              <w:t>50</w:t>
+            </w:r>
+            <w:r>
+              <w:rPr>
+                <w:rFonts w:ascii="Consolas" w:hAnsi="Consolas" w:cs="Consolas"/>
+                <w:color w:val="555555"/>
+              </w:rPr>
+              <w:t> </w:t>
             </w:r>
             <w:r>
               <w:rPr>
@@ -4056,7 +4000,7 @@
                 <w:rFonts w:ascii="Consolas" w:hAnsi="Consolas" w:cs="Consolas"/>
                 <w:color w:val="555555"/>
               </w:rPr>
-              <w:t>5</w:t>
+              <w:t>7</w:t>
             </w:r>
             <w:r>
               <w:rPr>
@@ -4112,151 +4056,6 @@
         </w:tc>
       </w:tr>
     </w:tbl>
-    <w:p/>
-    <w:p>
-      <w:r>
-        <w:rPr>
-          <w:rFonts w:ascii="Consolas" w:hAnsi="Consolas" w:cs="Consolas"/>
-        </w:rPr>
-        <w:t>“</w:t>
-      </w:r>
-      <w:r>
-        <w:rPr>
-          <w:rFonts w:ascii="Consolas" w:hAnsi="Consolas" w:cs="Consolas"/>
-          <w:b/>
-        </w:rPr>
-        <w:t>Moter.G</w:t>
-      </w:r>
-      <w:r>
-        <w:rPr>
-          <w:rFonts w:ascii="Consolas" w:hAnsi="Consolas" w:cs="Consolas"/>
-          <w:b/>
-        </w:rPr>
-        <w:t>etMotor</w:t>
-      </w:r>
-      <w:r>
-        <w:rPr>
-          <w:rFonts w:ascii="Consolas" w:hAnsi="Consolas" w:cs="Consolas"/>
-          <w:b/>
-        </w:rPr>
-        <w:t>Angle</w:t>
-      </w:r>
-      <w:r>
-        <w:rPr>
-          <w:rFonts w:ascii="Consolas" w:hAnsi="Consolas" w:cs="Consolas"/>
-        </w:rPr>
-        <w:t>”</w:t>
-      </w:r>
-      <w:r>
-        <w:t xml:space="preserve"> </w:t>
-      </w:r>
-      <w:r>
-        <w:t>returns</w:t>
-      </w:r>
-      <w:r>
-        <w:t xml:space="preserve"> the </w:t>
-      </w:r>
-      <w:r>
-        <w:t xml:space="preserve">angle and the </w:t>
-      </w:r>
-      <w:r>
-        <w:t xml:space="preserve">speed of </w:t>
-      </w:r>
-      <w:r>
-        <w:t>the m</w:t>
-      </w:r>
-      <w:r>
-        <w:t xml:space="preserve">otors. </w:t>
-      </w:r>
-      <w:r>
-        <w:t>The method does not take parameters.</w:t>
-      </w:r>
-    </w:p>
-    <w:p>
-      <w:pPr>
-        <w:tabs>
-          <w:tab w:val="start" w:pos="56.70pt"/>
-        </w:tabs>
-        <w:spacing w:after="0pt"/>
-        <w:ind w:firstLine="14.45pt"/>
-      </w:pPr>
-      <w:r>
-        <w:t>Returns:</w:t>
-      </w:r>
-      <w:r>
-        <w:tab/>
-        <w:t>1</w:t>
-      </w:r>
-      <w:r>
-        <w:t xml:space="preserve">. </w:t>
-      </w:r>
-      <w:r>
-        <w:tab/>
-        <w:t xml:space="preserve">Optional.Motor.Angle </w:t>
-      </w:r>
-      <w:r>
-        <w:tab/>
-        <w:t>“angle”</w:t>
-      </w:r>
-      <w:r>
-        <w:tab/>
-      </w:r>
-      <w:r>
-        <w:tab/>
-      </w:r>
-      <w:r>
-        <w:rPr>
-          <w:rFonts w:ascii="Consolas" w:hAnsi="Consolas" w:cs="Consolas"/>
-        </w:rPr>
-        <w:t>( [-90,90] )</w:t>
-      </w:r>
-    </w:p>
-    <w:p>
-      <w:pPr>
-        <w:tabs>
-          <w:tab w:val="start" w:pos="56.70pt"/>
-        </w:tabs>
-        <w:spacing w:after="0pt"/>
-        <w:ind w:firstLine="14.45pt"/>
-      </w:pPr>
-      <w:r>
-        <w:lastRenderedPageBreak/>
-        <w:tab/>
-        <w:t>3.</w:t>
-      </w:r>
-      <w:r>
-        <w:tab/>
-        <w:t xml:space="preserve">Optional.Motor.Speed </w:t>
-      </w:r>
-      <w:r>
-        <w:tab/>
-        <w:t>“speed”</w:t>
-      </w:r>
-      <w:r>
-        <w:tab/>
-      </w:r>
-      <w:r>
-        <w:tab/>
-      </w:r>
-      <w:r>
-        <w:rPr>
-          <w:rFonts w:ascii="Consolas" w:hAnsi="Consolas" w:cs="Consolas"/>
-        </w:rPr>
-        <w:t>(</w:t>
-      </w:r>
-      <w:r>
-        <w:rPr>
-          <w:rFonts w:ascii="Consolas" w:hAnsi="Consolas" w:cs="Consolas"/>
-        </w:rPr>
-        <w:t xml:space="preserve"> [-100</w:t>
-      </w:r>
-      <w:r>
-        <w:rPr>
-          <w:rFonts w:ascii="Consolas" w:hAnsi="Consolas" w:cs="Consolas"/>
-        </w:rPr>
-        <w:t>,100] )</w:t>
-      </w:r>
-    </w:p>
     <w:p>
       <w:pPr>
         <w:pStyle w:val="BodyText"/>
@@ -4269,13 +4068,26 @@
         <w:rPr>
           <w:rStyle w:val="Emphasis"/>
         </w:rPr>
-        <w:t>Example:</w:t>
+        <w:lastRenderedPageBreak/>
+        <w:t>Example</w:t>
+      </w:r>
+      <w:r>
+        <w:rPr>
+          <w:rStyle w:val="Emphasis"/>
+        </w:rPr>
+        <w:t xml:space="preserve"> 2</w:t>
+      </w:r>
+      <w:r>
+        <w:rPr>
+          <w:rStyle w:val="Emphasis"/>
+        </w:rPr>
+        <w:t>:</w:t>
       </w:r>
     </w:p>
     <w:tbl>
       <w:tblPr>
         <w:tblStyle w:val="TableGrid"/>
-        <w:tblW w:w="0pt" w:type="auto"/>
+        <w:tblW w:w="0pt" w:type="dxa"/>
         <w:tblBorders>
           <w:insideH w:val="none" w:sz="0" w:space="0" w:color="auto"/>
           <w:insideV w:val="none" w:sz="0" w:space="0" w:color="auto"/>
@@ -4386,11 +4198,11 @@
             </w:r>
             <w:r>
               <w:rPr>
-                <w:rStyle w:val="sobjectv"/>
-                <w:rFonts w:ascii="Consolas" w:hAnsi="Consolas" w:cs="Consolas"/>
-                <w:color w:val="555555"/>
-              </w:rPr>
-              <w:t>6</w:t>
+                <w:rStyle w:val="scolon"/>
+                <w:rFonts w:ascii="Consolas" w:hAnsi="Consolas" w:cs="Consolas"/>
+                <w:color w:val="666666"/>
+              </w:rPr>
+              <w:t>8</w:t>
             </w:r>
             <w:r>
               <w:rPr>
@@ -4432,30 +4244,6 @@
                 <w:rFonts w:ascii="Consolas" w:hAnsi="Consolas" w:cs="Consolas"/>
                 <w:color w:val="555555"/>
               </w:rPr>
-              <w:t>"Motor.G</w:t>
-            </w:r>
-            <w:r>
-              <w:rPr>
-                <w:rStyle w:val="sobjectv"/>
-                <w:rFonts w:ascii="Consolas" w:hAnsi="Consolas" w:cs="Consolas"/>
-                <w:color w:val="555555"/>
-              </w:rPr>
-              <w:t>etMotor</w:t>
-            </w:r>
-            <w:r>
-              <w:rPr>
-                <w:rStyle w:val="sobjectv"/>
-                <w:rFonts w:ascii="Consolas" w:hAnsi="Consolas" w:cs="Consolas"/>
-                <w:color w:val="555555"/>
-              </w:rPr>
-              <w:t>Angle</w:t>
-            </w:r>
-            <w:r>
-              <w:rPr>
-                <w:rStyle w:val="sobjectv"/>
-                <w:rFonts w:ascii="Consolas" w:hAnsi="Consolas" w:cs="Consolas"/>
-                <w:color w:val="555555"/>
-              </w:rPr>
               <w:t>"</w:t>
             </w:r>
             <w:r>
@@ -4464,15 +4252,201 @@
                 <w:rFonts w:ascii="Consolas" w:hAnsi="Consolas" w:cs="Consolas"/>
                 <w:color w:val="555555"/>
               </w:rPr>
+              <w:t>Motor.S</w:t>
+            </w:r>
+            <w:r>
+              <w:rPr>
+                <w:rStyle w:val="sobjectv"/>
+                <w:rFonts w:ascii="Consolas" w:hAnsi="Consolas" w:cs="Consolas"/>
+                <w:color w:val="555555"/>
+              </w:rPr>
+              <w:t>etMotor"</w:t>
+            </w:r>
+            <w:r>
+              <w:rPr>
+                <w:rStyle w:val="scomma"/>
+                <w:rFonts w:ascii="Consolas" w:hAnsi="Consolas" w:cs="Consolas"/>
+                <w:color w:val="666666"/>
+              </w:rPr>
+              <w:t>,</w:t>
+            </w:r>
+            <w:r>
+              <w:rPr>
+                <w:rFonts w:ascii="Consolas" w:hAnsi="Consolas" w:cs="Consolas"/>
+                <w:color w:val="555555"/>
+              </w:rPr>
+              <w:br/>
+              <w:t>  </w:t>
+            </w:r>
+            <w:r>
+              <w:rPr>
+                <w:rStyle w:val="sobjectk"/>
+                <w:rFonts w:ascii="Consolas" w:hAnsi="Consolas" w:cs="Consolas"/>
+                <w:b/>
+                <w:bCs/>
+                <w:color w:val="333333"/>
+              </w:rPr>
+              <w:t>"params"</w:t>
+            </w:r>
+            <w:r>
+              <w:rPr>
+                <w:rStyle w:val="scolon"/>
+                <w:rFonts w:ascii="Consolas" w:hAnsi="Consolas" w:cs="Consolas"/>
+                <w:color w:val="666666"/>
+              </w:rPr>
+              <w:t>:</w:t>
+            </w:r>
+            <w:r>
+              <w:rPr>
+                <w:rStyle w:val="sbrace"/>
+                <w:rFonts w:ascii="Consolas" w:hAnsi="Consolas" w:cs="Consolas"/>
+                <w:color w:val="666666"/>
+              </w:rPr>
+              <w:t>{</w:t>
+            </w:r>
+            <w:r>
+              <w:rPr>
+                <w:rStyle w:val="apple-converted-space"/>
+                <w:rFonts w:ascii="Consolas" w:hAnsi="Consolas" w:cs="Consolas"/>
+                <w:color w:val="666666"/>
+              </w:rPr>
+              <w:t>  </w:t>
+            </w:r>
+            <w:r>
+              <w:rPr>
+                <w:rFonts w:ascii="Consolas" w:hAnsi="Consolas" w:cs="Consolas"/>
+                <w:color w:val="555555"/>
+              </w:rPr>
+              <w:br/>
+              <w:t>    </w:t>
+            </w:r>
+            <w:r>
+              <w:rPr>
+                <w:rStyle w:val="sobjectk"/>
+                <w:rFonts w:ascii="Consolas" w:hAnsi="Consolas" w:cs="Consolas"/>
+                <w:b/>
+                <w:bCs/>
+                <w:color w:val="333333"/>
+              </w:rPr>
+              <w:t>"type"</w:t>
+            </w:r>
+            <w:r>
+              <w:rPr>
+                <w:rStyle w:val="scolon"/>
+                <w:rFonts w:ascii="Consolas" w:hAnsi="Consolas" w:cs="Consolas"/>
+                <w:color w:val="666666"/>
+              </w:rPr>
+              <w:t>:</w:t>
+            </w:r>
+            <w:r>
+              <w:rPr>
+                <w:rStyle w:val="sobjectv"/>
+                <w:rFonts w:ascii="Consolas" w:hAnsi="Consolas" w:cs="Consolas"/>
+                <w:color w:val="555555"/>
+              </w:rPr>
+              <w:t>"</w:t>
+            </w:r>
+            <w:r>
+              <w:rPr>
+                <w:rStyle w:val="sobjectv"/>
+                <w:rFonts w:ascii="Consolas" w:hAnsi="Consolas" w:cs="Consolas"/>
+                <w:color w:val="555555"/>
+              </w:rPr>
+              <w:t>speed</w:t>
+            </w:r>
+            <w:r>
+              <w:rPr>
+                <w:rStyle w:val="sobjectv"/>
+                <w:rFonts w:ascii="Consolas" w:hAnsi="Consolas" w:cs="Consolas"/>
+                <w:color w:val="555555"/>
+              </w:rPr>
+              <w:t>"</w:t>
+            </w:r>
+            <w:r>
+              <w:rPr>
+                <w:rStyle w:val="scomma"/>
+                <w:rFonts w:ascii="Consolas" w:hAnsi="Consolas" w:cs="Consolas"/>
+                <w:color w:val="666666"/>
+              </w:rPr>
+              <w:t>,</w:t>
+            </w:r>
+            <w:r>
+              <w:rPr>
+                <w:rFonts w:ascii="Consolas" w:hAnsi="Consolas" w:cs="Consolas"/>
+                <w:color w:val="555555"/>
+              </w:rPr>
+              <w:br/>
+              <w:t>    </w:t>
+            </w:r>
+            <w:r>
+              <w:rPr>
+                <w:rStyle w:val="sobjectk"/>
+                <w:rFonts w:ascii="Consolas" w:hAnsi="Consolas" w:cs="Consolas"/>
+                <w:b/>
+                <w:bCs/>
+                <w:color w:val="333333"/>
+              </w:rPr>
+              <w:t>"</w:t>
+            </w:r>
+            <w:r>
+              <w:rPr>
+                <w:rStyle w:val="sobjectk"/>
+                <w:rFonts w:ascii="Consolas" w:hAnsi="Consolas" w:cs="Consolas"/>
+                <w:b/>
+                <w:bCs/>
+                <w:color w:val="333333"/>
+              </w:rPr>
+              <w:t>left</w:t>
+            </w:r>
+            <w:r>
+              <w:rPr>
+                <w:rStyle w:val="sobjectk"/>
+                <w:rFonts w:ascii="Consolas" w:hAnsi="Consolas" w:cs="Consolas"/>
+                <w:b/>
+                <w:bCs/>
+                <w:color w:val="333333"/>
+              </w:rPr>
+              <w:t>"</w:t>
+            </w:r>
+            <w:r>
+              <w:rPr>
+                <w:rStyle w:val="scolon"/>
+                <w:rFonts w:ascii="Consolas" w:hAnsi="Consolas" w:cs="Consolas"/>
+                <w:color w:val="666666"/>
+              </w:rPr>
+              <w:t>:</w:t>
+            </w:r>
+            <w:r>
+              <w:rPr>
+                <w:rStyle w:val="sobjectv"/>
+                <w:rFonts w:ascii="Consolas" w:hAnsi="Consolas" w:cs="Consolas"/>
+                <w:color w:val="555555"/>
+              </w:rPr>
+              <w:t>"50</w:t>
+            </w:r>
+            <w:r>
+              <w:rPr>
+                <w:rStyle w:val="sobjectv"/>
+                <w:rFonts w:ascii="Consolas" w:hAnsi="Consolas" w:cs="Consolas"/>
+                <w:color w:val="555555"/>
+              </w:rPr>
+              <w:t>"</w:t>
+            </w:r>
+            <w:r>
+              <w:rPr>
+                <w:rStyle w:val="scomma"/>
+                <w:rFonts w:ascii="Consolas" w:hAnsi="Consolas" w:cs="Consolas"/>
+                <w:color w:val="666666"/>
+              </w:rPr>
               <w:t xml:space="preserve"> </w:t>
             </w:r>
             <w:r>
               <w:rPr>
-                <w:rStyle w:val="scomma"/>
-                <w:rFonts w:ascii="Consolas" w:hAnsi="Consolas" w:cs="Consolas"/>
-                <w:color w:val="666666"/>
-              </w:rPr>
-              <w:t>}</w:t>
+                <w:rStyle w:val="sbrace"/>
+                <w:rFonts w:ascii="Consolas" w:hAnsi="Consolas" w:cs="Consolas"/>
+                <w:color w:val="666666"/>
+              </w:rPr>
+              <w:t>} }</w:t>
             </w:r>
           </w:p>
         </w:tc>
@@ -4581,7 +4555,7 @@
                 <w:rFonts w:ascii="Consolas" w:hAnsi="Consolas" w:cs="Consolas"/>
                 <w:color w:val="555555"/>
               </w:rPr>
-              <w:t>6</w:t>
+              <w:t>8</w:t>
             </w:r>
             <w:r>
               <w:rPr>
@@ -4623,15 +4597,7 @@
                 <w:rFonts w:ascii="Consolas" w:hAnsi="Consolas" w:cs="Consolas"/>
                 <w:color w:val="555555"/>
               </w:rPr>
-              <w:t>[-6,50]</w:t>
-            </w:r>
-            <w:r>
-              <w:rPr>
-                <w:rStyle w:val="sobjectv"/>
-                <w:rFonts w:ascii="Consolas" w:hAnsi="Consolas" w:cs="Consolas"/>
-                <w:color w:val="555555"/>
-              </w:rPr>
-              <w:t xml:space="preserve"> </w:t>
+              <w:t xml:space="preserve">"OK" </w:t>
             </w:r>
             <w:r>
               <w:rPr>
@@ -4658,14 +4624,7 @@
           <w:rFonts w:ascii="Consolas" w:hAnsi="Consolas" w:cs="Consolas"/>
           <w:b/>
         </w:rPr>
-        <w:t>Moter.GetMotor</w:t>
-      </w:r>
-      <w:r>
-        <w:rPr>
-          <w:rFonts w:ascii="Consolas" w:hAnsi="Consolas" w:cs="Consolas"/>
-          <w:b/>
-        </w:rPr>
-        <w:t>Speed</w:t>
+        <w:t>Moter.GetMotorSpeed</w:t>
       </w:r>
       <w:r>
         <w:rPr>
@@ -4693,12 +4652,7 @@
       </w:r>
       <w:r>
         <w:tab/>
-      </w:r>
-      <w:r>
-        <w:t>1</w:t>
-      </w:r>
-      <w:r>
-        <w:t>.</w:t>
+        <w:t>1.</w:t>
       </w:r>
       <w:r>
         <w:tab/>
@@ -4724,13 +4678,31 @@
         <w:rPr>
           <w:rFonts w:ascii="Consolas" w:hAnsi="Consolas" w:cs="Consolas"/>
         </w:rPr>
-        <w:t xml:space="preserve"> [-100</w:t>
-      </w:r>
-      <w:r>
-        <w:rPr>
-          <w:rFonts w:ascii="Consolas" w:hAnsi="Consolas" w:cs="Consolas"/>
-        </w:rPr>
-        <w:t>,100] )</w:t>
+        <w:t xml:space="preserve"> [-</w:t>
+      </w:r>
+      <w:r>
+        <w:rPr>
+          <w:rFonts w:ascii="Consolas" w:hAnsi="Consolas" w:cs="Consolas"/>
+        </w:rPr>
+        <w:t>255</w:t>
+      </w:r>
+      <w:r>
+        <w:rPr>
+          <w:rFonts w:ascii="Consolas" w:hAnsi="Consolas" w:cs="Consolas"/>
+        </w:rPr>
+        <w:t>,</w:t>
+      </w:r>
+      <w:r>
+        <w:rPr>
+          <w:rFonts w:ascii="Consolas" w:hAnsi="Consolas" w:cs="Consolas"/>
+        </w:rPr>
+        <w:t>255</w:t>
+      </w:r>
+      <w:r>
+        <w:rPr>
+          <w:rFonts w:ascii="Consolas" w:hAnsi="Consolas" w:cs="Consolas"/>
+        </w:rPr>
+        <w:t>] )</w:t>
       </w:r>
     </w:p>
     <w:p>
@@ -4746,10 +4718,7 @@
       </w:pPr>
       <w:r>
         <w:tab/>
-        <w:t>2</w:t>
-      </w:r>
-      <w:r>
-        <w:t>.</w:t>
+        <w:t>2.</w:t>
       </w:r>
       <w:r>
         <w:tab/>
@@ -4775,13 +4744,31 @@
         <w:rPr>
           <w:rFonts w:ascii="Consolas" w:hAnsi="Consolas" w:cs="Consolas"/>
         </w:rPr>
-        <w:t xml:space="preserve"> [-100</w:t>
-      </w:r>
-      <w:r>
-        <w:rPr>
-          <w:rFonts w:ascii="Consolas" w:hAnsi="Consolas" w:cs="Consolas"/>
-        </w:rPr>
-        <w:t>,100] )</w:t>
+        <w:t xml:space="preserve"> [-</w:t>
+      </w:r>
+      <w:r>
+        <w:rPr>
+          <w:rFonts w:ascii="Consolas" w:hAnsi="Consolas" w:cs="Consolas"/>
+        </w:rPr>
+        <w:t>255</w:t>
+      </w:r>
+      <w:r>
+        <w:rPr>
+          <w:rFonts w:ascii="Consolas" w:hAnsi="Consolas" w:cs="Consolas"/>
+        </w:rPr>
+        <w:t>,</w:t>
+      </w:r>
+      <w:r>
+        <w:rPr>
+          <w:rFonts w:ascii="Consolas" w:hAnsi="Consolas" w:cs="Consolas"/>
+        </w:rPr>
+        <w:t>255</w:t>
+      </w:r>
+      <w:r>
+        <w:rPr>
+          <w:rFonts w:ascii="Consolas" w:hAnsi="Consolas" w:cs="Consolas"/>
+        </w:rPr>
+        <w:t>] )</w:t>
       </w:r>
     </w:p>
     <w:p>
@@ -4818,7 +4805,7 @@
     <w:tbl>
       <w:tblPr>
         <w:tblStyle w:val="TableGrid"/>
-        <w:tblW w:w="0pt" w:type="auto"/>
+        <w:tblW w:w="0pt" w:type="dxa"/>
         <w:tblBorders>
           <w:insideH w:val="none" w:sz="0" w:space="0" w:color="auto"/>
           <w:insideV w:val="none" w:sz="0" w:space="0" w:color="auto"/>
@@ -4933,7 +4920,7 @@
                 <w:rFonts w:ascii="Consolas" w:hAnsi="Consolas" w:cs="Consolas"/>
                 <w:color w:val="555555"/>
               </w:rPr>
-              <w:t>7</w:t>
+              <w:t>9</w:t>
             </w:r>
             <w:r>
               <w:rPr>
@@ -4975,23 +4962,7 @@
                 <w:rFonts w:ascii="Consolas" w:hAnsi="Consolas" w:cs="Consolas"/>
                 <w:color w:val="555555"/>
               </w:rPr>
-              <w:t>"Motor.GetMotor</w:t>
-            </w:r>
-            <w:r>
-              <w:rPr>
-                <w:rStyle w:val="sobjectv"/>
-                <w:rFonts w:ascii="Consolas" w:hAnsi="Consolas" w:cs="Consolas"/>
-                <w:color w:val="555555"/>
-              </w:rPr>
-              <w:t>Speed</w:t>
-            </w:r>
-            <w:r>
-              <w:rPr>
-                <w:rStyle w:val="sobjectv"/>
-                <w:rFonts w:ascii="Consolas" w:hAnsi="Consolas" w:cs="Consolas"/>
-                <w:color w:val="555555"/>
-              </w:rPr>
-              <w:t xml:space="preserve">" </w:t>
+              <w:t xml:space="preserve">"Motor.GetMotorSpeed" </w:t>
             </w:r>
             <w:r>
               <w:rPr>
@@ -5108,7 +5079,7 @@
                 <w:rFonts w:ascii="Consolas" w:hAnsi="Consolas" w:cs="Consolas"/>
                 <w:color w:val="555555"/>
               </w:rPr>
-              <w:t>7</w:t>
+              <w:t>9</w:t>
             </w:r>
             <w:r>
               <w:rPr>
@@ -5150,23 +5121,7 @@
                 <w:rFonts w:ascii="Consolas" w:hAnsi="Consolas" w:cs="Consolas"/>
                 <w:color w:val="555555"/>
               </w:rPr>
-              <w:t>[</w:t>
-            </w:r>
-            <w:r>
-              <w:rPr>
-                <w:rStyle w:val="sobjectv"/>
-                <w:rFonts w:ascii="Consolas" w:hAnsi="Consolas" w:cs="Consolas"/>
-                <w:color w:val="555555"/>
-              </w:rPr>
-              <w:t>50</w:t>
-            </w:r>
-            <w:r>
-              <w:rPr>
-                <w:rStyle w:val="sobjectv"/>
-                <w:rFonts w:ascii="Consolas" w:hAnsi="Consolas" w:cs="Consolas"/>
-                <w:color w:val="555555"/>
-              </w:rPr>
-              <w:t xml:space="preserve">,50] </w:t>
+              <w:t xml:space="preserve">[50,50] </w:t>
             </w:r>
             <w:r>
               <w:rPr>
@@ -5350,7 +5305,7 @@
     <w:tbl>
       <w:tblPr>
         <w:tblStyle w:val="TableGrid"/>
-        <w:tblW w:w="0pt" w:type="auto"/>
+        <w:tblW w:w="0pt" w:type="dxa"/>
         <w:tblBorders>
           <w:insideH w:val="none" w:sz="0" w:space="0" w:color="auto"/>
           <w:insideV w:val="none" w:sz="0" w:space="0" w:color="auto"/>
@@ -5465,7 +5420,7 @@
                 <w:rFonts w:ascii="Consolas" w:hAnsi="Consolas" w:cs="Consolas"/>
                 <w:color w:val="555555"/>
               </w:rPr>
-              <w:t>6</w:t>
+              <w:t>10</w:t>
             </w:r>
             <w:r>
               <w:rPr>
@@ -5752,11 +5707,11 @@
             </w:r>
             <w:r>
               <w:rPr>
-                <w:rStyle w:val="sobjectv"/>
-                <w:rFonts w:ascii="Consolas" w:hAnsi="Consolas" w:cs="Consolas"/>
-                <w:color w:val="555555"/>
-              </w:rPr>
-              <w:t>6</w:t>
+                <w:rStyle w:val="scolon"/>
+                <w:rFonts w:ascii="Consolas" w:hAnsi="Consolas" w:cs="Consolas"/>
+                <w:color w:val="666666"/>
+              </w:rPr>
+              <w:t>10</w:t>
             </w:r>
             <w:r>
               <w:rPr>
@@ -5825,14 +5780,7 @@
           <w:rFonts w:ascii="Consolas" w:hAnsi="Consolas" w:cs="Consolas"/>
           <w:b/>
         </w:rPr>
-        <w:t>Turret.G</w:t>
-      </w:r>
-      <w:r>
-        <w:rPr>
-          <w:rFonts w:ascii="Consolas" w:hAnsi="Consolas" w:cs="Consolas"/>
-          <w:b/>
-        </w:rPr>
-        <w:t>etAngle</w:t>
+        <w:t>Turret.GetAngle</w:t>
       </w:r>
       <w:r>
         <w:rPr>
@@ -5841,10 +5789,7 @@
         <w:t>”</w:t>
       </w:r>
       <w:r>
-        <w:t xml:space="preserve"> </w:t>
-      </w:r>
-      <w:r>
-        <w:t>returns both the horizontal and vertical angle of the turret. The method does not take parameters.</w:t>
+        <w:t xml:space="preserve"> returns both the horizontal and vertical angle of the turret. The method does not take parameters.</w:t>
       </w:r>
     </w:p>
     <w:p>
@@ -5856,10 +5801,7 @@
         <w:ind w:firstLine="14.45pt"/>
       </w:pPr>
       <w:r>
-        <w:t>Returns</w:t>
-      </w:r>
-      <w:r>
-        <w:t xml:space="preserve">:  </w:t>
+        <w:t xml:space="preserve">Returns:  </w:t>
       </w:r>
       <w:r>
         <w:tab/>
@@ -5969,7 +5911,7 @@
     <w:tbl>
       <w:tblPr>
         <w:tblStyle w:val="TableGrid"/>
-        <w:tblW w:w="0pt" w:type="auto"/>
+        <w:tblW w:w="0pt" w:type="dxa"/>
         <w:tblBorders>
           <w:insideH w:val="none" w:sz="0" w:space="0" w:color="auto"/>
           <w:insideV w:val="none" w:sz="0" w:space="0" w:color="auto"/>
@@ -6084,7 +6026,7 @@
                 <w:rFonts w:ascii="Consolas" w:hAnsi="Consolas" w:cs="Consolas"/>
                 <w:color w:val="666666"/>
               </w:rPr>
-              <w:t>7</w:t>
+              <w:t>11</w:t>
             </w:r>
             <w:r>
               <w:rPr>
@@ -6126,15 +6068,7 @@
                 <w:rFonts w:ascii="Consolas" w:hAnsi="Consolas" w:cs="Consolas"/>
                 <w:color w:val="555555"/>
               </w:rPr>
-              <w:t>"Turret.G</w:t>
-            </w:r>
-            <w:r>
-              <w:rPr>
-                <w:rStyle w:val="sobjectv"/>
-                <w:rFonts w:ascii="Consolas" w:hAnsi="Consolas" w:cs="Consolas"/>
-                <w:color w:val="555555"/>
-              </w:rPr>
-              <w:t>etAngle"</w:t>
+              <w:t>"Turret.GetAngle"</w:t>
             </w:r>
             <w:r>
               <w:rPr>
@@ -6251,7 +6185,7 @@
                 <w:rFonts w:ascii="Consolas" w:hAnsi="Consolas" w:cs="Consolas"/>
                 <w:color w:val="555555"/>
               </w:rPr>
-              <w:t>7</w:t>
+              <w:t>11</w:t>
             </w:r>
             <w:r>
               <w:rPr>
@@ -6293,15 +6227,7 @@
                 <w:rFonts w:ascii="Consolas" w:hAnsi="Consolas" w:cs="Consolas"/>
                 <w:color w:val="555555"/>
               </w:rPr>
-              <w:t xml:space="preserve"> [0,45]</w:t>
-            </w:r>
-            <w:r>
-              <w:rPr>
-                <w:rStyle w:val="sobjectv"/>
-                <w:rFonts w:ascii="Consolas" w:hAnsi="Consolas" w:cs="Consolas"/>
-                <w:color w:val="555555"/>
-              </w:rPr>
-              <w:t xml:space="preserve"> </w:t>
+              <w:t xml:space="preserve"> [0,45] </w:t>
             </w:r>
             <w:r>
               <w:rPr>
@@ -6328,14 +6254,7 @@
           <w:rFonts w:ascii="Consolas" w:hAnsi="Consolas" w:cs="Consolas"/>
           <w:b/>
         </w:rPr>
-        <w:t>Turret.</w:t>
-      </w:r>
-      <w:r>
-        <w:rPr>
-          <w:rFonts w:ascii="Consolas" w:hAnsi="Consolas" w:cs="Consolas"/>
-          <w:b/>
-        </w:rPr>
-        <w:t>FireMissile</w:t>
+        <w:t>Turret.FireMissile</w:t>
       </w:r>
       <w:r>
         <w:rPr>
@@ -6344,7 +6263,10 @@
         <w:t>”</w:t>
       </w:r>
       <w:r>
-        <w:t xml:space="preserve"> returns both the horizontal and vertical angle of the turret. The method does not take parameters.</w:t>
+        <w:t xml:space="preserve"> </w:t>
+      </w:r>
+      <w:r>
+        <w:t xml:space="preserve">tries to fire a single or all missiles from one or both turrets, dependent on the parameters. </w:t>
       </w:r>
     </w:p>
     <w:p>
@@ -6364,11 +6286,23 @@
       </w:r>
       <w:r>
         <w:tab/>
-        <w:t xml:space="preserve">Turret.Angle </w:t>
+        <w:t>Turret.</w:t>
+      </w:r>
+      <w:r>
+        <w:t>TurretID</w:t>
+      </w:r>
+      <w:r>
+        <w:t xml:space="preserve"> </w:t>
       </w:r>
       <w:r>
         <w:tab/>
-        <w:t>“horizontal”</w:t>
+        <w:t>“</w:t>
+      </w:r>
+      <w:r>
+        <w:t>turret</w:t>
+      </w:r>
+      <w:r>
+        <w:t>”</w:t>
       </w:r>
       <w:r>
         <w:tab/>
@@ -6377,10 +6311,25 @@
         <w:tab/>
       </w:r>
       <w:r>
-        <w:rPr>
-          <w:rFonts w:ascii="Consolas" w:hAnsi="Consolas" w:cs="Consolas"/>
-        </w:rPr>
-        <w:t>( [-90,90] )</w:t>
+        <w:tab/>
+      </w:r>
+      <w:r>
+        <w:rPr>
+          <w:rFonts w:ascii="Consolas" w:hAnsi="Consolas" w:cs="Consolas"/>
+        </w:rPr>
+        <w:t xml:space="preserve">( </w:t>
+      </w:r>
+      <w:r>
+        <w:rPr>
+          <w:rFonts w:ascii="Consolas" w:hAnsi="Consolas" w:cs="Consolas"/>
+        </w:rPr>
+        <w:t>1,2,12</w:t>
+      </w:r>
+      <w:r>
+        <w:rPr>
+          <w:rFonts w:ascii="Consolas" w:hAnsi="Consolas" w:cs="Consolas"/>
+        </w:rPr>
+        <w:t xml:space="preserve"> )</w:t>
       </w:r>
     </w:p>
     <w:p>
@@ -6392,16 +6341,29 @@
         <w:ind w:firstLine="14.45pt"/>
       </w:pPr>
       <w:r>
+        <w:lastRenderedPageBreak/>
         <w:tab/>
         <w:t>3.</w:t>
       </w:r>
       <w:r>
         <w:tab/>
-        <w:t xml:space="preserve">Turret.VAngle </w:t>
+        <w:t>Turret.</w:t>
+      </w:r>
+      <w:r>
+        <w:t>amount</w:t>
+      </w:r>
+      <w:r>
+        <w:t xml:space="preserve"> </w:t>
       </w:r>
       <w:r>
         <w:tab/>
-        <w:t>“vertical”</w:t>
+        <w:t>“</w:t>
+      </w:r>
+      <w:r>
+        <w:t>amount</w:t>
+      </w:r>
+      <w:r>
+        <w:t>”</w:t>
       </w:r>
       <w:r>
         <w:tab/>
@@ -6419,25 +6381,31 @@
         <w:rPr>
           <w:rFonts w:ascii="Consolas" w:hAnsi="Consolas" w:cs="Consolas"/>
         </w:rPr>
-        <w:t xml:space="preserve"> [0</w:t>
-      </w:r>
-      <w:r>
-        <w:rPr>
-          <w:rFonts w:ascii="Consolas" w:hAnsi="Consolas" w:cs="Consolas"/>
-        </w:rPr>
-        <w:t>,</w:t>
-      </w:r>
-      <w:r>
-        <w:rPr>
-          <w:rFonts w:ascii="Consolas" w:hAnsi="Consolas" w:cs="Consolas"/>
-        </w:rPr>
-        <w:t>90</w:t>
-      </w:r>
-      <w:r>
-        <w:rPr>
-          <w:rFonts w:ascii="Consolas" w:hAnsi="Consolas" w:cs="Consolas"/>
-        </w:rPr>
-        <w:t>] )</w:t>
+        <w:t xml:space="preserve"> </w:t>
+      </w:r>
+      <w:r>
+        <w:rPr>
+          <w:rFonts w:ascii="Consolas" w:hAnsi="Consolas" w:cs="Consolas"/>
+        </w:rPr>
+        <w:t>“one”</w:t>
+      </w:r>
+      <w:r>
+        <w:rPr>
+          <w:rFonts w:ascii="Consolas" w:hAnsi="Consolas" w:cs="Consolas"/>
+        </w:rPr>
+        <w:t xml:space="preserve">, </w:t>
+      </w:r>
+      <w:r>
+        <w:rPr>
+          <w:rFonts w:ascii="Consolas" w:hAnsi="Consolas" w:cs="Consolas"/>
+        </w:rPr>
+        <w:t>“all”</w:t>
+      </w:r>
+      <w:r>
+        <w:rPr>
+          <w:rFonts w:ascii="Consolas" w:hAnsi="Consolas" w:cs="Consolas"/>
+        </w:rPr>
+        <w:t xml:space="preserve"> )</w:t>
       </w:r>
     </w:p>
     <w:p>
@@ -6460,470 +6428,13 @@
         <w:rPr>
           <w:rStyle w:val="Emphasis"/>
         </w:rPr>
-        <w:lastRenderedPageBreak/>
         <w:t>Example:</w:t>
       </w:r>
     </w:p>
     <w:tbl>
       <w:tblPr>
         <w:tblStyle w:val="TableGrid"/>
-        <w:tblW w:w="0pt" w:type="auto"/>
-        <w:tblBorders>
-          <w:insideH w:val="none" w:sz="0" w:space="0" w:color="auto"/>
-          <w:insideV w:val="none" w:sz="0" w:space="0" w:color="auto"/>
-        </w:tblBorders>
-        <w:tblLook w:firstRow="1" w:lastRow="0" w:firstColumn="1" w:lastColumn="0" w:noHBand="0" w:noVBand="1"/>
-      </w:tblPr>
-      <w:tblGrid>
-        <w:gridCol w:w="1129"/>
-        <w:gridCol w:w="9302"/>
-      </w:tblGrid>
-      <w:tr>
-        <w:tc>
-          <w:tcPr>
-            <w:tcW w:w="56.45pt" w:type="dxa"/>
-          </w:tcPr>
-          <w:p>
-            <w:pPr>
-              <w:ind w:firstLine="0pt"/>
-              <w:rPr>
-                <w:highlight w:val="yellow"/>
-              </w:rPr>
-            </w:pPr>
-            <w:r>
-              <w:rPr>
-                <w:highlight w:val="yellow"/>
-              </w:rPr>
-              <w:sym w:font="Wingdings" w:char="F0E0"/>
-            </w:r>
-          </w:p>
-        </w:tc>
-        <w:tc>
-          <w:tcPr>
-            <w:tcW w:w="465.10pt" w:type="dxa"/>
-          </w:tcPr>
-          <w:p>
-            <w:pPr>
-              <w:ind w:firstLine="0pt"/>
-              <w:rPr>
-                <w:highlight w:val="yellow"/>
-              </w:rPr>
-            </w:pPr>
-            <w:r>
-              <w:rPr>
-                <w:rStyle w:val="sbrace"/>
-                <w:rFonts w:ascii="Consolas" w:hAnsi="Consolas" w:cs="Consolas"/>
-                <w:color w:val="666666"/>
-                <w:highlight w:val="yellow"/>
-              </w:rPr>
-              <w:t>{</w:t>
-            </w:r>
-            <w:r>
-              <w:rPr>
-                <w:rStyle w:val="apple-converted-space"/>
-                <w:rFonts w:ascii="Consolas" w:hAnsi="Consolas" w:cs="Consolas"/>
-                <w:color w:val="666666"/>
-                <w:highlight w:val="yellow"/>
-              </w:rPr>
-              <w:t> </w:t>
-            </w:r>
-            <w:r>
-              <w:rPr>
-                <w:rStyle w:val="sobjectk"/>
-                <w:rFonts w:ascii="Consolas" w:hAnsi="Consolas" w:cs="Consolas"/>
-                <w:b/>
-                <w:bCs/>
-                <w:color w:val="333333"/>
-                <w:highlight w:val="yellow"/>
-              </w:rPr>
-              <w:t>"jsonrpc"</w:t>
-            </w:r>
-            <w:r>
-              <w:rPr>
-                <w:rStyle w:val="scolon"/>
-                <w:rFonts w:ascii="Consolas" w:hAnsi="Consolas" w:cs="Consolas"/>
-                <w:color w:val="666666"/>
-                <w:highlight w:val="yellow"/>
-              </w:rPr>
-              <w:t>:</w:t>
-            </w:r>
-            <w:r>
-              <w:rPr>
-                <w:rStyle w:val="sobjectv"/>
-                <w:rFonts w:ascii="Consolas" w:hAnsi="Consolas" w:cs="Consolas"/>
-                <w:color w:val="555555"/>
-                <w:highlight w:val="yellow"/>
-              </w:rPr>
-              <w:t>"2.0"</w:t>
-            </w:r>
-            <w:r>
-              <w:rPr>
-                <w:rStyle w:val="scomma"/>
-                <w:rFonts w:ascii="Consolas" w:hAnsi="Consolas" w:cs="Consolas"/>
-                <w:color w:val="666666"/>
-                <w:highlight w:val="yellow"/>
-              </w:rPr>
-              <w:t>,</w:t>
-            </w:r>
-            <w:r>
-              <w:rPr>
-                <w:rFonts w:ascii="Consolas" w:hAnsi="Consolas" w:cs="Consolas"/>
-                <w:color w:val="555555"/>
-                <w:highlight w:val="yellow"/>
-              </w:rPr>
-              <w:br/>
-              <w:t>  </w:t>
-            </w:r>
-            <w:r>
-              <w:rPr>
-                <w:rStyle w:val="sobjectk"/>
-                <w:rFonts w:ascii="Consolas" w:hAnsi="Consolas" w:cs="Consolas"/>
-                <w:b/>
-                <w:bCs/>
-                <w:color w:val="333333"/>
-                <w:highlight w:val="yellow"/>
-              </w:rPr>
-              <w:t>"id"</w:t>
-            </w:r>
-            <w:r>
-              <w:rPr>
-                <w:rStyle w:val="scolon"/>
-                <w:rFonts w:ascii="Consolas" w:hAnsi="Consolas" w:cs="Consolas"/>
-                <w:color w:val="666666"/>
-                <w:highlight w:val="yellow"/>
-              </w:rPr>
-              <w:t>:7</w:t>
-            </w:r>
-            <w:r>
-              <w:rPr>
-                <w:rStyle w:val="scomma"/>
-                <w:rFonts w:ascii="Consolas" w:hAnsi="Consolas" w:cs="Consolas"/>
-                <w:color w:val="666666"/>
-                <w:highlight w:val="yellow"/>
-              </w:rPr>
-              <w:t>,</w:t>
-            </w:r>
-            <w:r>
-              <w:rPr>
-                <w:rFonts w:ascii="Consolas" w:hAnsi="Consolas" w:cs="Consolas"/>
-                <w:color w:val="555555"/>
-                <w:highlight w:val="yellow"/>
-              </w:rPr>
-              <w:br/>
-              <w:t>  </w:t>
-            </w:r>
-            <w:r>
-              <w:rPr>
-                <w:rStyle w:val="sobjectk"/>
-                <w:rFonts w:ascii="Consolas" w:hAnsi="Consolas" w:cs="Consolas"/>
-                <w:b/>
-                <w:bCs/>
-                <w:color w:val="333333"/>
-                <w:highlight w:val="yellow"/>
-              </w:rPr>
-              <w:t>"method"</w:t>
-            </w:r>
-            <w:r>
-              <w:rPr>
-                <w:rStyle w:val="scolon"/>
-                <w:rFonts w:ascii="Consolas" w:hAnsi="Consolas" w:cs="Consolas"/>
-                <w:color w:val="666666"/>
-                <w:highlight w:val="yellow"/>
-              </w:rPr>
-              <w:t>:</w:t>
-            </w:r>
-            <w:r>
-              <w:rPr>
-                <w:rStyle w:val="sobjectv"/>
-                <w:rFonts w:ascii="Consolas" w:hAnsi="Consolas" w:cs="Consolas"/>
-                <w:color w:val="555555"/>
-                <w:highlight w:val="yellow"/>
-              </w:rPr>
-              <w:t>"Turret.GetAngle"</w:t>
-            </w:r>
-            <w:r>
-              <w:rPr>
-                <w:rStyle w:val="sbrace"/>
-                <w:rFonts w:ascii="Consolas" w:hAnsi="Consolas" w:cs="Consolas"/>
-                <w:color w:val="666666"/>
-                <w:highlight w:val="yellow"/>
-              </w:rPr>
-              <w:t xml:space="preserve"> }</w:t>
-            </w:r>
-          </w:p>
-        </w:tc>
-      </w:tr>
-      <w:tr>
-        <w:tc>
-          <w:tcPr>
-            <w:tcW w:w="56.45pt" w:type="dxa"/>
-          </w:tcPr>
-          <w:p>
-            <w:pPr>
-              <w:ind w:firstLine="0pt"/>
-              <w:rPr>
-                <w:highlight w:val="yellow"/>
-              </w:rPr>
-            </w:pPr>
-            <w:r>
-              <w:rPr>
-                <w:highlight w:val="yellow"/>
-              </w:rPr>
-              <w:sym w:font="Wingdings" w:char="F0DF"/>
-            </w:r>
-          </w:p>
-        </w:tc>
-        <w:tc>
-          <w:tcPr>
-            <w:tcW w:w="465.10pt" w:type="dxa"/>
-          </w:tcPr>
-          <w:p>
-            <w:pPr>
-              <w:ind w:firstLine="0pt"/>
-            </w:pPr>
-            <w:r>
-              <w:rPr>
-                <w:rStyle w:val="sbrace"/>
-                <w:rFonts w:ascii="Consolas" w:hAnsi="Consolas" w:cs="Consolas"/>
-                <w:color w:val="666666"/>
-                <w:highlight w:val="yellow"/>
-              </w:rPr>
-              <w:t>{</w:t>
-            </w:r>
-            <w:r>
-              <w:rPr>
-                <w:rStyle w:val="apple-converted-space"/>
-                <w:rFonts w:ascii="Consolas" w:hAnsi="Consolas" w:cs="Consolas"/>
-                <w:color w:val="666666"/>
-                <w:highlight w:val="yellow"/>
-              </w:rPr>
-              <w:t> </w:t>
-            </w:r>
-            <w:r>
-              <w:rPr>
-                <w:rStyle w:val="sobjectk"/>
-                <w:rFonts w:ascii="Consolas" w:hAnsi="Consolas" w:cs="Consolas"/>
-                <w:b/>
-                <w:bCs/>
-                <w:color w:val="333333"/>
-                <w:highlight w:val="yellow"/>
-              </w:rPr>
-              <w:t>"jsonrpc"</w:t>
-            </w:r>
-            <w:r>
-              <w:rPr>
-                <w:rStyle w:val="scolon"/>
-                <w:rFonts w:ascii="Consolas" w:hAnsi="Consolas" w:cs="Consolas"/>
-                <w:color w:val="666666"/>
-                <w:highlight w:val="yellow"/>
-              </w:rPr>
-              <w:t>:</w:t>
-            </w:r>
-            <w:r>
-              <w:rPr>
-                <w:rStyle w:val="sobjectv"/>
-                <w:rFonts w:ascii="Consolas" w:hAnsi="Consolas" w:cs="Consolas"/>
-                <w:color w:val="555555"/>
-                <w:highlight w:val="yellow"/>
-              </w:rPr>
-              <w:t>"2.0"</w:t>
-            </w:r>
-            <w:r>
-              <w:rPr>
-                <w:rStyle w:val="scomma"/>
-                <w:rFonts w:ascii="Consolas" w:hAnsi="Consolas" w:cs="Consolas"/>
-                <w:color w:val="666666"/>
-                <w:highlight w:val="yellow"/>
-              </w:rPr>
-              <w:t>,</w:t>
-            </w:r>
-            <w:r>
-              <w:rPr>
-                <w:rFonts w:ascii="Consolas" w:hAnsi="Consolas" w:cs="Consolas"/>
-                <w:color w:val="555555"/>
-                <w:highlight w:val="yellow"/>
-              </w:rPr>
-              <w:br/>
-              <w:t>  </w:t>
-            </w:r>
-            <w:r>
-              <w:rPr>
-                <w:rStyle w:val="sobjectk"/>
-                <w:rFonts w:ascii="Consolas" w:hAnsi="Consolas" w:cs="Consolas"/>
-                <w:b/>
-                <w:bCs/>
-                <w:color w:val="333333"/>
-                <w:highlight w:val="yellow"/>
-              </w:rPr>
-              <w:t>"id"</w:t>
-            </w:r>
-            <w:r>
-              <w:rPr>
-                <w:rStyle w:val="scolon"/>
-                <w:rFonts w:ascii="Consolas" w:hAnsi="Consolas" w:cs="Consolas"/>
-                <w:color w:val="666666"/>
-                <w:highlight w:val="yellow"/>
-              </w:rPr>
-              <w:t>:</w:t>
-            </w:r>
-            <w:r>
-              <w:rPr>
-                <w:rStyle w:val="sobjectv"/>
-                <w:rFonts w:ascii="Consolas" w:hAnsi="Consolas" w:cs="Consolas"/>
-                <w:color w:val="555555"/>
-                <w:highlight w:val="yellow"/>
-              </w:rPr>
-              <w:t>7</w:t>
-            </w:r>
-            <w:r>
-              <w:rPr>
-                <w:rStyle w:val="scomma"/>
-                <w:rFonts w:ascii="Consolas" w:hAnsi="Consolas" w:cs="Consolas"/>
-                <w:color w:val="666666"/>
-                <w:highlight w:val="yellow"/>
-              </w:rPr>
-              <w:t>,</w:t>
-            </w:r>
-            <w:r>
-              <w:rPr>
-                <w:rFonts w:ascii="Consolas" w:hAnsi="Consolas" w:cs="Consolas"/>
-                <w:color w:val="555555"/>
-                <w:highlight w:val="yellow"/>
-              </w:rPr>
-              <w:br/>
-              <w:t>  </w:t>
-            </w:r>
-            <w:r>
-              <w:rPr>
-                <w:rStyle w:val="sobjectk"/>
-                <w:rFonts w:ascii="Consolas" w:hAnsi="Consolas" w:cs="Consolas"/>
-                <w:b/>
-                <w:bCs/>
-                <w:color w:val="333333"/>
-                <w:highlight w:val="yellow"/>
-              </w:rPr>
-              <w:t>"result"</w:t>
-            </w:r>
-            <w:r>
-              <w:rPr>
-                <w:rStyle w:val="scolon"/>
-                <w:rFonts w:ascii="Consolas" w:hAnsi="Consolas" w:cs="Consolas"/>
-                <w:color w:val="666666"/>
-                <w:highlight w:val="yellow"/>
-              </w:rPr>
-              <w:t>:</w:t>
-            </w:r>
-            <w:r>
-              <w:rPr>
-                <w:rStyle w:val="sobjectv"/>
-                <w:rFonts w:ascii="Consolas" w:hAnsi="Consolas" w:cs="Consolas"/>
-                <w:color w:val="555555"/>
-                <w:highlight w:val="yellow"/>
-              </w:rPr>
-              <w:t xml:space="preserve"> [0,45] </w:t>
-            </w:r>
-            <w:r>
-              <w:rPr>
-                <w:rStyle w:val="sbrace"/>
-                <w:rFonts w:ascii="Consolas" w:hAnsi="Consolas" w:cs="Consolas"/>
-                <w:color w:val="666666"/>
-                <w:highlight w:val="yellow"/>
-              </w:rPr>
-              <w:t>}</w:t>
-            </w:r>
-          </w:p>
-        </w:tc>
-      </w:tr>
-    </w:tbl>
-    <w:p/>
-    <w:p/>
-    <w:p/>
-    <w:p>
-      <w:r>
-        <w:rPr>
-          <w:rFonts w:ascii="Consolas" w:hAnsi="Consolas" w:cs="Consolas"/>
-        </w:rPr>
-        <w:t>“</w:t>
-      </w:r>
-      <w:r>
-        <w:rPr>
-          <w:rFonts w:ascii="Consolas" w:hAnsi="Consolas" w:cs="Consolas"/>
-          <w:b/>
-        </w:rPr>
-        <w:t>Turret.SetLaser</w:t>
-      </w:r>
-      <w:r>
-        <w:rPr>
-          <w:rFonts w:ascii="Consolas" w:hAnsi="Consolas" w:cs="Consolas"/>
-        </w:rPr>
-        <w:t>”</w:t>
-      </w:r>
-      <w:r>
-        <w:t xml:space="preserve"> turns the laser on or off</w:t>
-      </w:r>
-      <w:r>
-        <w:t xml:space="preserve">. The angle can bet set for one or both the horizontal and vertical angle. If an optional parameter is not supplied, the system will not change the angle of that motor.  </w:t>
-      </w:r>
-    </w:p>
-    <w:p>
-      <w:pPr>
-        <w:tabs>
-          <w:tab w:val="start" w:pos="56.70pt"/>
-        </w:tabs>
-        <w:ind w:firstLine="14.45pt"/>
-      </w:pPr>
-      <w:r>
-        <w:t xml:space="preserve">Params:  </w:t>
-      </w:r>
-      <w:r>
-        <w:tab/>
-        <w:t xml:space="preserve">1. </w:t>
-      </w:r>
-      <w:r>
-        <w:tab/>
-        <w:t xml:space="preserve">bool </w:t>
-      </w:r>
-      <w:r>
-        <w:tab/>
-      </w:r>
-      <w:r>
-        <w:rPr>
-          <w:rFonts w:ascii="Consolas" w:hAnsi="Consolas" w:cs="Consolas"/>
-        </w:rPr>
-        <w:t>(</w:t>
-      </w:r>
-      <w:r>
-        <w:rPr>
-          <w:rFonts w:ascii="Consolas" w:hAnsi="Consolas" w:cs="Consolas"/>
-        </w:rPr>
-        <w:t xml:space="preserve"> true, false </w:t>
-      </w:r>
-      <w:r>
-        <w:rPr>
-          <w:rFonts w:ascii="Consolas" w:hAnsi="Consolas" w:cs="Consolas"/>
-        </w:rPr>
-        <w:t>)</w:t>
-      </w:r>
-    </w:p>
-    <w:p>
-      <w:pPr>
-        <w:pStyle w:val="BodyText"/>
-        <w:rPr>
-          <w:i/>
-          <w:iCs/>
-        </w:rPr>
-      </w:pPr>
-      <w:r>
-        <w:rPr>
-          <w:rStyle w:val="Emphasis"/>
-        </w:rPr>
-        <w:t>Example:</w:t>
-      </w:r>
-    </w:p>
-    <w:tbl>
-      <w:tblPr>
-        <w:tblStyle w:val="TableGrid"/>
-        <w:tblW w:w="0pt" w:type="auto"/>
+        <w:tblW w:w="0pt" w:type="dxa"/>
         <w:tblBorders>
           <w:insideH w:val="none" w:sz="0" w:space="0" w:color="auto"/>
           <w:insideV w:val="none" w:sz="0" w:space="0" w:color="auto"/>
@@ -6955,6 +6466,10 @@
           <w:p>
             <w:pPr>
               <w:ind w:firstLine="0pt"/>
+              <w:rPr>
+                <w:rFonts w:ascii="Consolas" w:hAnsi="Consolas" w:cs="Consolas"/>
+                <w:color w:val="666666"/>
+              </w:rPr>
             </w:pPr>
             <w:r>
               <w:rPr>
@@ -7038,7 +6553,7 @@
                 <w:rFonts w:ascii="Consolas" w:hAnsi="Consolas" w:cs="Consolas"/>
                 <w:color w:val="666666"/>
               </w:rPr>
-              <w:t>8</w:t>
+              <w:t>12</w:t>
             </w:r>
             <w:r>
               <w:rPr>
@@ -7080,23 +6595,39 @@
                 <w:rFonts w:ascii="Consolas" w:hAnsi="Consolas" w:cs="Consolas"/>
                 <w:color w:val="555555"/>
               </w:rPr>
-              <w:t>"Turret.SetLaser"</w:t>
-            </w:r>
-            <w:r>
-              <w:rPr>
-                <w:rStyle w:val="scomma"/>
-                <w:rFonts w:ascii="Consolas" w:hAnsi="Consolas" w:cs="Consolas"/>
-                <w:color w:val="666666"/>
-              </w:rPr>
-              <w:t>,</w:t>
-            </w:r>
-            <w:r>
-              <w:rPr>
-                <w:rFonts w:ascii="Consolas" w:hAnsi="Consolas" w:cs="Consolas"/>
-                <w:color w:val="555555"/>
+              <w:t>"Turret.</w:t>
+            </w:r>
+            <w:r>
+              <w:rPr>
+                <w:rStyle w:val="sobjectv"/>
+                <w:rFonts w:ascii="Consolas" w:hAnsi="Consolas" w:cs="Consolas"/>
+                <w:color w:val="555555"/>
+              </w:rPr>
+              <w:t>FireMissile</w:t>
+            </w:r>
+            <w:r>
+              <w:rPr>
+                <w:rStyle w:val="sobjectv"/>
+                <w:rFonts w:ascii="Consolas" w:hAnsi="Consolas" w:cs="Consolas"/>
+                <w:color w:val="555555"/>
+              </w:rPr>
+              <w:t>"</w:t>
+            </w:r>
+            <w:r>
+              <w:rPr>
+                <w:rStyle w:val="sbrace"/>
+                <w:rFonts w:ascii="Consolas" w:hAnsi="Consolas" w:cs="Consolas"/>
+                <w:color w:val="666666"/>
+              </w:rPr>
+              <w:t xml:space="preserve"> </w:t>
+            </w:r>
+            <w:r>
+              <w:rPr>
+                <w:rStyle w:val="sbrace"/>
+                <w:rFonts w:ascii="Consolas" w:hAnsi="Consolas" w:cs="Consolas"/>
+                <w:color w:val="666666"/>
               </w:rPr>
               <w:br/>
-              <w:t>  </w:t>
             </w:r>
             <w:r>
               <w:rPr>
@@ -7126,11 +6657,10 @@
             </w:r>
             <w:r>
               <w:rPr>
-                <w:rStyle w:val="apple-converted-space"/>
-                <w:rFonts w:ascii="Consolas" w:hAnsi="Consolas" w:cs="Consolas"/>
-                <w:color w:val="666666"/>
-              </w:rPr>
-              <w:t>  </w:t>
+                <w:rFonts w:ascii="Consolas" w:hAnsi="Consolas" w:cs="Consolas"/>
+                <w:color w:val="555555"/>
+              </w:rPr>
+              <w:t xml:space="preserve"> </w:t>
             </w:r>
             <w:r>
               <w:rPr>
@@ -7158,7 +6688,7 @@
                 <w:bCs/>
                 <w:color w:val="333333"/>
               </w:rPr>
-              <w:t>on</w:t>
+              <w:t>turret</w:t>
             </w:r>
             <w:r>
               <w:rPr>
@@ -7180,32 +6710,89 @@
             </w:r>
             <w:r>
               <w:rPr>
-                <w:rStyle w:val="sarrayv"/>
-                <w:rFonts w:ascii="Consolas" w:hAnsi="Consolas" w:cs="Consolas"/>
-                <w:color w:val="555555"/>
-              </w:rPr>
-              <w:t>true</w:t>
-            </w:r>
-            <w:r>
-              <w:rPr>
-                <w:rFonts w:ascii="Consolas" w:hAnsi="Consolas" w:cs="Consolas"/>
-                <w:color w:val="555555"/>
-              </w:rPr>
-              <w:t> </w:t>
-            </w:r>
-            <w:r>
-              <w:rPr>
-                <w:rFonts w:ascii="Consolas" w:hAnsi="Consolas" w:cs="Consolas"/>
-                <w:color w:val="555555"/>
-              </w:rPr>
-              <w:t>}</w:t>
-            </w:r>
-            <w:r>
-              <w:rPr>
-                <w:rFonts w:ascii="Consolas" w:hAnsi="Consolas" w:cs="Consolas"/>
-                <w:color w:val="555555"/>
-              </w:rPr>
-              <w:t xml:space="preserve"> </w:t>
+                <w:rStyle w:val="sobjectv"/>
+                <w:rFonts w:ascii="Consolas" w:hAnsi="Consolas" w:cs="Consolas"/>
+                <w:color w:val="555555"/>
+              </w:rPr>
+              <w:t>1</w:t>
+            </w:r>
+            <w:r>
+              <w:rPr>
+                <w:rStyle w:val="scomma"/>
+                <w:rFonts w:ascii="Consolas" w:hAnsi="Consolas" w:cs="Consolas"/>
+                <w:color w:val="666666"/>
+              </w:rPr>
+              <w:t>,</w:t>
+            </w:r>
+            <w:r>
+              <w:rPr>
+                <w:rFonts w:ascii="Consolas" w:hAnsi="Consolas" w:cs="Consolas"/>
+                <w:color w:val="555555"/>
+              </w:rPr>
+              <w:br/>
+              <w:t>    </w:t>
+            </w:r>
+            <w:r>
+              <w:rPr>
+                <w:rStyle w:val="sobjectk"/>
+                <w:rFonts w:ascii="Consolas" w:hAnsi="Consolas" w:cs="Consolas"/>
+                <w:b/>
+                <w:bCs/>
+                <w:color w:val="333333"/>
+              </w:rPr>
+              <w:t>"</w:t>
+            </w:r>
+            <w:r>
+              <w:rPr>
+                <w:rStyle w:val="sobjectk"/>
+                <w:rFonts w:ascii="Consolas" w:hAnsi="Consolas" w:cs="Consolas"/>
+                <w:b/>
+                <w:bCs/>
+                <w:color w:val="333333"/>
+              </w:rPr>
+              <w:t>amount</w:t>
+            </w:r>
+            <w:r>
+              <w:rPr>
+                <w:rStyle w:val="sobjectk"/>
+                <w:rFonts w:ascii="Consolas" w:hAnsi="Consolas" w:cs="Consolas"/>
+                <w:b/>
+                <w:bCs/>
+                <w:color w:val="333333"/>
+              </w:rPr>
+              <w:t>"</w:t>
+            </w:r>
+            <w:r>
+              <w:rPr>
+                <w:rStyle w:val="scolon"/>
+                <w:rFonts w:ascii="Consolas" w:hAnsi="Consolas" w:cs="Consolas"/>
+                <w:color w:val="666666"/>
+              </w:rPr>
+              <w:t>:</w:t>
+            </w:r>
+            <w:r>
+              <w:rPr>
+                <w:rStyle w:val="sobjectv"/>
+                <w:rFonts w:ascii="Consolas" w:hAnsi="Consolas" w:cs="Consolas"/>
+                <w:color w:val="555555"/>
+              </w:rPr>
+              <w:t>"</w:t>
+            </w:r>
+            <w:r>
+              <w:rPr>
+                <w:rStyle w:val="sobjectv"/>
+                <w:rFonts w:ascii="Consolas" w:hAnsi="Consolas" w:cs="Consolas"/>
+                <w:color w:val="555555"/>
+              </w:rPr>
+              <w:t>one</w:t>
+            </w:r>
+            <w:r>
+              <w:rPr>
+                <w:rStyle w:val="sobjectv"/>
+                <w:rFonts w:ascii="Consolas" w:hAnsi="Consolas" w:cs="Consolas"/>
+                <w:color w:val="555555"/>
+              </w:rPr>
+              <w:t xml:space="preserve">" </w:t>
             </w:r>
             <w:r>
               <w:rPr>
@@ -7213,7 +6800,7 @@
                 <w:rFonts w:ascii="Consolas" w:hAnsi="Consolas" w:cs="Consolas"/>
                 <w:color w:val="666666"/>
               </w:rPr>
-              <w:t>}</w:t>
+              <w:t>} }</w:t>
             </w:r>
           </w:p>
         </w:tc>
@@ -7318,11 +6905,11 @@
             </w:r>
             <w:r>
               <w:rPr>
-                <w:rStyle w:val="scolon"/>
-                <w:rFonts w:ascii="Consolas" w:hAnsi="Consolas" w:cs="Consolas"/>
-                <w:color w:val="666666"/>
-              </w:rPr>
-              <w:t>8</w:t>
+                <w:rStyle w:val="sobjectv"/>
+                <w:rFonts w:ascii="Consolas" w:hAnsi="Consolas" w:cs="Consolas"/>
+                <w:color w:val="555555"/>
+              </w:rPr>
+              <w:t>12</w:t>
             </w:r>
             <w:r>
               <w:rPr>
@@ -7364,7 +6951,23 @@
                 <w:rFonts w:ascii="Consolas" w:hAnsi="Consolas" w:cs="Consolas"/>
                 <w:color w:val="555555"/>
               </w:rPr>
-              <w:t xml:space="preserve">"OK" </w:t>
+              <w:t xml:space="preserve"> "OK</w:t>
+            </w:r>
+            <w:r>
+              <w:rPr>
+                <w:rStyle w:val="sobjectv"/>
+                <w:rFonts w:ascii="Consolas" w:hAnsi="Consolas" w:cs="Consolas"/>
+                <w:color w:val="555555"/>
+              </w:rPr>
+              <w:t>"</w:t>
+            </w:r>
+            <w:r>
+              <w:rPr>
+                <w:rStyle w:val="sobjectv"/>
+                <w:rFonts w:ascii="Consolas" w:hAnsi="Consolas" w:cs="Consolas"/>
+                <w:color w:val="555555"/>
+              </w:rPr>
+              <w:t xml:space="preserve"> </w:t>
             </w:r>
             <w:r>
               <w:rPr>
@@ -7378,14 +6981,10 @@
         </w:tc>
       </w:tr>
     </w:tbl>
+    <w:p/>
+    <w:p/>
+    <w:p/>
     <w:p>
-      <w:pPr>
-        <w:rPr>
-          <w:rFonts w:ascii="Consolas" w:hAnsi="Consolas" w:cs="Consolas"/>
-        </w:rPr>
-      </w:pPr>
-    </w:p>
-    <w:p>
       <w:r>
         <w:rPr>
           <w:rFonts w:ascii="Consolas" w:hAnsi="Consolas" w:cs="Consolas"/>
@@ -7397,14 +6996,7 @@
           <w:rFonts w:ascii="Consolas" w:hAnsi="Consolas" w:cs="Consolas"/>
           <w:b/>
         </w:rPr>
-        <w:t>Turret.G</w:t>
-      </w:r>
-      <w:r>
-        <w:rPr>
-          <w:rFonts w:ascii="Consolas" w:hAnsi="Consolas" w:cs="Consolas"/>
-          <w:b/>
-        </w:rPr>
-        <w:t>etLaser</w:t>
+        <w:t>Turret.SetLaser</w:t>
       </w:r>
       <w:r>
         <w:rPr>
@@ -7413,19 +7005,10 @@
         <w:t>”</w:t>
       </w:r>
       <w:r>
-        <w:t xml:space="preserve"> </w:t>
-      </w:r>
-      <w:r>
-        <w:t>returns if the laser is on or off</w:t>
-      </w:r>
-      <w:r>
-        <w:t>.</w:t>
-      </w:r>
-      <w:r>
-        <w:t xml:space="preserve"> The method does not take any parameters.</w:t>
-      </w:r>
-      <w:r>
-        <w:t xml:space="preserve">  </w:t>
+        <w:t xml:space="preserve"> turns the laser on or off</w:t>
+      </w:r>
+      <w:r>
+        <w:t xml:space="preserve">. The angle can bet set for one or both the horizontal and vertical angle. If an optional parameter is not supplied, the system will not change the angle of that motor.  </w:t>
       </w:r>
     </w:p>
     <w:p>
@@ -7434,17 +7017,9 @@
           <w:tab w:val="start" w:pos="56.70pt"/>
         </w:tabs>
         <w:ind w:firstLine="14.45pt"/>
-        <w:rPr>
-          <w:rStyle w:val="Emphasis"/>
-          <w:i w:val="0"/>
-          <w:iCs w:val="0"/>
-        </w:rPr>
       </w:pPr>
       <w:r>
-        <w:t>Returns</w:t>
-      </w:r>
-      <w:r>
-        <w:t xml:space="preserve">:  </w:t>
+        <w:t xml:space="preserve">Params:  </w:t>
       </w:r>
       <w:r>
         <w:tab/>
@@ -7494,7 +7069,7 @@
     <w:tbl>
       <w:tblPr>
         <w:tblStyle w:val="TableGrid"/>
-        <w:tblW w:w="0pt" w:type="auto"/>
+        <w:tblW w:w="0pt" w:type="dxa"/>
         <w:tblBorders>
           <w:insideH w:val="none" w:sz="0" w:space="0" w:color="auto"/>
           <w:insideV w:val="none" w:sz="0" w:space="0" w:color="auto"/>
@@ -7601,7 +7176,7 @@
                 <w:rFonts w:ascii="Consolas" w:hAnsi="Consolas" w:cs="Consolas"/>
                 <w:color w:val="666666"/>
               </w:rPr>
-              <w:t>:8</w:t>
+              <w:t>:13</w:t>
             </w:r>
             <w:r>
               <w:rPr>
@@ -7643,21 +7218,110 @@
                 <w:rFonts w:ascii="Consolas" w:hAnsi="Consolas" w:cs="Consolas"/>
                 <w:color w:val="555555"/>
               </w:rPr>
-              <w:t>"Turret.G</w:t>
-            </w:r>
-            <w:r>
-              <w:rPr>
-                <w:rStyle w:val="sobjectv"/>
-                <w:rFonts w:ascii="Consolas" w:hAnsi="Consolas" w:cs="Consolas"/>
-                <w:color w:val="555555"/>
-              </w:rPr>
-              <w:t>etLaser"</w:t>
+              <w:t>"Turret.SetLaser"</w:t>
             </w:r>
             <w:r>
               <w:rPr>
                 <w:rStyle w:val="scomma"/>
                 <w:rFonts w:ascii="Consolas" w:hAnsi="Consolas" w:cs="Consolas"/>
                 <w:color w:val="666666"/>
+              </w:rPr>
+              <w:t>,</w:t>
+            </w:r>
+            <w:r>
+              <w:rPr>
+                <w:rFonts w:ascii="Consolas" w:hAnsi="Consolas" w:cs="Consolas"/>
+                <w:color w:val="555555"/>
+              </w:rPr>
+              <w:br/>
+              <w:t>  </w:t>
+            </w:r>
+            <w:r>
+              <w:rPr>
+                <w:rStyle w:val="sobjectk"/>
+                <w:rFonts w:ascii="Consolas" w:hAnsi="Consolas" w:cs="Consolas"/>
+                <w:b/>
+                <w:bCs/>
+                <w:color w:val="333333"/>
+              </w:rPr>
+              <w:t>"params"</w:t>
+            </w:r>
+            <w:r>
+              <w:rPr>
+                <w:rStyle w:val="scolon"/>
+                <w:rFonts w:ascii="Consolas" w:hAnsi="Consolas" w:cs="Consolas"/>
+                <w:color w:val="666666"/>
+              </w:rPr>
+              <w:t>:</w:t>
+            </w:r>
+            <w:r>
+              <w:rPr>
+                <w:rStyle w:val="sbrace"/>
+                <w:rFonts w:ascii="Consolas" w:hAnsi="Consolas" w:cs="Consolas"/>
+                <w:color w:val="666666"/>
+              </w:rPr>
+              <w:t>{</w:t>
+            </w:r>
+            <w:r>
+              <w:rPr>
+                <w:rStyle w:val="apple-converted-space"/>
+                <w:rFonts w:ascii="Consolas" w:hAnsi="Consolas" w:cs="Consolas"/>
+                <w:color w:val="666666"/>
+              </w:rPr>
+              <w:t>  </w:t>
+            </w:r>
+            <w:r>
+              <w:rPr>
+                <w:rFonts w:ascii="Consolas" w:hAnsi="Consolas" w:cs="Consolas"/>
+                <w:color w:val="555555"/>
+              </w:rPr>
+              <w:br/>
+              <w:t>    </w:t>
+            </w:r>
+            <w:r>
+              <w:rPr>
+                <w:rStyle w:val="sobjectk"/>
+                <w:rFonts w:ascii="Consolas" w:hAnsi="Consolas" w:cs="Consolas"/>
+                <w:b/>
+                <w:bCs/>
+                <w:color w:val="333333"/>
+              </w:rPr>
+              <w:t>"on"</w:t>
+            </w:r>
+            <w:r>
+              <w:rPr>
+                <w:rStyle w:val="scolon"/>
+                <w:rFonts w:ascii="Consolas" w:hAnsi="Consolas" w:cs="Consolas"/>
+                <w:color w:val="666666"/>
+              </w:rPr>
+              <w:t>:</w:t>
+            </w:r>
+            <w:r>
+              <w:rPr>
+                <w:rStyle w:val="sarrayv"/>
+                <w:rFonts w:ascii="Consolas" w:hAnsi="Consolas" w:cs="Consolas"/>
+                <w:color w:val="555555"/>
+              </w:rPr>
+              <w:t>true</w:t>
+            </w:r>
+            <w:r>
+              <w:rPr>
+                <w:rFonts w:ascii="Consolas" w:hAnsi="Consolas" w:cs="Consolas"/>
+                <w:color w:val="555555"/>
+              </w:rPr>
+              <w:t> </w:t>
+            </w:r>
+            <w:r>
+              <w:rPr>
+                <w:rFonts w:ascii="Consolas" w:hAnsi="Consolas" w:cs="Consolas"/>
+                <w:color w:val="555555"/>
+              </w:rPr>
+              <w:t>}</w:t>
+            </w:r>
+            <w:r>
+              <w:rPr>
+                <w:rFonts w:ascii="Consolas" w:hAnsi="Consolas" w:cs="Consolas"/>
+                <w:color w:val="555555"/>
               </w:rPr>
               <w:t xml:space="preserve"> </w:t>
             </w:r>
@@ -7768,7 +7432,15 @@
                 <w:rFonts w:ascii="Consolas" w:hAnsi="Consolas" w:cs="Consolas"/>
                 <w:color w:val="666666"/>
               </w:rPr>
-              <w:t>:8</w:t>
+              <w:t>:</w:t>
+            </w:r>
+            <w:r>
+              <w:rPr>
+                <w:rStyle w:val="scolon"/>
+                <w:rFonts w:ascii="Consolas" w:hAnsi="Consolas" w:cs="Consolas"/>
+                <w:color w:val="666666"/>
+              </w:rPr>
+              <w:t>13</w:t>
             </w:r>
             <w:r>
               <w:rPr>
@@ -7810,15 +7482,423 @@
                 <w:rFonts w:ascii="Consolas" w:hAnsi="Consolas" w:cs="Consolas"/>
                 <w:color w:val="555555"/>
               </w:rPr>
-              <w:t>true</w:t>
-            </w:r>
-            <w:r>
-              <w:rPr>
-                <w:rStyle w:val="sobjectv"/>
-                <w:rFonts w:ascii="Consolas" w:hAnsi="Consolas" w:cs="Consolas"/>
-                <w:color w:val="555555"/>
+              <w:t xml:space="preserve">"OK" </w:t>
+            </w:r>
+            <w:r>
+              <w:rPr>
+                <w:rStyle w:val="sbrace"/>
+                <w:rFonts w:ascii="Consolas" w:hAnsi="Consolas" w:cs="Consolas"/>
+                <w:color w:val="666666"/>
+              </w:rPr>
+              <w:t>}</w:t>
+            </w:r>
+          </w:p>
+        </w:tc>
+      </w:tr>
+    </w:tbl>
+    <w:p>
+      <w:pPr>
+        <w:rPr>
+          <w:rFonts w:ascii="Consolas" w:hAnsi="Consolas" w:cs="Consolas"/>
+        </w:rPr>
+      </w:pPr>
+    </w:p>
+    <w:p>
+      <w:r>
+        <w:rPr>
+          <w:rFonts w:ascii="Consolas" w:hAnsi="Consolas" w:cs="Consolas"/>
+        </w:rPr>
+        <w:t>“</w:t>
+      </w:r>
+      <w:r>
+        <w:rPr>
+          <w:rFonts w:ascii="Consolas" w:hAnsi="Consolas" w:cs="Consolas"/>
+          <w:b/>
+        </w:rPr>
+        <w:t>Turret.GetLaser</w:t>
+      </w:r>
+      <w:r>
+        <w:rPr>
+          <w:rFonts w:ascii="Consolas" w:hAnsi="Consolas" w:cs="Consolas"/>
+        </w:rPr>
+        <w:t>”</w:t>
+      </w:r>
+      <w:r>
+        <w:t xml:space="preserve"> returns if the laser is on or off. The method does not take any parameters.  </w:t>
+      </w:r>
+    </w:p>
+    <w:p>
+      <w:pPr>
+        <w:tabs>
+          <w:tab w:val="start" w:pos="56.70pt"/>
+        </w:tabs>
+        <w:ind w:firstLine="14.45pt"/>
+        <w:rPr>
+          <w:rStyle w:val="Emphasis"/>
+          <w:i w:val="0"/>
+          <w:iCs w:val="0"/>
+        </w:rPr>
+      </w:pPr>
+      <w:r>
+        <w:t xml:space="preserve">Returns:  </w:t>
+      </w:r>
+      <w:r>
+        <w:tab/>
+        <w:t xml:space="preserve">1. </w:t>
+      </w:r>
+      <w:r>
+        <w:tab/>
+        <w:t xml:space="preserve">bool </w:t>
+      </w:r>
+      <w:r>
+        <w:tab/>
+      </w:r>
+      <w:r>
+        <w:rPr>
+          <w:rFonts w:ascii="Consolas" w:hAnsi="Consolas" w:cs="Consolas"/>
+        </w:rPr>
+        <w:t>(</w:t>
+      </w:r>
+      <w:r>
+        <w:rPr>
+          <w:rFonts w:ascii="Consolas" w:hAnsi="Consolas" w:cs="Consolas"/>
+        </w:rPr>
+        <w:t xml:space="preserve"> true, false </w:t>
+      </w:r>
+      <w:r>
+        <w:rPr>
+          <w:rFonts w:ascii="Consolas" w:hAnsi="Consolas" w:cs="Consolas"/>
+        </w:rPr>
+        <w:t>)</w:t>
+      </w:r>
+    </w:p>
+    <w:p>
+      <w:pPr>
+        <w:pStyle w:val="BodyText"/>
+        <w:rPr>
+          <w:i/>
+          <w:iCs/>
+        </w:rPr>
+      </w:pPr>
+      <w:r>
+        <w:rPr>
+          <w:rStyle w:val="Emphasis"/>
+        </w:rPr>
+        <w:t>Example:</w:t>
+      </w:r>
+    </w:p>
+    <w:tbl>
+      <w:tblPr>
+        <w:tblStyle w:val="TableGrid"/>
+        <w:tblW w:w="0pt" w:type="dxa"/>
+        <w:tblBorders>
+          <w:insideH w:val="none" w:sz="0" w:space="0" w:color="auto"/>
+          <w:insideV w:val="none" w:sz="0" w:space="0" w:color="auto"/>
+        </w:tblBorders>
+        <w:tblLook w:firstRow="1" w:lastRow="0" w:firstColumn="1" w:lastColumn="0" w:noHBand="0" w:noVBand="1"/>
+      </w:tblPr>
+      <w:tblGrid>
+        <w:gridCol w:w="1129"/>
+        <w:gridCol w:w="9302"/>
+      </w:tblGrid>
+      <w:tr>
+        <w:tc>
+          <w:tcPr>
+            <w:tcW w:w="56.45pt" w:type="dxa"/>
+          </w:tcPr>
+          <w:p>
+            <w:pPr>
+              <w:ind w:firstLine="0pt"/>
+            </w:pPr>
+            <w:r>
+              <w:sym w:font="Wingdings" w:char="F0E0"/>
+            </w:r>
+          </w:p>
+        </w:tc>
+        <w:tc>
+          <w:tcPr>
+            <w:tcW w:w="465.10pt" w:type="dxa"/>
+          </w:tcPr>
+          <w:p>
+            <w:pPr>
+              <w:ind w:firstLine="0pt"/>
+            </w:pPr>
+            <w:r>
+              <w:rPr>
+                <w:rStyle w:val="sbrace"/>
+                <w:rFonts w:ascii="Consolas" w:hAnsi="Consolas" w:cs="Consolas"/>
+                <w:color w:val="666666"/>
+              </w:rPr>
+              <w:t>{</w:t>
+            </w:r>
+            <w:r>
+              <w:rPr>
+                <w:rStyle w:val="apple-converted-space"/>
+                <w:rFonts w:ascii="Consolas" w:hAnsi="Consolas" w:cs="Consolas"/>
+                <w:color w:val="666666"/>
+              </w:rPr>
+              <w:t> </w:t>
+            </w:r>
+            <w:r>
+              <w:rPr>
+                <w:rStyle w:val="sobjectk"/>
+                <w:rFonts w:ascii="Consolas" w:hAnsi="Consolas" w:cs="Consolas"/>
+                <w:b/>
+                <w:bCs/>
+                <w:color w:val="333333"/>
+              </w:rPr>
+              <w:t>"jsonrpc"</w:t>
+            </w:r>
+            <w:r>
+              <w:rPr>
+                <w:rStyle w:val="scolon"/>
+                <w:rFonts w:ascii="Consolas" w:hAnsi="Consolas" w:cs="Consolas"/>
+                <w:color w:val="666666"/>
+              </w:rPr>
+              <w:t>:</w:t>
+            </w:r>
+            <w:r>
+              <w:rPr>
+                <w:rStyle w:val="sobjectv"/>
+                <w:rFonts w:ascii="Consolas" w:hAnsi="Consolas" w:cs="Consolas"/>
+                <w:color w:val="555555"/>
+              </w:rPr>
+              <w:t>"2.0"</w:t>
+            </w:r>
+            <w:r>
+              <w:rPr>
+                <w:rStyle w:val="scomma"/>
+                <w:rFonts w:ascii="Consolas" w:hAnsi="Consolas" w:cs="Consolas"/>
+                <w:color w:val="666666"/>
+              </w:rPr>
+              <w:t>,</w:t>
+            </w:r>
+            <w:r>
+              <w:rPr>
+                <w:rFonts w:ascii="Consolas" w:hAnsi="Consolas" w:cs="Consolas"/>
+                <w:color w:val="555555"/>
+              </w:rPr>
+              <w:br/>
+              <w:t>  </w:t>
+            </w:r>
+            <w:r>
+              <w:rPr>
+                <w:rStyle w:val="sobjectk"/>
+                <w:rFonts w:ascii="Consolas" w:hAnsi="Consolas" w:cs="Consolas"/>
+                <w:b/>
+                <w:bCs/>
+                <w:color w:val="333333"/>
+              </w:rPr>
+              <w:t>"id"</w:t>
+            </w:r>
+            <w:r>
+              <w:rPr>
+                <w:rStyle w:val="scolon"/>
+                <w:rFonts w:ascii="Consolas" w:hAnsi="Consolas" w:cs="Consolas"/>
+                <w:color w:val="666666"/>
+              </w:rPr>
+              <w:t>:14</w:t>
+            </w:r>
+            <w:r>
+              <w:rPr>
+                <w:rStyle w:val="scomma"/>
+                <w:rFonts w:ascii="Consolas" w:hAnsi="Consolas" w:cs="Consolas"/>
+                <w:color w:val="666666"/>
+              </w:rPr>
+              <w:t>,</w:t>
+            </w:r>
+            <w:r>
+              <w:rPr>
+                <w:rFonts w:ascii="Consolas" w:hAnsi="Consolas" w:cs="Consolas"/>
+                <w:color w:val="555555"/>
+              </w:rPr>
+              <w:br/>
+              <w:t>  </w:t>
+            </w:r>
+            <w:r>
+              <w:rPr>
+                <w:rStyle w:val="sobjectk"/>
+                <w:rFonts w:ascii="Consolas" w:hAnsi="Consolas" w:cs="Consolas"/>
+                <w:b/>
+                <w:bCs/>
+                <w:color w:val="333333"/>
+              </w:rPr>
+              <w:t>"method"</w:t>
+            </w:r>
+            <w:r>
+              <w:rPr>
+                <w:rStyle w:val="scolon"/>
+                <w:rFonts w:ascii="Consolas" w:hAnsi="Consolas" w:cs="Consolas"/>
+                <w:color w:val="666666"/>
+              </w:rPr>
+              <w:t>:</w:t>
+            </w:r>
+            <w:r>
+              <w:rPr>
+                <w:rStyle w:val="sobjectv"/>
+                <w:rFonts w:ascii="Consolas" w:hAnsi="Consolas" w:cs="Consolas"/>
+                <w:color w:val="555555"/>
+              </w:rPr>
+              <w:t>"Turret.GetLaser"</w:t>
+            </w:r>
+            <w:r>
+              <w:rPr>
+                <w:rStyle w:val="scomma"/>
+                <w:rFonts w:ascii="Consolas" w:hAnsi="Consolas" w:cs="Consolas"/>
+                <w:color w:val="666666"/>
               </w:rPr>
               <w:t xml:space="preserve"> </w:t>
+            </w:r>
+            <w:r>
+              <w:rPr>
+                <w:rStyle w:val="sbrace"/>
+                <w:rFonts w:ascii="Consolas" w:hAnsi="Consolas" w:cs="Consolas"/>
+                <w:color w:val="666666"/>
+              </w:rPr>
+              <w:t>}</w:t>
+            </w:r>
+          </w:p>
+        </w:tc>
+      </w:tr>
+      <w:tr>
+        <w:tc>
+          <w:tcPr>
+            <w:tcW w:w="56.45pt" w:type="dxa"/>
+          </w:tcPr>
+          <w:p>
+            <w:pPr>
+              <w:ind w:firstLine="0pt"/>
+            </w:pPr>
+            <w:r>
+              <w:sym w:font="Wingdings" w:char="F0DF"/>
+            </w:r>
+          </w:p>
+        </w:tc>
+        <w:tc>
+          <w:tcPr>
+            <w:tcW w:w="465.10pt" w:type="dxa"/>
+          </w:tcPr>
+          <w:p>
+            <w:pPr>
+              <w:ind w:firstLine="0pt"/>
+            </w:pPr>
+            <w:r>
+              <w:rPr>
+                <w:rStyle w:val="sbrace"/>
+                <w:rFonts w:ascii="Consolas" w:hAnsi="Consolas" w:cs="Consolas"/>
+                <w:color w:val="666666"/>
+              </w:rPr>
+              <w:t>{</w:t>
+            </w:r>
+            <w:r>
+              <w:rPr>
+                <w:rStyle w:val="apple-converted-space"/>
+                <w:rFonts w:ascii="Consolas" w:hAnsi="Consolas" w:cs="Consolas"/>
+                <w:color w:val="666666"/>
+              </w:rPr>
+              <w:t> </w:t>
+            </w:r>
+            <w:r>
+              <w:rPr>
+                <w:rStyle w:val="sobjectk"/>
+                <w:rFonts w:ascii="Consolas" w:hAnsi="Consolas" w:cs="Consolas"/>
+                <w:b/>
+                <w:bCs/>
+                <w:color w:val="333333"/>
+              </w:rPr>
+              <w:t>"jsonrpc"</w:t>
+            </w:r>
+            <w:r>
+              <w:rPr>
+                <w:rStyle w:val="scolon"/>
+                <w:rFonts w:ascii="Consolas" w:hAnsi="Consolas" w:cs="Consolas"/>
+                <w:color w:val="666666"/>
+              </w:rPr>
+              <w:t>:</w:t>
+            </w:r>
+            <w:r>
+              <w:rPr>
+                <w:rStyle w:val="sobjectv"/>
+                <w:rFonts w:ascii="Consolas" w:hAnsi="Consolas" w:cs="Consolas"/>
+                <w:color w:val="555555"/>
+              </w:rPr>
+              <w:t>"2.0"</w:t>
+            </w:r>
+            <w:r>
+              <w:rPr>
+                <w:rStyle w:val="scomma"/>
+                <w:rFonts w:ascii="Consolas" w:hAnsi="Consolas" w:cs="Consolas"/>
+                <w:color w:val="666666"/>
+              </w:rPr>
+              <w:t>,</w:t>
+            </w:r>
+            <w:r>
+              <w:rPr>
+                <w:rFonts w:ascii="Consolas" w:hAnsi="Consolas" w:cs="Consolas"/>
+                <w:color w:val="555555"/>
+              </w:rPr>
+              <w:br/>
+              <w:t>  </w:t>
+            </w:r>
+            <w:r>
+              <w:rPr>
+                <w:rStyle w:val="sobjectk"/>
+                <w:rFonts w:ascii="Consolas" w:hAnsi="Consolas" w:cs="Consolas"/>
+                <w:b/>
+                <w:bCs/>
+                <w:color w:val="333333"/>
+              </w:rPr>
+              <w:t>"id"</w:t>
+            </w:r>
+            <w:r>
+              <w:rPr>
+                <w:rStyle w:val="scolon"/>
+                <w:rFonts w:ascii="Consolas" w:hAnsi="Consolas" w:cs="Consolas"/>
+                <w:color w:val="666666"/>
+              </w:rPr>
+              <w:t>:14</w:t>
+            </w:r>
+            <w:r>
+              <w:rPr>
+                <w:rStyle w:val="scomma"/>
+                <w:rFonts w:ascii="Consolas" w:hAnsi="Consolas" w:cs="Consolas"/>
+                <w:color w:val="666666"/>
+              </w:rPr>
+              <w:t>,</w:t>
+            </w:r>
+            <w:r>
+              <w:rPr>
+                <w:rFonts w:ascii="Consolas" w:hAnsi="Consolas" w:cs="Consolas"/>
+                <w:color w:val="555555"/>
+              </w:rPr>
+              <w:br/>
+              <w:t>  </w:t>
+            </w:r>
+            <w:r>
+              <w:rPr>
+                <w:rStyle w:val="sobjectk"/>
+                <w:rFonts w:ascii="Consolas" w:hAnsi="Consolas" w:cs="Consolas"/>
+                <w:b/>
+                <w:bCs/>
+                <w:color w:val="333333"/>
+              </w:rPr>
+              <w:t>"result"</w:t>
+            </w:r>
+            <w:r>
+              <w:rPr>
+                <w:rStyle w:val="scolon"/>
+                <w:rFonts w:ascii="Consolas" w:hAnsi="Consolas" w:cs="Consolas"/>
+                <w:color w:val="666666"/>
+              </w:rPr>
+              <w:t>:</w:t>
+            </w:r>
+            <w:r>
+              <w:rPr>
+                <w:rStyle w:val="sobjectv"/>
+                <w:rFonts w:ascii="Consolas" w:hAnsi="Consolas" w:cs="Consolas"/>
+                <w:color w:val="555555"/>
+              </w:rPr>
+              <w:t xml:space="preserve">true </w:t>
             </w:r>
             <w:r>
               <w:rPr>

</xml_diff>